<commit_message>
Se agregaron los prototipos del CU15 - RegistrarVenta y se corrigió su descripción de CU
</commit_message>
<xml_diff>
--- a/Documentación/CU-15_RegistrarVenta/Descripción.docx
+++ b/Documentación/CU-15_RegistrarVenta/Descripción.docx
@@ -335,7 +335,10 @@
               <w:t>PRODUCTO</w:t>
             </w:r>
             <w:r>
-              <w:t>, un botón “Agregar Producto”</w:t>
+              <w:t>, un botón “Agregar”</w:t>
+            </w:r>
+            <w:r>
+              <w:t xml:space="preserve"> desactivado</w:t>
             </w:r>
             <w:r>
               <w:t>, un campo cantidad desactivado</w:t>
@@ -472,6 +475,18 @@
               <w:t>activa el campo cantidad</w:t>
             </w:r>
             <w:r>
+              <w:t xml:space="preserve"> y el botón </w:t>
+            </w:r>
+            <w:r>
+              <w:t>“</w:t>
+            </w:r>
+            <w:r>
+              <w:t>Agregar</w:t>
+            </w:r>
+            <w:r>
+              <w:t>”</w:t>
+            </w:r>
+            <w:r>
               <w:t xml:space="preserve">, </w:t>
             </w:r>
             <w:r>
@@ -568,7 +583,42 @@
               <w:jc w:val="both"/>
             </w:pPr>
             <w:r>
-              <w:t>El cajero agrega una cifra en el campo pago y da clic en el botón pagar. (FA-01</w:t>
+              <w:t>El cajero agrega una cifra en el campo pago</w:t>
+            </w:r>
+            <w:r>
+              <w:t>.</w:t>
+            </w:r>
+          </w:p>
+          <w:p>
+            <w:pPr>
+              <w:pStyle w:val="Prrafodelista"/>
+              <w:numPr>
+                <w:ilvl w:val="0"/>
+                <w:numId w:val="1"/>
+              </w:numPr>
+              <w:jc w:val="both"/>
+            </w:pPr>
+            <w:r>
+              <w:t xml:space="preserve">El sistema activa el botón </w:t>
+            </w:r>
+            <w:r>
+              <w:t>“Pagar”.</w:t>
+            </w:r>
+          </w:p>
+          <w:p>
+            <w:pPr>
+              <w:pStyle w:val="Prrafodelista"/>
+              <w:numPr>
+                <w:ilvl w:val="0"/>
+                <w:numId w:val="1"/>
+              </w:numPr>
+              <w:jc w:val="both"/>
+            </w:pPr>
+            <w:r>
+              <w:t>El cajero</w:t>
+            </w:r>
+            <w:r>
+              <w:t xml:space="preserve"> da clic en el botón pagar. (FA-01</w:t>
             </w:r>
             <w:r>
               <w:t>, FA-0</w:t>
@@ -800,14 +850,45 @@
               <w:jc w:val="both"/>
             </w:pPr>
             <w:r>
-              <w:t xml:space="preserve">El sistema cierra la ventana “Registrar </w:t>
-            </w:r>
-            <w:r>
-              <w:t>venta</w:t>
+              <w:t>El sistema</w:t>
+            </w:r>
+            <w:r>
+              <w:t xml:space="preserve"> si hay al menos un producto agregado muestra la ventana ConfirmationView con el mensaje </w:t>
+            </w:r>
+            <w:r>
+              <w:t>“</w:t>
+            </w:r>
+            <w:r>
+              <w:t xml:space="preserve">¿Estás seguro de </w:t>
+            </w:r>
+            <w:r>
+              <w:lastRenderedPageBreak/>
+              <w:t>abandonar la operación?, Se perderán los productos agregados</w:t>
             </w:r>
             <w:r>
               <w:t>”</w:t>
             </w:r>
+            <w:r>
+              <w:t xml:space="preserve"> y dos botones </w:t>
+            </w:r>
+            <w:r>
+              <w:t>“</w:t>
+            </w:r>
+            <w:r>
+              <w:t xml:space="preserve">Aceptar” y </w:t>
+            </w:r>
+            <w:r>
+              <w:t>“</w:t>
+            </w:r>
+            <w:r>
+              <w:t>Cancelar</w:t>
+            </w:r>
+            <w:r>
+              <w:t>”</w:t>
+            </w:r>
+            <w:r>
+              <w:t>.</w:t>
+            </w:r>
           </w:p>
           <w:p>
             <w:pPr>
@@ -819,7 +900,58 @@
               <w:jc w:val="both"/>
             </w:pPr>
             <w:r>
-              <w:t>Regresa al flujo normal en el último paso.</w:t>
+              <w:t xml:space="preserve">Si el actor da clic en el botón </w:t>
+            </w:r>
+            <w:r>
+              <w:t>“</w:t>
+            </w:r>
+            <w:r>
+              <w:t>Aceptar”.</w:t>
+            </w:r>
+          </w:p>
+          <w:p>
+            <w:pPr>
+              <w:pStyle w:val="Prrafodelista"/>
+              <w:numPr>
+                <w:ilvl w:val="0"/>
+                <w:numId w:val="3"/>
+              </w:numPr>
+              <w:jc w:val="both"/>
+            </w:pPr>
+            <w:r>
+              <w:t>El sistema cierra la ventana ConfirmationView y regresa al flujo normal en el último paso.</w:t>
+            </w:r>
+          </w:p>
+          <w:p>
+            <w:pPr>
+              <w:pStyle w:val="Prrafodelista"/>
+              <w:numPr>
+                <w:ilvl w:val="0"/>
+                <w:numId w:val="3"/>
+              </w:numPr>
+              <w:jc w:val="both"/>
+            </w:pPr>
+            <w:r>
+              <w:t xml:space="preserve">Si el actor da clic en el botón </w:t>
+            </w:r>
+            <w:r>
+              <w:t>“</w:t>
+            </w:r>
+            <w:r>
+              <w:t>Cancelar”.</w:t>
+            </w:r>
+          </w:p>
+          <w:p>
+            <w:pPr>
+              <w:pStyle w:val="Prrafodelista"/>
+              <w:numPr>
+                <w:ilvl w:val="0"/>
+                <w:numId w:val="3"/>
+              </w:numPr>
+              <w:jc w:val="both"/>
+            </w:pPr>
+            <w:r>
+              <w:t>El sistema cierra la ventana ConfirmationView y regresa al flujo normal en el paso 2.</w:t>
             </w:r>
           </w:p>
           <w:p>
@@ -843,23 +975,515 @@
               <w:jc w:val="both"/>
             </w:pPr>
             <w:r>
+              <w:t xml:space="preserve">El sistema muestra un mensaje debajo del campo de </w:t>
+            </w:r>
+            <w:r>
+              <w:t>código de barras con el mensaje “</w:t>
+            </w:r>
+            <w:r>
+              <w:t>El p</w:t>
+            </w:r>
+            <w:r>
+              <w:t xml:space="preserve">roducto no </w:t>
+            </w:r>
+            <w:r>
+              <w:t xml:space="preserve">fue </w:t>
+            </w:r>
+            <w:r>
+              <w:t>encontrado en la tienda”</w:t>
+            </w:r>
+            <w:r>
+              <w:t>.</w:t>
+            </w:r>
+          </w:p>
+          <w:p>
+            <w:pPr>
+              <w:pStyle w:val="Prrafodelista"/>
+              <w:numPr>
+                <w:ilvl w:val="0"/>
+                <w:numId w:val="6"/>
+              </w:numPr>
+              <w:jc w:val="both"/>
+            </w:pPr>
+            <w:r>
+              <w:t>Regresa al flujo normal en el paso</w:t>
+            </w:r>
+            <w:r>
+              <w:t xml:space="preserve"> 2</w:t>
+            </w:r>
+            <w:r>
+              <w:t>.</w:t>
+            </w:r>
+          </w:p>
+          <w:p>
+            <w:pPr>
+              <w:jc w:val="both"/>
+            </w:pPr>
+            <w:r>
+              <w:t>FA-03 No hay Existencias Suficientes</w:t>
+            </w:r>
+          </w:p>
+          <w:p>
+            <w:pPr>
+              <w:pStyle w:val="Prrafodelista"/>
+              <w:numPr>
+                <w:ilvl w:val="0"/>
+                <w:numId w:val="14"/>
+              </w:numPr>
+              <w:jc w:val="both"/>
+            </w:pPr>
+            <w:r>
+              <w:t xml:space="preserve">El sistema muestra una ventana WarningView con el mensaje </w:t>
+            </w:r>
+            <w:r>
+              <w:t>“</w:t>
+            </w:r>
+            <w:r>
+              <w:t xml:space="preserve">No hay suficientes existencias en exhibición del producto ingresado, comunícate con paquetería para agregar más” y un botón </w:t>
+            </w:r>
+            <w:r>
+              <w:t>“</w:t>
+            </w:r>
+            <w:r>
+              <w:t>Aceptar”.</w:t>
+            </w:r>
+          </w:p>
+          <w:p>
+            <w:pPr>
+              <w:pStyle w:val="Prrafodelista"/>
+              <w:numPr>
+                <w:ilvl w:val="0"/>
+                <w:numId w:val="14"/>
+              </w:numPr>
+              <w:jc w:val="both"/>
+            </w:pPr>
+            <w:r>
+              <w:t xml:space="preserve">El cajero da clic en el botón </w:t>
+            </w:r>
+            <w:r>
+              <w:t>“</w:t>
+            </w:r>
+            <w:r>
+              <w:t>Aceptar”.</w:t>
+            </w:r>
+          </w:p>
+          <w:p>
+            <w:pPr>
+              <w:pStyle w:val="Prrafodelista"/>
+              <w:numPr>
+                <w:ilvl w:val="0"/>
+                <w:numId w:val="14"/>
+              </w:numPr>
+              <w:jc w:val="both"/>
+            </w:pPr>
+            <w:r>
+              <w:t>El sistema vacía los campos producto y cantidad y cierra la ventana WarningView.</w:t>
+            </w:r>
+          </w:p>
+          <w:p>
+            <w:pPr>
+              <w:pStyle w:val="Prrafodelista"/>
+              <w:numPr>
+                <w:ilvl w:val="0"/>
+                <w:numId w:val="14"/>
+              </w:numPr>
+              <w:jc w:val="both"/>
+            </w:pPr>
+            <w:r>
+              <w:t>Regresa al flujo normal en el paso 2.</w:t>
+            </w:r>
+          </w:p>
+          <w:p>
+            <w:pPr>
+              <w:jc w:val="both"/>
+            </w:pPr>
+            <w:r>
+              <w:t>FA-0</w:t>
+            </w:r>
+            <w:r>
+              <w:t>4</w:t>
+            </w:r>
+            <w:r>
+              <w:t xml:space="preserve"> </w:t>
+            </w:r>
+            <w:r>
+              <w:t>Pago con Tarjeta</w:t>
+            </w:r>
+          </w:p>
+          <w:p>
+            <w:pPr>
+              <w:pStyle w:val="Prrafodelista"/>
+              <w:numPr>
+                <w:ilvl w:val="0"/>
+                <w:numId w:val="7"/>
+              </w:numPr>
+              <w:jc w:val="both"/>
+            </w:pPr>
+            <w:r>
+              <w:t>El cajero da clic en el apartado Pago con tarjeta</w:t>
+            </w:r>
+            <w:r>
+              <w:t>.</w:t>
+            </w:r>
+          </w:p>
+          <w:p>
+            <w:pPr>
+              <w:pStyle w:val="Prrafodelista"/>
+              <w:numPr>
+                <w:ilvl w:val="0"/>
+                <w:numId w:val="7"/>
+              </w:numPr>
+              <w:jc w:val="both"/>
+            </w:pPr>
+            <w:r>
+              <w:t xml:space="preserve">El sistema elimina los campos pago y restante y el botón pagar, y agrega los campos número de tarjeta, CVV2, un botón “Agregar” y un símbolo que representa si se ha </w:t>
+            </w:r>
+            <w:r>
+              <w:t>comprobado</w:t>
+            </w:r>
+            <w:r>
+              <w:t xml:space="preserve"> una tarjeta o no</w:t>
+            </w:r>
+            <w:r>
+              <w:t xml:space="preserve"> en el estado no comprobado</w:t>
+            </w:r>
+            <w:r>
+              <w:t>, además del campo pago con un botón “Pagar”</w:t>
+            </w:r>
+            <w:r>
+              <w:t xml:space="preserve"> desactivado</w:t>
+            </w:r>
+            <w:r>
+              <w:t xml:space="preserve"> y un campo restante.</w:t>
+            </w:r>
+          </w:p>
+          <w:p>
+            <w:pPr>
+              <w:pStyle w:val="Prrafodelista"/>
+              <w:numPr>
+                <w:ilvl w:val="0"/>
+                <w:numId w:val="7"/>
+              </w:numPr>
+              <w:jc w:val="both"/>
+            </w:pPr>
+            <w:r>
+              <w:t>El cajero agrega una tarjeta, un cvv2 y da clic en botón “Agregar”.</w:t>
+            </w:r>
+          </w:p>
+          <w:p>
+            <w:pPr>
+              <w:pStyle w:val="Prrafodelista"/>
+              <w:numPr>
+                <w:ilvl w:val="0"/>
+                <w:numId w:val="7"/>
+              </w:numPr>
+              <w:jc w:val="both"/>
+            </w:pPr>
+            <w:r>
+              <w:t>E</w:t>
+            </w:r>
+            <w:r>
+              <w:t>l sistema actualiza el símbolo de tarjeta agregada a comprobado.</w:t>
+            </w:r>
+          </w:p>
+          <w:p>
+            <w:pPr>
+              <w:pStyle w:val="Prrafodelista"/>
+              <w:numPr>
+                <w:ilvl w:val="0"/>
+                <w:numId w:val="7"/>
+              </w:numPr>
+              <w:jc w:val="both"/>
+            </w:pPr>
+            <w:r>
+              <w:t xml:space="preserve">El cajero </w:t>
+            </w:r>
+            <w:r>
+              <w:t>agrega una cifra en el campo pago</w:t>
+            </w:r>
+            <w:r>
+              <w:t>.</w:t>
+            </w:r>
+          </w:p>
+          <w:p>
+            <w:pPr>
+              <w:pStyle w:val="Prrafodelista"/>
+              <w:numPr>
+                <w:ilvl w:val="0"/>
+                <w:numId w:val="7"/>
+              </w:numPr>
+              <w:jc w:val="both"/>
+            </w:pPr>
+            <w:r>
+              <w:t xml:space="preserve">El sistema activa el botón </w:t>
+            </w:r>
+            <w:r>
+              <w:t>“Pagar”.</w:t>
+            </w:r>
+          </w:p>
+          <w:p>
+            <w:pPr>
+              <w:pStyle w:val="Prrafodelista"/>
+              <w:numPr>
+                <w:ilvl w:val="0"/>
+                <w:numId w:val="7"/>
+              </w:numPr>
+              <w:jc w:val="both"/>
+            </w:pPr>
+            <w:r>
+              <w:t>El cajero</w:t>
+            </w:r>
+            <w:r>
+              <w:t xml:space="preserve"> da clic en el botón pagar.</w:t>
+            </w:r>
+          </w:p>
+          <w:p>
+            <w:pPr>
+              <w:pStyle w:val="Prrafodelista"/>
+              <w:numPr>
+                <w:ilvl w:val="0"/>
+                <w:numId w:val="7"/>
+              </w:numPr>
+              <w:jc w:val="both"/>
+            </w:pPr>
+            <w:r>
+              <w:t>Si tiene el saldo suficiente el sistema descuenta la cantidad pagada del campo restante</w:t>
+            </w:r>
+            <w:r>
+              <w:t xml:space="preserve"> y regresa al flujo normal en el paso 10.</w:t>
+            </w:r>
+          </w:p>
+          <w:p>
+            <w:pPr>
+              <w:pStyle w:val="Prrafodelista"/>
+              <w:numPr>
+                <w:ilvl w:val="0"/>
+                <w:numId w:val="7"/>
+              </w:numPr>
+              <w:jc w:val="both"/>
+            </w:pPr>
+            <w:r>
+              <w:t>S</w:t>
+            </w:r>
+            <w:r>
+              <w:t>i no</w:t>
+            </w:r>
+            <w:r>
+              <w:t xml:space="preserve"> tiene el saldo suficiente</w:t>
+            </w:r>
+            <w:r>
+              <w:t>,</w:t>
+            </w:r>
+            <w:r>
+              <w:t xml:space="preserve"> muestra la ventana WarningView con el mensaje </w:t>
+            </w:r>
+            <w:r>
+              <w:t>“</w:t>
+            </w:r>
+            <w:r>
+              <w:t>Saldo Insuficiente, no cuenta con la cantidad a pagar ingresada”</w:t>
+            </w:r>
+            <w:r>
+              <w:t xml:space="preserve"> </w:t>
+            </w:r>
+            <w:r>
+              <w:t xml:space="preserve">y un botón </w:t>
+            </w:r>
+            <w:r>
+              <w:t>“</w:t>
+            </w:r>
+            <w:r>
+              <w:t>Aceptar</w:t>
+            </w:r>
+            <w:r>
+              <w:t>”</w:t>
+            </w:r>
+            <w:r>
+              <w:t>.</w:t>
+            </w:r>
+          </w:p>
+          <w:p>
+            <w:pPr>
+              <w:pStyle w:val="Prrafodelista"/>
+              <w:numPr>
+                <w:ilvl w:val="0"/>
+                <w:numId w:val="7"/>
+              </w:numPr>
+              <w:jc w:val="both"/>
+            </w:pPr>
+            <w:r>
+              <w:t xml:space="preserve">El cajero da clic en </w:t>
+            </w:r>
+            <w:r>
+              <w:t>“</w:t>
+            </w:r>
+            <w:r>
+              <w:t>Aceptar”.</w:t>
+            </w:r>
+          </w:p>
+          <w:p>
+            <w:pPr>
+              <w:pStyle w:val="Prrafodelista"/>
+              <w:numPr>
+                <w:ilvl w:val="0"/>
+                <w:numId w:val="7"/>
+              </w:numPr>
+              <w:jc w:val="both"/>
+            </w:pPr>
+            <w:r>
+              <w:t>Regresa al flujo normal en el</w:t>
+            </w:r>
+            <w:r>
+              <w:t xml:space="preserve"> paso </w:t>
+            </w:r>
+            <w:r>
+              <w:t>8</w:t>
+            </w:r>
+            <w:r>
+              <w:t>.</w:t>
+            </w:r>
+          </w:p>
+          <w:p>
+            <w:pPr>
+              <w:jc w:val="both"/>
+            </w:pPr>
+            <w:r>
+              <w:t>FA-0</w:t>
+            </w:r>
+            <w:r>
+              <w:t>5</w:t>
+            </w:r>
+            <w:r>
+              <w:t xml:space="preserve"> Agregar Saldo a Monedero</w:t>
+            </w:r>
+          </w:p>
+          <w:p>
+            <w:pPr>
+              <w:pStyle w:val="Prrafodelista"/>
+              <w:numPr>
+                <w:ilvl w:val="0"/>
+                <w:numId w:val="8"/>
+              </w:numPr>
+              <w:jc w:val="both"/>
+            </w:pPr>
+            <w:r>
+              <w:t xml:space="preserve">El cajero da clic en el apartado </w:t>
+            </w:r>
+            <w:r>
+              <w:t>Agregar saldo de monedero.</w:t>
+            </w:r>
+          </w:p>
+          <w:p>
+            <w:pPr>
+              <w:pStyle w:val="Prrafodelista"/>
+              <w:numPr>
+                <w:ilvl w:val="0"/>
+                <w:numId w:val="8"/>
+              </w:numPr>
+              <w:jc w:val="both"/>
+            </w:pPr>
+            <w:r>
+              <w:t xml:space="preserve">El sistema elimina los campos pago y restante y el botón pagar, y agrega </w:t>
+            </w:r>
+            <w:r>
+              <w:t>el</w:t>
+            </w:r>
+            <w:r>
+              <w:t xml:space="preserve"> camp</w:t>
+            </w:r>
+            <w:r>
+              <w:t>o</w:t>
+            </w:r>
+            <w:r>
+              <w:t xml:space="preserve"> monedero, con un símbolo que representa si se ha comprobado un monedero o no en el estado no comprobado, </w:t>
+            </w:r>
+            <w:r>
               <w:lastRenderedPageBreak/>
-              <w:t xml:space="preserve">El sistema muestra un mensaje debajo del campo de </w:t>
-            </w:r>
-            <w:r>
-              <w:t>código de barras con el mensaje “</w:t>
-            </w:r>
-            <w:r>
-              <w:t>El p</w:t>
-            </w:r>
-            <w:r>
-              <w:t xml:space="preserve">roducto no </w:t>
-            </w:r>
-            <w:r>
-              <w:t xml:space="preserve">fue </w:t>
-            </w:r>
-            <w:r>
-              <w:t>encontrado en la tienda”</w:t>
+              <w:t>el campo propietario, el campo pago con un botón “Pagar”</w:t>
+            </w:r>
+            <w:r>
+              <w:t xml:space="preserve"> desactivado</w:t>
+            </w:r>
+            <w:r>
+              <w:t xml:space="preserve"> y el campo restante.</w:t>
+            </w:r>
+          </w:p>
+          <w:p>
+            <w:pPr>
+              <w:pStyle w:val="Prrafodelista"/>
+              <w:numPr>
+                <w:ilvl w:val="0"/>
+                <w:numId w:val="8"/>
+              </w:numPr>
+              <w:jc w:val="both"/>
+            </w:pPr>
+            <w:r>
+              <w:t>El cajero agrega el código de barras de un monedero.</w:t>
+            </w:r>
+          </w:p>
+          <w:p>
+            <w:pPr>
+              <w:pStyle w:val="Prrafodelista"/>
+              <w:numPr>
+                <w:ilvl w:val="0"/>
+                <w:numId w:val="8"/>
+              </w:numPr>
+              <w:jc w:val="both"/>
+            </w:pPr>
+            <w:r>
+              <w:t>El</w:t>
+            </w:r>
+            <w:r>
+              <w:t xml:space="preserve"> sistema</w:t>
+            </w:r>
+            <w:r>
+              <w:t xml:space="preserve"> si</w:t>
+            </w:r>
+            <w:r>
+              <w:t xml:space="preserve"> valida la información del código de barras </w:t>
+            </w:r>
+            <w:r>
+              <w:t>como correcta entonces</w:t>
+            </w:r>
+            <w:r>
+              <w:t xml:space="preserve"> actualiza</w:t>
+            </w:r>
+            <w:r>
+              <w:t xml:space="preserve"> el símbolo de comprobación a </w:t>
+            </w:r>
+            <w:r>
+              <w:t xml:space="preserve">comprobado y actualiza el nombre del propietario, </w:t>
+            </w:r>
+            <w:r>
+              <w:t>si no</w:t>
+            </w:r>
+            <w:r>
+              <w:t>,</w:t>
+            </w:r>
+            <w:r>
+              <w:t xml:space="preserve"> actualiza </w:t>
+            </w:r>
+            <w:r>
+              <w:t xml:space="preserve">el símbolo de comprobación </w:t>
+            </w:r>
+            <w:r>
+              <w:t>a no comprobado.</w:t>
+            </w:r>
+          </w:p>
+          <w:p>
+            <w:pPr>
+              <w:pStyle w:val="Prrafodelista"/>
+              <w:numPr>
+                <w:ilvl w:val="0"/>
+                <w:numId w:val="8"/>
+              </w:numPr>
+              <w:jc w:val="both"/>
+            </w:pPr>
+            <w:r>
+              <w:t xml:space="preserve">El cajero </w:t>
+            </w:r>
+            <w:r>
+              <w:t>agrega una cifra en el campo pago</w:t>
             </w:r>
             <w:r>
               <w:t>.</w:t>
@@ -870,7 +1494,117 @@
               <w:pStyle w:val="Prrafodelista"/>
               <w:numPr>
                 <w:ilvl w:val="0"/>
-                <w:numId w:val="6"/>
+                <w:numId w:val="8"/>
+              </w:numPr>
+              <w:jc w:val="both"/>
+            </w:pPr>
+            <w:r>
+              <w:t xml:space="preserve">El sistema activa el botón </w:t>
+            </w:r>
+            <w:r>
+              <w:t>“Pagar”.</w:t>
+            </w:r>
+          </w:p>
+          <w:p>
+            <w:pPr>
+              <w:pStyle w:val="Prrafodelista"/>
+              <w:numPr>
+                <w:ilvl w:val="0"/>
+                <w:numId w:val="8"/>
+              </w:numPr>
+              <w:jc w:val="both"/>
+            </w:pPr>
+            <w:r>
+              <w:t>El cajero</w:t>
+            </w:r>
+            <w:r>
+              <w:t xml:space="preserve"> da clic en el botón pagar.</w:t>
+            </w:r>
+          </w:p>
+          <w:p>
+            <w:pPr>
+              <w:pStyle w:val="Prrafodelista"/>
+              <w:numPr>
+                <w:ilvl w:val="0"/>
+                <w:numId w:val="8"/>
+              </w:numPr>
+              <w:jc w:val="both"/>
+            </w:pPr>
+            <w:r>
+              <w:t>Si tiene el saldo suficiente el sistema descuenta la cantidad pagada del campo restante</w:t>
+            </w:r>
+            <w:r>
+              <w:t xml:space="preserve"> y regresa al flujo normal en el paso 10.</w:t>
+            </w:r>
+          </w:p>
+          <w:p>
+            <w:pPr>
+              <w:pStyle w:val="Prrafodelista"/>
+              <w:numPr>
+                <w:ilvl w:val="0"/>
+                <w:numId w:val="8"/>
+              </w:numPr>
+              <w:jc w:val="both"/>
+            </w:pPr>
+            <w:r>
+              <w:t>S</w:t>
+            </w:r>
+            <w:r>
+              <w:t xml:space="preserve">i no </w:t>
+            </w:r>
+            <w:r>
+              <w:t xml:space="preserve">tiene el saldo suficiente, entonces </w:t>
+            </w:r>
+            <w:r>
+              <w:t xml:space="preserve">muestra la ventana WarningView con el mensaje </w:t>
+            </w:r>
+            <w:r>
+              <w:t>“</w:t>
+            </w:r>
+            <w:r>
+              <w:t>Saldo Insuficiente, no cuenta con la cantidad a pagar ingresada”</w:t>
+            </w:r>
+            <w:r>
+              <w:t xml:space="preserve"> y un botón </w:t>
+            </w:r>
+            <w:r>
+              <w:t>“</w:t>
+            </w:r>
+            <w:r>
+              <w:t>Aceptar</w:t>
+            </w:r>
+            <w:r>
+              <w:t>”</w:t>
+            </w:r>
+            <w:r>
+              <w:t>.</w:t>
+            </w:r>
+          </w:p>
+          <w:p>
+            <w:pPr>
+              <w:pStyle w:val="Prrafodelista"/>
+              <w:numPr>
+                <w:ilvl w:val="0"/>
+                <w:numId w:val="8"/>
+              </w:numPr>
+              <w:jc w:val="both"/>
+            </w:pPr>
+            <w:r>
+              <w:t xml:space="preserve">El cajero da clic en </w:t>
+            </w:r>
+            <w:r>
+              <w:t>“</w:t>
+            </w:r>
+            <w:r>
+              <w:t>Aceptar”.</w:t>
+            </w:r>
+          </w:p>
+          <w:p>
+            <w:pPr>
+              <w:pStyle w:val="Prrafodelista"/>
+              <w:numPr>
+                <w:ilvl w:val="0"/>
+                <w:numId w:val="8"/>
               </w:numPr>
               <w:jc w:val="both"/>
             </w:pPr>
@@ -878,356 +1612,13 @@
               <w:t>Regresa al flujo normal en el paso</w:t>
             </w:r>
             <w:r>
-              <w:t xml:space="preserve"> 2</w:t>
+              <w:t xml:space="preserve"> </w:t>
+            </w:r>
+            <w:r>
+              <w:t>8</w:t>
             </w:r>
             <w:r>
               <w:t>.</w:t>
-            </w:r>
-          </w:p>
-          <w:p>
-            <w:pPr>
-              <w:jc w:val="both"/>
-            </w:pPr>
-            <w:r>
-              <w:t>FA-03 No hay Existencias Suficientes</w:t>
-            </w:r>
-          </w:p>
-          <w:p>
-            <w:pPr>
-              <w:pStyle w:val="Prrafodelista"/>
-              <w:numPr>
-                <w:ilvl w:val="0"/>
-                <w:numId w:val="14"/>
-              </w:numPr>
-              <w:jc w:val="both"/>
-            </w:pPr>
-            <w:r>
-              <w:t xml:space="preserve">El sistema muestra una ventana WarningView con el mensaje </w:t>
-            </w:r>
-            <w:r>
-              <w:t>“</w:t>
-            </w:r>
-            <w:r>
-              <w:t xml:space="preserve">No hay suficientes existencias en exhibición del producto ingresado, comunícate con paquetería para agregar más” y un botón </w:t>
-            </w:r>
-            <w:r>
-              <w:t>“</w:t>
-            </w:r>
-            <w:r>
-              <w:t>Aceptar”.</w:t>
-            </w:r>
-          </w:p>
-          <w:p>
-            <w:pPr>
-              <w:pStyle w:val="Prrafodelista"/>
-              <w:numPr>
-                <w:ilvl w:val="0"/>
-                <w:numId w:val="14"/>
-              </w:numPr>
-              <w:jc w:val="both"/>
-            </w:pPr>
-            <w:r>
-              <w:t xml:space="preserve">El cajero da clic en el botón </w:t>
-            </w:r>
-            <w:r>
-              <w:t>“</w:t>
-            </w:r>
-            <w:r>
-              <w:t>Aceptar”.</w:t>
-            </w:r>
-          </w:p>
-          <w:p>
-            <w:pPr>
-              <w:pStyle w:val="Prrafodelista"/>
-              <w:numPr>
-                <w:ilvl w:val="0"/>
-                <w:numId w:val="14"/>
-              </w:numPr>
-              <w:jc w:val="both"/>
-            </w:pPr>
-            <w:r>
-              <w:t>El sistema vacía los campos producto y cantidad y cierra la ventana WarningView.</w:t>
-            </w:r>
-          </w:p>
-          <w:p>
-            <w:pPr>
-              <w:pStyle w:val="Prrafodelista"/>
-              <w:numPr>
-                <w:ilvl w:val="0"/>
-                <w:numId w:val="14"/>
-              </w:numPr>
-              <w:jc w:val="both"/>
-            </w:pPr>
-            <w:r>
-              <w:t>Regresa al flujo normal en el paso 2.</w:t>
-            </w:r>
-          </w:p>
-          <w:p>
-            <w:pPr>
-              <w:jc w:val="both"/>
-            </w:pPr>
-            <w:r>
-              <w:t>FA-0</w:t>
-            </w:r>
-            <w:r>
-              <w:t>4</w:t>
-            </w:r>
-            <w:r>
-              <w:t xml:space="preserve"> </w:t>
-            </w:r>
-            <w:r>
-              <w:t>Pago con Tarjeta</w:t>
-            </w:r>
-          </w:p>
-          <w:p>
-            <w:pPr>
-              <w:pStyle w:val="Prrafodelista"/>
-              <w:numPr>
-                <w:ilvl w:val="0"/>
-                <w:numId w:val="7"/>
-              </w:numPr>
-              <w:jc w:val="both"/>
-            </w:pPr>
-            <w:r>
-              <w:t>El cajero da clic en el apartado Pago con tarjeta</w:t>
-            </w:r>
-            <w:r>
-              <w:t>.</w:t>
-            </w:r>
-          </w:p>
-          <w:p>
-            <w:pPr>
-              <w:pStyle w:val="Prrafodelista"/>
-              <w:numPr>
-                <w:ilvl w:val="0"/>
-                <w:numId w:val="7"/>
-              </w:numPr>
-              <w:jc w:val="both"/>
-            </w:pPr>
-            <w:r>
-              <w:t xml:space="preserve">El sistema elimina los campos pago y restante y el botón pagar, y agrega los campos número de tarjeta, CVV2, un botón “Agregar” y un símbolo que representa si se ha </w:t>
-            </w:r>
-            <w:r>
-              <w:t>comprobado</w:t>
-            </w:r>
-            <w:r>
-              <w:t xml:space="preserve"> una tarjeta o no</w:t>
-            </w:r>
-            <w:r>
-              <w:t xml:space="preserve"> en el estado no comprobado</w:t>
-            </w:r>
-            <w:r>
-              <w:t>, además del campo pago con un botón “Pagar” y un campo restante.</w:t>
-            </w:r>
-          </w:p>
-          <w:p>
-            <w:pPr>
-              <w:pStyle w:val="Prrafodelista"/>
-              <w:numPr>
-                <w:ilvl w:val="0"/>
-                <w:numId w:val="7"/>
-              </w:numPr>
-              <w:jc w:val="both"/>
-            </w:pPr>
-            <w:r>
-              <w:t>El cajero agrega una tarjeta, un cvv2 y da clic en botón “Agregar”.</w:t>
-            </w:r>
-          </w:p>
-          <w:p>
-            <w:pPr>
-              <w:pStyle w:val="Prrafodelista"/>
-              <w:numPr>
-                <w:ilvl w:val="0"/>
-                <w:numId w:val="7"/>
-              </w:numPr>
-              <w:jc w:val="both"/>
-            </w:pPr>
-            <w:r>
-              <w:t>E</w:t>
-            </w:r>
-            <w:r>
-              <w:t>l sistema actualiza el símbolo de tarjeta agregada a comprobado.</w:t>
-            </w:r>
-          </w:p>
-          <w:p>
-            <w:pPr>
-              <w:pStyle w:val="Prrafodelista"/>
-              <w:numPr>
-                <w:ilvl w:val="0"/>
-                <w:numId w:val="7"/>
-              </w:numPr>
-              <w:jc w:val="both"/>
-            </w:pPr>
-            <w:r>
-              <w:t xml:space="preserve">El cajero </w:t>
-            </w:r>
-            <w:r>
-              <w:t>agrega una cifra en el campo pago y da clic en el botón pagar.</w:t>
-            </w:r>
-          </w:p>
-          <w:p>
-            <w:pPr>
-              <w:pStyle w:val="Prrafodelista"/>
-              <w:numPr>
-                <w:ilvl w:val="0"/>
-                <w:numId w:val="7"/>
-              </w:numPr>
-              <w:jc w:val="both"/>
-            </w:pPr>
-            <w:r>
-              <w:t>Regresa al flujo normal en el</w:t>
-            </w:r>
-            <w:r>
-              <w:t xml:space="preserve"> paso 7.</w:t>
-            </w:r>
-          </w:p>
-          <w:p>
-            <w:pPr>
-              <w:jc w:val="both"/>
-            </w:pPr>
-            <w:r>
-              <w:t>FA-0</w:t>
-            </w:r>
-            <w:r>
-              <w:t>5</w:t>
-            </w:r>
-            <w:r>
-              <w:t xml:space="preserve"> Agregar Saldo a Monedero</w:t>
-            </w:r>
-          </w:p>
-          <w:p>
-            <w:pPr>
-              <w:pStyle w:val="Prrafodelista"/>
-              <w:numPr>
-                <w:ilvl w:val="0"/>
-                <w:numId w:val="8"/>
-              </w:numPr>
-              <w:jc w:val="both"/>
-            </w:pPr>
-            <w:r>
-              <w:t xml:space="preserve">El cajero da clic en el apartado </w:t>
-            </w:r>
-            <w:r>
-              <w:t>Agregar saldo de monedero.</w:t>
-            </w:r>
-          </w:p>
-          <w:p>
-            <w:pPr>
-              <w:pStyle w:val="Prrafodelista"/>
-              <w:numPr>
-                <w:ilvl w:val="0"/>
-                <w:numId w:val="8"/>
-              </w:numPr>
-              <w:jc w:val="both"/>
-            </w:pPr>
-            <w:r>
-              <w:t xml:space="preserve">El sistema elimina los campos pago y restante y el botón pagar, y agrega </w:t>
-            </w:r>
-            <w:r>
-              <w:t>el</w:t>
-            </w:r>
-            <w:r>
-              <w:t xml:space="preserve"> camp</w:t>
-            </w:r>
-            <w:r>
-              <w:t>o</w:t>
-            </w:r>
-            <w:r>
-              <w:t xml:space="preserve"> monedero, con un símbolo que representa si se ha comprobado un monedero o no en el estado no comprobado, el campo propietario, el campo pago con un botón “Pagar” y el campo restante.</w:t>
-            </w:r>
-          </w:p>
-          <w:p>
-            <w:pPr>
-              <w:pStyle w:val="Prrafodelista"/>
-              <w:numPr>
-                <w:ilvl w:val="0"/>
-                <w:numId w:val="8"/>
-              </w:numPr>
-              <w:jc w:val="both"/>
-            </w:pPr>
-            <w:r>
-              <w:t>El cajero agrega el código de barras de un monedero.</w:t>
-            </w:r>
-          </w:p>
-          <w:p>
-            <w:pPr>
-              <w:pStyle w:val="Prrafodelista"/>
-              <w:numPr>
-                <w:ilvl w:val="0"/>
-                <w:numId w:val="8"/>
-              </w:numPr>
-              <w:jc w:val="both"/>
-            </w:pPr>
-            <w:r>
-              <w:t>El</w:t>
-            </w:r>
-            <w:r>
-              <w:t xml:space="preserve"> sistema</w:t>
-            </w:r>
-            <w:r>
-              <w:t xml:space="preserve"> si</w:t>
-            </w:r>
-            <w:r>
-              <w:t xml:space="preserve"> valida la información del código de barras </w:t>
-            </w:r>
-            <w:r>
-              <w:t>como correcta entonces</w:t>
-            </w:r>
-            <w:r>
-              <w:t xml:space="preserve"> actualiza</w:t>
-            </w:r>
-            <w:r>
-              <w:t xml:space="preserve"> el símbolo de comprobación a </w:t>
-            </w:r>
-            <w:r>
-              <w:t xml:space="preserve">comprobado y actualiza el nombre del propietario, </w:t>
-            </w:r>
-            <w:r>
-              <w:t>si no</w:t>
-            </w:r>
-            <w:r>
-              <w:t>,</w:t>
-            </w:r>
-            <w:r>
-              <w:t xml:space="preserve"> actualiza </w:t>
-            </w:r>
-            <w:r>
-              <w:t xml:space="preserve">el símbolo de comprobación </w:t>
-            </w:r>
-            <w:r>
-              <w:t>a no comprobado.</w:t>
-            </w:r>
-          </w:p>
-          <w:p>
-            <w:pPr>
-              <w:pStyle w:val="Prrafodelista"/>
-              <w:numPr>
-                <w:ilvl w:val="0"/>
-                <w:numId w:val="8"/>
-              </w:numPr>
-              <w:jc w:val="both"/>
-            </w:pPr>
-            <w:r>
-              <w:t xml:space="preserve">El cajero </w:t>
-            </w:r>
-            <w:r>
-              <w:t>agrega una cifra en el campo pago y da clic en el botón pagar.</w:t>
-            </w:r>
-          </w:p>
-          <w:p>
-            <w:pPr>
-              <w:pStyle w:val="Prrafodelista"/>
-              <w:numPr>
-                <w:ilvl w:val="0"/>
-                <w:numId w:val="8"/>
-              </w:numPr>
-              <w:jc w:val="both"/>
-            </w:pPr>
-            <w:r>
-              <w:t>Regresa al flujo normal en el paso</w:t>
-            </w:r>
-            <w:r>
-              <w:t xml:space="preserve"> 7.</w:t>
             </w:r>
           </w:p>
           <w:p>
@@ -1364,7 +1755,6 @@
               </w:numPr>
             </w:pPr>
             <w:r>
-              <w:lastRenderedPageBreak/>
               <w:t xml:space="preserve">El sistema muestra en pantalla la ventana </w:t>
             </w:r>
             <w:r>
@@ -1597,7 +1987,6 @@
                 <w:b/>
                 <w:bCs/>
               </w:rPr>
-              <w:lastRenderedPageBreak/>
               <w:t>Postcondiciones</w:t>
             </w:r>
           </w:p>

</xml_diff>

<commit_message>
Se agregó la trazabilidad de las Excepciones a la descripción del CU15 - Registrar Venta
</commit_message>
<xml_diff>
--- a/Documentación/CU-15_RegistrarVenta/Descripción.docx
+++ b/Documentación/CU-15_RegistrarVenta/Descripción.docx
@@ -427,6 +427,9 @@
             <w:r>
               <w:t>.</w:t>
             </w:r>
+            <w:r>
+              <w:t xml:space="preserve"> (EX01)</w:t>
+            </w:r>
           </w:p>
           <w:p>
             <w:pPr>
@@ -558,10 +561,7 @@
               <w:t>agrega los datos del producto junto con la cantidad al registro de la tabla</w:t>
             </w:r>
             <w:r>
-              <w:t xml:space="preserve"> y </w:t>
-            </w:r>
-            <w:r>
-              <w:t>actualiza las cantidades de las etiquetas subtotal, IVA y total</w:t>
+              <w:t xml:space="preserve"> y actualiza las cantidades de las etiquetas subtotal, IVA y total</w:t>
             </w:r>
             <w:r>
               <w:t>. (</w:t>
@@ -665,7 +665,13 @@
               <w:t>El cajero da clic en el botón “Registrar”.</w:t>
             </w:r>
             <w:r>
-              <w:t xml:space="preserve"> (FA-01)</w:t>
+              <w:t xml:space="preserve"> (FA-01</w:t>
+            </w:r>
+            <w:r>
+              <w:t>, EX-02</w:t>
+            </w:r>
+            <w:r>
+              <w:t>)</w:t>
             </w:r>
           </w:p>
           <w:p>
@@ -1006,10 +1012,188 @@
               <w:jc w:val="both"/>
             </w:pPr>
             <w:r>
-              <w:t>Regresa al flujo normal en el paso</w:t>
-            </w:r>
-            <w:r>
-              <w:t xml:space="preserve"> 2</w:t>
+              <w:t>Regresa al flujo normal en el paso 2.</w:t>
+            </w:r>
+          </w:p>
+          <w:p>
+            <w:pPr>
+              <w:jc w:val="both"/>
+            </w:pPr>
+            <w:r>
+              <w:t>FA-03 No hay Existencias Suficientes</w:t>
+            </w:r>
+          </w:p>
+          <w:p>
+            <w:pPr>
+              <w:pStyle w:val="Prrafodelista"/>
+              <w:numPr>
+                <w:ilvl w:val="0"/>
+                <w:numId w:val="14"/>
+              </w:numPr>
+              <w:jc w:val="both"/>
+            </w:pPr>
+            <w:r>
+              <w:t xml:space="preserve">El sistema muestra una ventana WarningView con el mensaje </w:t>
+            </w:r>
+            <w:r>
+              <w:t>“</w:t>
+            </w:r>
+            <w:r>
+              <w:t xml:space="preserve">No hay suficientes existencias en exhibición del producto ingresado, comunícate con paquetería para agregar más” y un botón </w:t>
+            </w:r>
+            <w:r>
+              <w:t>“</w:t>
+            </w:r>
+            <w:r>
+              <w:t>Aceptar”.</w:t>
+            </w:r>
+          </w:p>
+          <w:p>
+            <w:pPr>
+              <w:pStyle w:val="Prrafodelista"/>
+              <w:numPr>
+                <w:ilvl w:val="0"/>
+                <w:numId w:val="14"/>
+              </w:numPr>
+              <w:jc w:val="both"/>
+            </w:pPr>
+            <w:r>
+              <w:t xml:space="preserve">El cajero da clic en el botón </w:t>
+            </w:r>
+            <w:r>
+              <w:t>“</w:t>
+            </w:r>
+            <w:r>
+              <w:t>Aceptar”.</w:t>
+            </w:r>
+          </w:p>
+          <w:p>
+            <w:pPr>
+              <w:pStyle w:val="Prrafodelista"/>
+              <w:numPr>
+                <w:ilvl w:val="0"/>
+                <w:numId w:val="14"/>
+              </w:numPr>
+              <w:jc w:val="both"/>
+            </w:pPr>
+            <w:r>
+              <w:t>El sistema vacía los campos producto y cantidad y cierra la ventana WarningView.</w:t>
+            </w:r>
+          </w:p>
+          <w:p>
+            <w:pPr>
+              <w:pStyle w:val="Prrafodelista"/>
+              <w:numPr>
+                <w:ilvl w:val="0"/>
+                <w:numId w:val="14"/>
+              </w:numPr>
+              <w:jc w:val="both"/>
+            </w:pPr>
+            <w:r>
+              <w:t>Regresa al flujo normal en el paso 2.</w:t>
+            </w:r>
+          </w:p>
+          <w:p>
+            <w:pPr>
+              <w:jc w:val="both"/>
+            </w:pPr>
+            <w:r>
+              <w:t>FA-0</w:t>
+            </w:r>
+            <w:r>
+              <w:t>4</w:t>
+            </w:r>
+            <w:r>
+              <w:t xml:space="preserve"> </w:t>
+            </w:r>
+            <w:r>
+              <w:t>Pago con Tarjeta</w:t>
+            </w:r>
+          </w:p>
+          <w:p>
+            <w:pPr>
+              <w:pStyle w:val="Prrafodelista"/>
+              <w:numPr>
+                <w:ilvl w:val="0"/>
+                <w:numId w:val="7"/>
+              </w:numPr>
+              <w:jc w:val="both"/>
+            </w:pPr>
+            <w:r>
+              <w:t>El cajero da clic en el apartado Pago con tarjeta.</w:t>
+            </w:r>
+          </w:p>
+          <w:p>
+            <w:pPr>
+              <w:pStyle w:val="Prrafodelista"/>
+              <w:numPr>
+                <w:ilvl w:val="0"/>
+                <w:numId w:val="7"/>
+              </w:numPr>
+              <w:jc w:val="both"/>
+            </w:pPr>
+            <w:r>
+              <w:t xml:space="preserve">El sistema elimina los campos pago y restante y el botón pagar, y agrega los campos número de tarjeta, CVV2, un botón “Agregar” y un símbolo que representa si se ha </w:t>
+            </w:r>
+            <w:r>
+              <w:t>comprobado</w:t>
+            </w:r>
+            <w:r>
+              <w:t xml:space="preserve"> una tarjeta o no</w:t>
+            </w:r>
+            <w:r>
+              <w:t xml:space="preserve"> en el estado no comprobado</w:t>
+            </w:r>
+            <w:r>
+              <w:t>, además del campo pago con un botón “Pagar”</w:t>
+            </w:r>
+            <w:r>
+              <w:t xml:space="preserve"> desactivado</w:t>
+            </w:r>
+            <w:r>
+              <w:t xml:space="preserve"> y un campo restante.</w:t>
+            </w:r>
+          </w:p>
+          <w:p>
+            <w:pPr>
+              <w:pStyle w:val="Prrafodelista"/>
+              <w:numPr>
+                <w:ilvl w:val="0"/>
+                <w:numId w:val="7"/>
+              </w:numPr>
+              <w:jc w:val="both"/>
+            </w:pPr>
+            <w:r>
+              <w:t>El cajero agrega una tarjeta, un cvv2 y da clic en botón “Agregar”.</w:t>
+            </w:r>
+          </w:p>
+          <w:p>
+            <w:pPr>
+              <w:pStyle w:val="Prrafodelista"/>
+              <w:numPr>
+                <w:ilvl w:val="0"/>
+                <w:numId w:val="7"/>
+              </w:numPr>
+              <w:jc w:val="both"/>
+            </w:pPr>
+            <w:r>
+              <w:t>E</w:t>
+            </w:r>
+            <w:r>
+              <w:t>l sistema actualiza el símbolo de tarjeta agregada a comprobado.</w:t>
+            </w:r>
+          </w:p>
+          <w:p>
+            <w:pPr>
+              <w:pStyle w:val="Prrafodelista"/>
+              <w:numPr>
+                <w:ilvl w:val="0"/>
+                <w:numId w:val="7"/>
+              </w:numPr>
+              <w:jc w:val="both"/>
+            </w:pPr>
+            <w:r>
+              <w:t>El cajero agrega una cifra en el campo pago</w:t>
             </w:r>
             <w:r>
               <w:t>.</w:t>
@@ -1017,34 +1201,114 @@
           </w:p>
           <w:p>
             <w:pPr>
-              <w:jc w:val="both"/>
-            </w:pPr>
-            <w:r>
-              <w:t>FA-03 No hay Existencias Suficientes</w:t>
-            </w:r>
-          </w:p>
-          <w:p>
-            <w:pPr>
-              <w:pStyle w:val="Prrafodelista"/>
-              <w:numPr>
-                <w:ilvl w:val="0"/>
-                <w:numId w:val="14"/>
-              </w:numPr>
-              <w:jc w:val="both"/>
-            </w:pPr>
-            <w:r>
-              <w:t xml:space="preserve">El sistema muestra una ventana WarningView con el mensaje </w:t>
+              <w:pStyle w:val="Prrafodelista"/>
+              <w:numPr>
+                <w:ilvl w:val="0"/>
+                <w:numId w:val="7"/>
+              </w:numPr>
+              <w:jc w:val="both"/>
+            </w:pPr>
+            <w:r>
+              <w:t xml:space="preserve">El sistema activa el botón </w:t>
+            </w:r>
+            <w:r>
+              <w:t>“Pagar”.</w:t>
+            </w:r>
+          </w:p>
+          <w:p>
+            <w:pPr>
+              <w:pStyle w:val="Prrafodelista"/>
+              <w:numPr>
+                <w:ilvl w:val="0"/>
+                <w:numId w:val="7"/>
+              </w:numPr>
+              <w:jc w:val="both"/>
+            </w:pPr>
+            <w:r>
+              <w:t>El cajero</w:t>
+            </w:r>
+            <w:r>
+              <w:t xml:space="preserve"> da clic en el botón pagar.</w:t>
+            </w:r>
+          </w:p>
+          <w:p>
+            <w:pPr>
+              <w:pStyle w:val="Prrafodelista"/>
+              <w:numPr>
+                <w:ilvl w:val="0"/>
+                <w:numId w:val="7"/>
+              </w:numPr>
+              <w:jc w:val="both"/>
+            </w:pPr>
+            <w:r>
+              <w:t>Si tiene el saldo suficiente el sistema descuenta la cantidad pagada del campo restante</w:t>
+            </w:r>
+            <w:r>
+              <w:t xml:space="preserve"> y regresa al flujo normal en el paso 10.</w:t>
+            </w:r>
+          </w:p>
+          <w:p>
+            <w:pPr>
+              <w:pStyle w:val="Prrafodelista"/>
+              <w:numPr>
+                <w:ilvl w:val="0"/>
+                <w:numId w:val="7"/>
+              </w:numPr>
+              <w:jc w:val="both"/>
+            </w:pPr>
+            <w:r>
+              <w:t>S</w:t>
+            </w:r>
+            <w:r>
+              <w:t>i no</w:t>
+            </w:r>
+            <w:r>
+              <w:t xml:space="preserve"> tiene el saldo suficiente</w:t>
+            </w:r>
+            <w:r>
+              <w:t>,</w:t>
+            </w:r>
+            <w:r>
+              <w:t xml:space="preserve"> muestra la ventana WarningView con el mensaje </w:t>
             </w:r>
             <w:r>
               <w:t>“</w:t>
             </w:r>
             <w:r>
-              <w:t xml:space="preserve">No hay suficientes existencias en exhibición del producto ingresado, comunícate con paquetería para agregar más” y un botón </w:t>
+              <w:t>Saldo Insuficiente, no cuenta con la cantidad a pagar ingresada”</w:t>
+            </w:r>
+            <w:r>
+              <w:t xml:space="preserve"> y un botón </w:t>
             </w:r>
             <w:r>
               <w:t>“</w:t>
             </w:r>
             <w:r>
+              <w:t>Aceptar</w:t>
+            </w:r>
+            <w:r>
+              <w:t>”</w:t>
+            </w:r>
+            <w:r>
+              <w:t>.</w:t>
+            </w:r>
+          </w:p>
+          <w:p>
+            <w:pPr>
+              <w:pStyle w:val="Prrafodelista"/>
+              <w:numPr>
+                <w:ilvl w:val="0"/>
+                <w:numId w:val="7"/>
+              </w:numPr>
+              <w:jc w:val="both"/>
+            </w:pPr>
+            <w:r>
+              <w:t xml:space="preserve">El cajero da clic en </w:t>
+            </w:r>
+            <w:r>
+              <w:t>“</w:t>
+            </w:r>
+            <w:r>
               <w:t>Aceptar”.</w:t>
             </w:r>
           </w:p>
@@ -1053,44 +1317,18 @@
               <w:pStyle w:val="Prrafodelista"/>
               <w:numPr>
                 <w:ilvl w:val="0"/>
-                <w:numId w:val="14"/>
-              </w:numPr>
-              <w:jc w:val="both"/>
-            </w:pPr>
-            <w:r>
-              <w:t xml:space="preserve">El cajero da clic en el botón </w:t>
-            </w:r>
-            <w:r>
-              <w:t>“</w:t>
-            </w:r>
-            <w:r>
-              <w:t>Aceptar”.</w:t>
-            </w:r>
-          </w:p>
-          <w:p>
-            <w:pPr>
-              <w:pStyle w:val="Prrafodelista"/>
-              <w:numPr>
-                <w:ilvl w:val="0"/>
-                <w:numId w:val="14"/>
-              </w:numPr>
-              <w:jc w:val="both"/>
-            </w:pPr>
-            <w:r>
-              <w:t>El sistema vacía los campos producto y cantidad y cierra la ventana WarningView.</w:t>
-            </w:r>
-          </w:p>
-          <w:p>
-            <w:pPr>
-              <w:pStyle w:val="Prrafodelista"/>
-              <w:numPr>
-                <w:ilvl w:val="0"/>
-                <w:numId w:val="14"/>
-              </w:numPr>
-              <w:jc w:val="both"/>
-            </w:pPr>
-            <w:r>
-              <w:t>Regresa al flujo normal en el paso 2.</w:t>
+                <w:numId w:val="7"/>
+              </w:numPr>
+              <w:jc w:val="both"/>
+            </w:pPr>
+            <w:r>
+              <w:t xml:space="preserve">Regresa al flujo normal en el paso </w:t>
+            </w:r>
+            <w:r>
+              <w:t>8</w:t>
+            </w:r>
+            <w:r>
+              <w:t>.</w:t>
             </w:r>
           </w:p>
           <w:p>
@@ -1101,256 +1339,6 @@
               <w:t>FA-0</w:t>
             </w:r>
             <w:r>
-              <w:t>4</w:t>
-            </w:r>
-            <w:r>
-              <w:t xml:space="preserve"> </w:t>
-            </w:r>
-            <w:r>
-              <w:t>Pago con Tarjeta</w:t>
-            </w:r>
-          </w:p>
-          <w:p>
-            <w:pPr>
-              <w:pStyle w:val="Prrafodelista"/>
-              <w:numPr>
-                <w:ilvl w:val="0"/>
-                <w:numId w:val="7"/>
-              </w:numPr>
-              <w:jc w:val="both"/>
-            </w:pPr>
-            <w:r>
-              <w:t>El cajero da clic en el apartado Pago con tarjeta</w:t>
-            </w:r>
-            <w:r>
-              <w:t>.</w:t>
-            </w:r>
-          </w:p>
-          <w:p>
-            <w:pPr>
-              <w:pStyle w:val="Prrafodelista"/>
-              <w:numPr>
-                <w:ilvl w:val="0"/>
-                <w:numId w:val="7"/>
-              </w:numPr>
-              <w:jc w:val="both"/>
-            </w:pPr>
-            <w:r>
-              <w:t xml:space="preserve">El sistema elimina los campos pago y restante y el botón pagar, y agrega los campos número de tarjeta, CVV2, un botón “Agregar” y un símbolo que representa si se ha </w:t>
-            </w:r>
-            <w:r>
-              <w:t>comprobado</w:t>
-            </w:r>
-            <w:r>
-              <w:t xml:space="preserve"> una tarjeta o no</w:t>
-            </w:r>
-            <w:r>
-              <w:t xml:space="preserve"> en el estado no comprobado</w:t>
-            </w:r>
-            <w:r>
-              <w:t>, además del campo pago con un botón “Pagar”</w:t>
-            </w:r>
-            <w:r>
-              <w:t xml:space="preserve"> desactivado</w:t>
-            </w:r>
-            <w:r>
-              <w:t xml:space="preserve"> y un campo restante.</w:t>
-            </w:r>
-          </w:p>
-          <w:p>
-            <w:pPr>
-              <w:pStyle w:val="Prrafodelista"/>
-              <w:numPr>
-                <w:ilvl w:val="0"/>
-                <w:numId w:val="7"/>
-              </w:numPr>
-              <w:jc w:val="both"/>
-            </w:pPr>
-            <w:r>
-              <w:t>El cajero agrega una tarjeta, un cvv2 y da clic en botón “Agregar”.</w:t>
-            </w:r>
-          </w:p>
-          <w:p>
-            <w:pPr>
-              <w:pStyle w:val="Prrafodelista"/>
-              <w:numPr>
-                <w:ilvl w:val="0"/>
-                <w:numId w:val="7"/>
-              </w:numPr>
-              <w:jc w:val="both"/>
-            </w:pPr>
-            <w:r>
-              <w:t>E</w:t>
-            </w:r>
-            <w:r>
-              <w:t>l sistema actualiza el símbolo de tarjeta agregada a comprobado.</w:t>
-            </w:r>
-          </w:p>
-          <w:p>
-            <w:pPr>
-              <w:pStyle w:val="Prrafodelista"/>
-              <w:numPr>
-                <w:ilvl w:val="0"/>
-                <w:numId w:val="7"/>
-              </w:numPr>
-              <w:jc w:val="both"/>
-            </w:pPr>
-            <w:r>
-              <w:t xml:space="preserve">El cajero </w:t>
-            </w:r>
-            <w:r>
-              <w:t>agrega una cifra en el campo pago</w:t>
-            </w:r>
-            <w:r>
-              <w:t>.</w:t>
-            </w:r>
-          </w:p>
-          <w:p>
-            <w:pPr>
-              <w:pStyle w:val="Prrafodelista"/>
-              <w:numPr>
-                <w:ilvl w:val="0"/>
-                <w:numId w:val="7"/>
-              </w:numPr>
-              <w:jc w:val="both"/>
-            </w:pPr>
-            <w:r>
-              <w:t xml:space="preserve">El sistema activa el botón </w:t>
-            </w:r>
-            <w:r>
-              <w:t>“Pagar”.</w:t>
-            </w:r>
-          </w:p>
-          <w:p>
-            <w:pPr>
-              <w:pStyle w:val="Prrafodelista"/>
-              <w:numPr>
-                <w:ilvl w:val="0"/>
-                <w:numId w:val="7"/>
-              </w:numPr>
-              <w:jc w:val="both"/>
-            </w:pPr>
-            <w:r>
-              <w:t>El cajero</w:t>
-            </w:r>
-            <w:r>
-              <w:t xml:space="preserve"> da clic en el botón pagar.</w:t>
-            </w:r>
-          </w:p>
-          <w:p>
-            <w:pPr>
-              <w:pStyle w:val="Prrafodelista"/>
-              <w:numPr>
-                <w:ilvl w:val="0"/>
-                <w:numId w:val="7"/>
-              </w:numPr>
-              <w:jc w:val="both"/>
-            </w:pPr>
-            <w:r>
-              <w:t>Si tiene el saldo suficiente el sistema descuenta la cantidad pagada del campo restante</w:t>
-            </w:r>
-            <w:r>
-              <w:t xml:space="preserve"> y regresa al flujo normal en el paso 10.</w:t>
-            </w:r>
-          </w:p>
-          <w:p>
-            <w:pPr>
-              <w:pStyle w:val="Prrafodelista"/>
-              <w:numPr>
-                <w:ilvl w:val="0"/>
-                <w:numId w:val="7"/>
-              </w:numPr>
-              <w:jc w:val="both"/>
-            </w:pPr>
-            <w:r>
-              <w:t>S</w:t>
-            </w:r>
-            <w:r>
-              <w:t>i no</w:t>
-            </w:r>
-            <w:r>
-              <w:t xml:space="preserve"> tiene el saldo suficiente</w:t>
-            </w:r>
-            <w:r>
-              <w:t>,</w:t>
-            </w:r>
-            <w:r>
-              <w:t xml:space="preserve"> muestra la ventana WarningView con el mensaje </w:t>
-            </w:r>
-            <w:r>
-              <w:t>“</w:t>
-            </w:r>
-            <w:r>
-              <w:t>Saldo Insuficiente, no cuenta con la cantidad a pagar ingresada”</w:t>
-            </w:r>
-            <w:r>
-              <w:t xml:space="preserve"> </w:t>
-            </w:r>
-            <w:r>
-              <w:t xml:space="preserve">y un botón </w:t>
-            </w:r>
-            <w:r>
-              <w:t>“</w:t>
-            </w:r>
-            <w:r>
-              <w:t>Aceptar</w:t>
-            </w:r>
-            <w:r>
-              <w:t>”</w:t>
-            </w:r>
-            <w:r>
-              <w:t>.</w:t>
-            </w:r>
-          </w:p>
-          <w:p>
-            <w:pPr>
-              <w:pStyle w:val="Prrafodelista"/>
-              <w:numPr>
-                <w:ilvl w:val="0"/>
-                <w:numId w:val="7"/>
-              </w:numPr>
-              <w:jc w:val="both"/>
-            </w:pPr>
-            <w:r>
-              <w:t xml:space="preserve">El cajero da clic en </w:t>
-            </w:r>
-            <w:r>
-              <w:t>“</w:t>
-            </w:r>
-            <w:r>
-              <w:t>Aceptar”.</w:t>
-            </w:r>
-          </w:p>
-          <w:p>
-            <w:pPr>
-              <w:pStyle w:val="Prrafodelista"/>
-              <w:numPr>
-                <w:ilvl w:val="0"/>
-                <w:numId w:val="7"/>
-              </w:numPr>
-              <w:jc w:val="both"/>
-            </w:pPr>
-            <w:r>
-              <w:t>Regresa al flujo normal en el</w:t>
-            </w:r>
-            <w:r>
-              <w:t xml:space="preserve"> paso </w:t>
-            </w:r>
-            <w:r>
-              <w:t>8</w:t>
-            </w:r>
-            <w:r>
-              <w:t>.</w:t>
-            </w:r>
-          </w:p>
-          <w:p>
-            <w:pPr>
-              <w:jc w:val="both"/>
-            </w:pPr>
-            <w:r>
-              <w:t>FA-0</w:t>
-            </w:r>
-            <w:r>
               <w:t>5</w:t>
             </w:r>
             <w:r>
@@ -1367,10 +1355,7 @@
               <w:jc w:val="both"/>
             </w:pPr>
             <w:r>
-              <w:t xml:space="preserve">El cajero da clic en el apartado </w:t>
-            </w:r>
-            <w:r>
-              <w:t>Agregar saldo de monedero.</w:t>
+              <w:t>El cajero da clic en el apartado Agregar saldo de monedero.</w:t>
             </w:r>
           </w:p>
           <w:p>
@@ -1383,13 +1368,7 @@
               <w:jc w:val="both"/>
             </w:pPr>
             <w:r>
-              <w:t xml:space="preserve">El sistema elimina los campos pago y restante y el botón pagar, y agrega </w:t>
-            </w:r>
-            <w:r>
-              <w:t>el</w:t>
-            </w:r>
-            <w:r>
-              <w:t xml:space="preserve"> camp</w:t>
+              <w:t>El sistema elimina los campos pago y restante y el botón pagar, y agrega el camp</w:t>
             </w:r>
             <w:r>
               <w:t>o</w:t>
@@ -1480,10 +1459,7 @@
               <w:jc w:val="both"/>
             </w:pPr>
             <w:r>
-              <w:t xml:space="preserve">El cajero </w:t>
-            </w:r>
-            <w:r>
-              <w:t>agrega una cifra en el campo pago</w:t>
+              <w:t>El cajero agrega una cifra en el campo pago</w:t>
             </w:r>
             <w:r>
               <w:t>.</w:t>
@@ -1609,10 +1585,7 @@
               <w:jc w:val="both"/>
             </w:pPr>
             <w:r>
-              <w:t>Regresa al flujo normal en el paso</w:t>
-            </w:r>
-            <w:r>
-              <w:t xml:space="preserve"> </w:t>
+              <w:t xml:space="preserve">Regresa al flujo normal en el paso </w:t>
             </w:r>
             <w:r>
               <w:t>8</w:t>
@@ -1946,10 +1919,7 @@
               <w:t xml:space="preserve"> y </w:t>
             </w:r>
             <w:r>
-              <w:t>RegistrarVentaView</w:t>
-            </w:r>
-            <w:r>
-              <w:t>.</w:t>
+              <w:t>RegistrarVentaView.</w:t>
             </w:r>
           </w:p>
           <w:p>

</xml_diff>

<commit_message>
Se modificó la descripción del CU01
</commit_message>
<xml_diff>
--- a/Documentación/CU-15_RegistrarVenta/Descripción.docx
+++ b/Documentación/CU-15_RegistrarVenta/Descripción.docx
@@ -322,14 +322,27 @@
             <w:r>
               <w:t xml:space="preserve">El sistema muestra la ventana </w:t>
             </w:r>
-            <w:r>
-              <w:t xml:space="preserve">RegistrarVentaView </w:t>
+            <w:proofErr w:type="spellStart"/>
+            <w:r>
+              <w:t>RegistrarVentaView</w:t>
+            </w:r>
+            <w:proofErr w:type="spellEnd"/>
+            <w:r>
+              <w:t xml:space="preserve"> </w:t>
             </w:r>
             <w:r>
               <w:t xml:space="preserve">con </w:t>
             </w:r>
             <w:r>
-              <w:t xml:space="preserve">una tabla de PRODUCTOs vacía, un campo para ingresar el código de barras del </w:t>
+              <w:t xml:space="preserve">una tabla de </w:t>
+            </w:r>
+            <w:proofErr w:type="spellStart"/>
+            <w:r>
+              <w:t>PRODUCTOs</w:t>
+            </w:r>
+            <w:proofErr w:type="spellEnd"/>
+            <w:r>
+              <w:t xml:space="preserve"> vacía, un campo para ingresar el código de barras del </w:t>
             </w:r>
             <w:r>
               <w:t>PRODUCTO</w:t>
@@ -472,7 +485,7 @@
               <w:t xml:space="preserve">El sistema </w:t>
             </w:r>
             <w:r>
-              <w:t xml:space="preserve">valida los datos ingresados (FA-02), </w:t>
+              <w:t xml:space="preserve">valida los datos ingresados, </w:t>
             </w:r>
             <w:r>
               <w:t>activa el campo cantidad</w:t>
@@ -510,6 +523,12 @@
             <w:r>
               <w:t>.</w:t>
             </w:r>
+            <w:r>
+              <w:t xml:space="preserve"> </w:t>
+            </w:r>
+            <w:r>
+              <w:t>(FA-02)</w:t>
+            </w:r>
           </w:p>
           <w:p>
             <w:pPr>
@@ -564,10 +583,67 @@
               <w:t xml:space="preserve"> y actualiza las cantidades de las etiquetas subtotal, IVA y total</w:t>
             </w:r>
             <w:r>
-              <w:t>. (</w:t>
-            </w:r>
-            <w:r>
-              <w:t>FA-04</w:t>
+              <w:t xml:space="preserve">. </w:t>
+            </w:r>
+          </w:p>
+          <w:p>
+            <w:pPr>
+              <w:pStyle w:val="Prrafodelista"/>
+              <w:numPr>
+                <w:ilvl w:val="0"/>
+                <w:numId w:val="1"/>
+              </w:numPr>
+              <w:jc w:val="both"/>
+            </w:pPr>
+            <w:r>
+              <w:t>El cajero agrega una cifra en el campo pago</w:t>
+            </w:r>
+            <w:r>
+              <w:t>.</w:t>
+            </w:r>
+          </w:p>
+          <w:p>
+            <w:pPr>
+              <w:pStyle w:val="Prrafodelista"/>
+              <w:numPr>
+                <w:ilvl w:val="0"/>
+                <w:numId w:val="1"/>
+              </w:numPr>
+              <w:jc w:val="both"/>
+            </w:pPr>
+            <w:r>
+              <w:t xml:space="preserve">El sistema activa el botón </w:t>
+            </w:r>
+            <w:r>
+              <w:t>“Pagar”.</w:t>
+            </w:r>
+          </w:p>
+          <w:p>
+            <w:pPr>
+              <w:pStyle w:val="Prrafodelista"/>
+              <w:numPr>
+                <w:ilvl w:val="0"/>
+                <w:numId w:val="1"/>
+              </w:numPr>
+              <w:jc w:val="both"/>
+            </w:pPr>
+            <w:r>
+              <w:t>El cajero</w:t>
+            </w:r>
+            <w:r>
+              <w:t xml:space="preserve"> da clic en el botón pagar. (FA-01</w:t>
+            </w:r>
+            <w:r>
+              <w:t>, FA-0</w:t>
+            </w:r>
+            <w:r>
+              <w:t>4</w:t>
+            </w:r>
+            <w:r>
+              <w:t>, FA-0</w:t>
+            </w:r>
+            <w:r>
+              <w:t>5</w:t>
             </w:r>
             <w:r>
               <w:t>)</w:t>
@@ -583,7 +659,7 @@
               <w:jc w:val="both"/>
             </w:pPr>
             <w:r>
-              <w:t>El cajero agrega una cifra en el campo pago</w:t>
+              <w:t>El sistema actualiza el campo restante</w:t>
             </w:r>
             <w:r>
               <w:t>.</w:t>
@@ -599,10 +675,16 @@
               <w:jc w:val="both"/>
             </w:pPr>
             <w:r>
-              <w:t xml:space="preserve">El sistema activa el botón </w:t>
-            </w:r>
-            <w:r>
-              <w:t>“Pagar”.</w:t>
+              <w:t>El cajero da clic en el botón “Registrar”.</w:t>
+            </w:r>
+            <w:r>
+              <w:t xml:space="preserve"> (FA-01</w:t>
+            </w:r>
+            <w:r>
+              <w:t>, EX-02</w:t>
+            </w:r>
+            <w:r>
+              <w:t>)</w:t>
             </w:r>
           </w:p>
           <w:p>
@@ -615,25 +697,60 @@
               <w:jc w:val="both"/>
             </w:pPr>
             <w:r>
-              <w:t>El cajero</w:t>
-            </w:r>
-            <w:r>
-              <w:t xml:space="preserve"> da clic en el botón pagar. (FA-01</w:t>
-            </w:r>
-            <w:r>
-              <w:t>, FA-0</w:t>
-            </w:r>
-            <w:r>
-              <w:t>4</w:t>
-            </w:r>
-            <w:r>
-              <w:t>, FA-0</w:t>
-            </w:r>
-            <w:r>
-              <w:t>5</w:t>
-            </w:r>
-            <w:r>
-              <w:t>)</w:t>
+              <w:t xml:space="preserve">El sistema </w:t>
+            </w:r>
+            <w:r>
+              <w:t>comprueba que el campo restante sea igual a 0 (FA-0</w:t>
+            </w:r>
+            <w:r>
+              <w:t>6</w:t>
+            </w:r>
+            <w:r>
+              <w:t xml:space="preserve">), </w:t>
+            </w:r>
+            <w:r>
+              <w:t>guarda el registro de</w:t>
+            </w:r>
+            <w:r>
+              <w:t xml:space="preserve"> la VENTA</w:t>
+            </w:r>
+            <w:r>
+              <w:t xml:space="preserve"> dentro de la base de datos </w:t>
+            </w:r>
+            <w:r>
+              <w:t>con la información de la CAJA en la que fue registrada</w:t>
+            </w:r>
+            <w:r>
+              <w:t xml:space="preserve">, obtiene la fecha del sistema, registra la fecha de registro con los datos obtenidos </w:t>
+            </w:r>
+            <w:r>
+              <w:t xml:space="preserve">y muestra </w:t>
+            </w:r>
+            <w:r>
+              <w:t>l</w:t>
+            </w:r>
+            <w:r>
+              <w:t xml:space="preserve">a ventana </w:t>
+            </w:r>
+            <w:proofErr w:type="spellStart"/>
+            <w:r>
+              <w:t>InfoView</w:t>
+            </w:r>
+            <w:proofErr w:type="spellEnd"/>
+            <w:r>
+              <w:t xml:space="preserve"> con el mensaje “</w:t>
+            </w:r>
+            <w:r>
+              <w:t>La venta fue realizada con éxito”</w:t>
+            </w:r>
+            <w:r>
+              <w:t xml:space="preserve"> </w:t>
+            </w:r>
+            <w:r>
+              <w:t xml:space="preserve">y </w:t>
+            </w:r>
+            <w:r>
+              <w:t>un botón “Aceptar”</w:t>
             </w:r>
           </w:p>
           <w:p>
@@ -646,10 +763,7 @@
               <w:jc w:val="both"/>
             </w:pPr>
             <w:r>
-              <w:t>El sistema actualiza el campo restante</w:t>
-            </w:r>
-            <w:r>
-              <w:t>.</w:t>
+              <w:t>El actor hace clic en el botón “Aceptar”.</w:t>
             </w:r>
           </w:p>
           <w:p>
@@ -662,116 +776,21 @@
               <w:jc w:val="both"/>
             </w:pPr>
             <w:r>
-              <w:t>El cajero da clic en el botón “Registrar”.</w:t>
-            </w:r>
-            <w:r>
-              <w:t xml:space="preserve"> (FA-01</w:t>
-            </w:r>
-            <w:r>
-              <w:t>, EX-02</w:t>
-            </w:r>
-            <w:r>
-              <w:t>)</w:t>
-            </w:r>
-          </w:p>
-          <w:p>
-            <w:pPr>
-              <w:pStyle w:val="Prrafodelista"/>
-              <w:numPr>
-                <w:ilvl w:val="0"/>
-                <w:numId w:val="1"/>
-              </w:numPr>
-              <w:jc w:val="both"/>
-            </w:pPr>
-            <w:r>
-              <w:t xml:space="preserve">El sistema </w:t>
-            </w:r>
-            <w:r>
-              <w:t>comprueba que el campo restante sea igual a 0 (FA-0</w:t>
-            </w:r>
-            <w:r>
-              <w:t>6</w:t>
-            </w:r>
-            <w:r>
-              <w:t xml:space="preserve">), </w:t>
-            </w:r>
-            <w:r>
-              <w:t>guarda el registro de</w:t>
-            </w:r>
-            <w:r>
-              <w:t xml:space="preserve"> la VENTA</w:t>
-            </w:r>
-            <w:r>
-              <w:t xml:space="preserve"> dentro de la base de datos </w:t>
-            </w:r>
-            <w:r>
-              <w:t>con la información de la CAJA en la que fue registrada</w:t>
-            </w:r>
-            <w:r>
-              <w:t xml:space="preserve">, obtiene la fecha del sistema, registra la fecha de registro con los datos obtenidos </w:t>
-            </w:r>
-            <w:r>
-              <w:t xml:space="preserve">y muestra </w:t>
-            </w:r>
-            <w:r>
-              <w:t>l</w:t>
-            </w:r>
-            <w:r>
-              <w:t xml:space="preserve">a ventana </w:t>
-            </w:r>
+              <w:t xml:space="preserve">El sistema cierra la ventana </w:t>
+            </w:r>
+            <w:proofErr w:type="spellStart"/>
             <w:r>
               <w:t>InfoView</w:t>
             </w:r>
-            <w:r>
-              <w:t xml:space="preserve"> con el mensaje “</w:t>
-            </w:r>
-            <w:r>
-              <w:t>La venta fue realizada con éxito”</w:t>
-            </w:r>
-            <w:r>
-              <w:t xml:space="preserve"> </w:t>
-            </w:r>
-            <w:r>
-              <w:t xml:space="preserve">y </w:t>
-            </w:r>
-            <w:r>
-              <w:t>un botón “Aceptar”</w:t>
-            </w:r>
-          </w:p>
-          <w:p>
-            <w:pPr>
-              <w:pStyle w:val="Prrafodelista"/>
-              <w:numPr>
-                <w:ilvl w:val="0"/>
-                <w:numId w:val="1"/>
-              </w:numPr>
-              <w:jc w:val="both"/>
-            </w:pPr>
-            <w:r>
-              <w:t>El actor hace clic en el botón “Aceptar”.</w:t>
-            </w:r>
-          </w:p>
-          <w:p>
-            <w:pPr>
-              <w:pStyle w:val="Prrafodelista"/>
-              <w:numPr>
-                <w:ilvl w:val="0"/>
-                <w:numId w:val="1"/>
-              </w:numPr>
-              <w:jc w:val="both"/>
-            </w:pPr>
-            <w:r>
-              <w:t xml:space="preserve">El sistema cierra la ventana </w:t>
-            </w:r>
-            <w:r>
-              <w:t>InfoView</w:t>
-            </w:r>
+            <w:proofErr w:type="spellEnd"/>
             <w:r>
               <w:t xml:space="preserve"> y la ventana </w:t>
             </w:r>
+            <w:proofErr w:type="spellStart"/>
             <w:r>
               <w:t>RegistrarVentaView</w:t>
             </w:r>
+            <w:proofErr w:type="spellEnd"/>
             <w:r>
               <w:t>.</w:t>
             </w:r>
@@ -859,35 +878,761 @@
               <w:t>El sistema</w:t>
             </w:r>
             <w:r>
-              <w:t xml:space="preserve"> si hay al menos un producto agregado muestra la ventana ConfirmationView con el mensaje </w:t>
+              <w:t xml:space="preserve"> si hay al menos un producto agregado muestra la ventana </w:t>
+            </w:r>
+            <w:proofErr w:type="spellStart"/>
+            <w:r>
+              <w:t>ConfirmationView</w:t>
+            </w:r>
+            <w:proofErr w:type="spellEnd"/>
+            <w:r>
+              <w:t xml:space="preserve"> con el mensaje </w:t>
             </w:r>
             <w:r>
               <w:t>“</w:t>
             </w:r>
             <w:r>
-              <w:t xml:space="preserve">¿Estás seguro de </w:t>
-            </w:r>
+              <w:t>¿Estás seguro de abandonar la operación?, Se perderán los productos agregados</w:t>
+            </w:r>
+            <w:r>
+              <w:t>”</w:t>
+            </w:r>
+            <w:r>
+              <w:t xml:space="preserve"> y dos botones </w:t>
+            </w:r>
+            <w:r>
+              <w:t>“</w:t>
+            </w:r>
+            <w:r>
+              <w:t xml:space="preserve">Aceptar” y </w:t>
+            </w:r>
+            <w:r>
+              <w:t>“</w:t>
+            </w:r>
+            <w:r>
+              <w:t>Cancelar</w:t>
+            </w:r>
+            <w:r>
+              <w:t>”</w:t>
+            </w:r>
+            <w:r>
+              <w:t>.</w:t>
+            </w:r>
+          </w:p>
+          <w:p>
+            <w:pPr>
+              <w:pStyle w:val="Prrafodelista"/>
+              <w:numPr>
+                <w:ilvl w:val="0"/>
+                <w:numId w:val="3"/>
+              </w:numPr>
+              <w:jc w:val="both"/>
+            </w:pPr>
             <w:r>
               <w:lastRenderedPageBreak/>
-              <w:t>abandonar la operación?, Se perderán los productos agregados</w:t>
+              <w:t xml:space="preserve">Si el actor da clic en el botón </w:t>
+            </w:r>
+            <w:r>
+              <w:t>“</w:t>
+            </w:r>
+            <w:r>
+              <w:t>Aceptar”.</w:t>
+            </w:r>
+          </w:p>
+          <w:p>
+            <w:pPr>
+              <w:pStyle w:val="Prrafodelista"/>
+              <w:numPr>
+                <w:ilvl w:val="0"/>
+                <w:numId w:val="3"/>
+              </w:numPr>
+              <w:jc w:val="both"/>
+            </w:pPr>
+            <w:r>
+              <w:t xml:space="preserve">El sistema cierra la ventana </w:t>
+            </w:r>
+            <w:proofErr w:type="spellStart"/>
+            <w:r>
+              <w:t>ConfirmationView</w:t>
+            </w:r>
+            <w:proofErr w:type="spellEnd"/>
+            <w:r>
+              <w:t xml:space="preserve"> y regresa al flujo normal en el último paso.</w:t>
+            </w:r>
+          </w:p>
+          <w:p>
+            <w:pPr>
+              <w:pStyle w:val="Prrafodelista"/>
+              <w:numPr>
+                <w:ilvl w:val="0"/>
+                <w:numId w:val="3"/>
+              </w:numPr>
+              <w:jc w:val="both"/>
+            </w:pPr>
+            <w:r>
+              <w:t xml:space="preserve">Si el actor da clic en el botón </w:t>
+            </w:r>
+            <w:r>
+              <w:t>“</w:t>
+            </w:r>
+            <w:r>
+              <w:t>Cancelar”.</w:t>
+            </w:r>
+          </w:p>
+          <w:p>
+            <w:pPr>
+              <w:pStyle w:val="Prrafodelista"/>
+              <w:numPr>
+                <w:ilvl w:val="0"/>
+                <w:numId w:val="3"/>
+              </w:numPr>
+              <w:jc w:val="both"/>
+            </w:pPr>
+            <w:r>
+              <w:t xml:space="preserve">El sistema cierra la ventana </w:t>
+            </w:r>
+            <w:proofErr w:type="spellStart"/>
+            <w:r>
+              <w:t>ConfirmationView</w:t>
+            </w:r>
+            <w:proofErr w:type="spellEnd"/>
+            <w:r>
+              <w:t xml:space="preserve"> y regresa al flujo normal en el paso 2.</w:t>
+            </w:r>
+          </w:p>
+          <w:p>
+            <w:pPr>
+              <w:jc w:val="both"/>
+            </w:pPr>
+            <w:r>
+              <w:t xml:space="preserve">FA-02 </w:t>
+            </w:r>
+            <w:r>
+              <w:t>Producto Inválido</w:t>
+            </w:r>
+          </w:p>
+          <w:p>
+            <w:pPr>
+              <w:pStyle w:val="Prrafodelista"/>
+              <w:numPr>
+                <w:ilvl w:val="0"/>
+                <w:numId w:val="6"/>
+              </w:numPr>
+              <w:jc w:val="both"/>
+            </w:pPr>
+            <w:r>
+              <w:t xml:space="preserve">El sistema muestra un mensaje debajo del campo de </w:t>
+            </w:r>
+            <w:r>
+              <w:t>código de barras con el mensaje “</w:t>
+            </w:r>
+            <w:r>
+              <w:t>El p</w:t>
+            </w:r>
+            <w:r>
+              <w:t xml:space="preserve">roducto no </w:t>
+            </w:r>
+            <w:r>
+              <w:t xml:space="preserve">fue </w:t>
+            </w:r>
+            <w:r>
+              <w:t>encontrado en la tienda”</w:t>
+            </w:r>
+            <w:r>
+              <w:t>.</w:t>
+            </w:r>
+          </w:p>
+          <w:p>
+            <w:pPr>
+              <w:pStyle w:val="Prrafodelista"/>
+              <w:numPr>
+                <w:ilvl w:val="0"/>
+                <w:numId w:val="6"/>
+              </w:numPr>
+              <w:jc w:val="both"/>
+            </w:pPr>
+            <w:r>
+              <w:t>Regresa al flujo normal en el paso 2.</w:t>
+            </w:r>
+          </w:p>
+          <w:p>
+            <w:pPr>
+              <w:jc w:val="both"/>
+            </w:pPr>
+            <w:r>
+              <w:t>FA-03 No hay Existencias Suficientes</w:t>
+            </w:r>
+          </w:p>
+          <w:p>
+            <w:pPr>
+              <w:pStyle w:val="Prrafodelista"/>
+              <w:numPr>
+                <w:ilvl w:val="0"/>
+                <w:numId w:val="14"/>
+              </w:numPr>
+              <w:jc w:val="both"/>
+            </w:pPr>
+            <w:r>
+              <w:t xml:space="preserve">El sistema muestra una ventana </w:t>
+            </w:r>
+            <w:proofErr w:type="spellStart"/>
+            <w:r>
+              <w:t>WarningView</w:t>
+            </w:r>
+            <w:proofErr w:type="spellEnd"/>
+            <w:r>
+              <w:t xml:space="preserve"> con el mensaje </w:t>
+            </w:r>
+            <w:r>
+              <w:t>“</w:t>
+            </w:r>
+            <w:r>
+              <w:t xml:space="preserve">No hay suficientes existencias en exhibición del producto ingresado, comunícate con paquetería para agregar más” y un botón </w:t>
+            </w:r>
+            <w:r>
+              <w:t>“</w:t>
+            </w:r>
+            <w:r>
+              <w:t>Aceptar”.</w:t>
+            </w:r>
+          </w:p>
+          <w:p>
+            <w:pPr>
+              <w:pStyle w:val="Prrafodelista"/>
+              <w:numPr>
+                <w:ilvl w:val="0"/>
+                <w:numId w:val="14"/>
+              </w:numPr>
+              <w:jc w:val="both"/>
+            </w:pPr>
+            <w:r>
+              <w:t xml:space="preserve">El cajero da clic en el botón </w:t>
+            </w:r>
+            <w:r>
+              <w:t>“</w:t>
+            </w:r>
+            <w:r>
+              <w:t>Aceptar”.</w:t>
+            </w:r>
+          </w:p>
+          <w:p>
+            <w:pPr>
+              <w:pStyle w:val="Prrafodelista"/>
+              <w:numPr>
+                <w:ilvl w:val="0"/>
+                <w:numId w:val="14"/>
+              </w:numPr>
+              <w:jc w:val="both"/>
+            </w:pPr>
+            <w:r>
+              <w:t xml:space="preserve">El sistema vacía los campos producto y cantidad y cierra la ventana </w:t>
+            </w:r>
+            <w:proofErr w:type="spellStart"/>
+            <w:r>
+              <w:t>WarningView</w:t>
+            </w:r>
+            <w:proofErr w:type="spellEnd"/>
+            <w:r>
+              <w:t>.</w:t>
+            </w:r>
+          </w:p>
+          <w:p>
+            <w:pPr>
+              <w:pStyle w:val="Prrafodelista"/>
+              <w:numPr>
+                <w:ilvl w:val="0"/>
+                <w:numId w:val="14"/>
+              </w:numPr>
+              <w:jc w:val="both"/>
+            </w:pPr>
+            <w:r>
+              <w:t>Regresa al flujo normal en el paso 2.</w:t>
+            </w:r>
+          </w:p>
+          <w:p>
+            <w:pPr>
+              <w:jc w:val="both"/>
+            </w:pPr>
+            <w:r>
+              <w:t>FA-0</w:t>
+            </w:r>
+            <w:r>
+              <w:t>4</w:t>
+            </w:r>
+            <w:r>
+              <w:t xml:space="preserve"> </w:t>
+            </w:r>
+            <w:r>
+              <w:t>Pago con Tarjeta</w:t>
+            </w:r>
+          </w:p>
+          <w:p>
+            <w:pPr>
+              <w:pStyle w:val="Prrafodelista"/>
+              <w:numPr>
+                <w:ilvl w:val="0"/>
+                <w:numId w:val="7"/>
+              </w:numPr>
+              <w:jc w:val="both"/>
+            </w:pPr>
+            <w:r>
+              <w:t>El cajero da clic en el apartado Pago con tarjeta.</w:t>
+            </w:r>
+          </w:p>
+          <w:p>
+            <w:pPr>
+              <w:pStyle w:val="Prrafodelista"/>
+              <w:numPr>
+                <w:ilvl w:val="0"/>
+                <w:numId w:val="7"/>
+              </w:numPr>
+              <w:jc w:val="both"/>
+            </w:pPr>
+            <w:r>
+              <w:t xml:space="preserve">El sistema elimina los campos pago y restante y el botón pagar, y agrega los campos número de tarjeta, CVV2, un botón “Agregar” y un símbolo que representa si se ha </w:t>
+            </w:r>
+            <w:r>
+              <w:t>comprobado</w:t>
+            </w:r>
+            <w:r>
+              <w:t xml:space="preserve"> una tarjeta o no</w:t>
+            </w:r>
+            <w:r>
+              <w:t xml:space="preserve"> en el estado no comprobado</w:t>
+            </w:r>
+            <w:r>
+              <w:t>, además del campo pago con un botón “Pagar”</w:t>
+            </w:r>
+            <w:r>
+              <w:t xml:space="preserve"> desactivado</w:t>
+            </w:r>
+            <w:r>
+              <w:t xml:space="preserve"> y un campo restante.</w:t>
+            </w:r>
+          </w:p>
+          <w:p>
+            <w:pPr>
+              <w:pStyle w:val="Prrafodelista"/>
+              <w:numPr>
+                <w:ilvl w:val="0"/>
+                <w:numId w:val="7"/>
+              </w:numPr>
+              <w:jc w:val="both"/>
+            </w:pPr>
+            <w:r>
+              <w:t>El cajero agrega una tarjeta, un cvv2 y da clic en botón “Agregar”.</w:t>
+            </w:r>
+          </w:p>
+          <w:p>
+            <w:pPr>
+              <w:pStyle w:val="Prrafodelista"/>
+              <w:numPr>
+                <w:ilvl w:val="0"/>
+                <w:numId w:val="7"/>
+              </w:numPr>
+              <w:jc w:val="both"/>
+            </w:pPr>
+            <w:r>
+              <w:t>E</w:t>
+            </w:r>
+            <w:r>
+              <w:t xml:space="preserve">l sistema actualiza el símbolo de tarjeta agregada </w:t>
+            </w:r>
+            <w:proofErr w:type="spellStart"/>
+            <w:r>
+              <w:t>a</w:t>
+            </w:r>
+            <w:proofErr w:type="spellEnd"/>
+            <w:r>
+              <w:t xml:space="preserve"> comprobado.</w:t>
+            </w:r>
+          </w:p>
+          <w:p>
+            <w:pPr>
+              <w:pStyle w:val="Prrafodelista"/>
+              <w:numPr>
+                <w:ilvl w:val="0"/>
+                <w:numId w:val="7"/>
+              </w:numPr>
+              <w:jc w:val="both"/>
+            </w:pPr>
+            <w:r>
+              <w:t>El cajero agrega una cifra en el campo pago</w:t>
+            </w:r>
+            <w:r>
+              <w:t>.</w:t>
+            </w:r>
+          </w:p>
+          <w:p>
+            <w:pPr>
+              <w:pStyle w:val="Prrafodelista"/>
+              <w:numPr>
+                <w:ilvl w:val="0"/>
+                <w:numId w:val="7"/>
+              </w:numPr>
+              <w:jc w:val="both"/>
+            </w:pPr>
+            <w:r>
+              <w:t xml:space="preserve">El sistema activa el botón </w:t>
+            </w:r>
+            <w:r>
+              <w:t>“Pagar”.</w:t>
+            </w:r>
+          </w:p>
+          <w:p>
+            <w:pPr>
+              <w:pStyle w:val="Prrafodelista"/>
+              <w:numPr>
+                <w:ilvl w:val="0"/>
+                <w:numId w:val="7"/>
+              </w:numPr>
+              <w:jc w:val="both"/>
+            </w:pPr>
+            <w:r>
+              <w:t>El cajero</w:t>
+            </w:r>
+            <w:r>
+              <w:t xml:space="preserve"> da clic en el botón pagar.</w:t>
+            </w:r>
+          </w:p>
+          <w:p>
+            <w:pPr>
+              <w:pStyle w:val="Prrafodelista"/>
+              <w:numPr>
+                <w:ilvl w:val="0"/>
+                <w:numId w:val="7"/>
+              </w:numPr>
+              <w:jc w:val="both"/>
+            </w:pPr>
+            <w:r>
+              <w:t>Si tiene el saldo suficiente el sistema descuenta la cantidad pagada del campo restante</w:t>
+            </w:r>
+            <w:r>
+              <w:t xml:space="preserve"> y regresa al flujo normal en el paso 10.</w:t>
+            </w:r>
+          </w:p>
+          <w:p>
+            <w:pPr>
+              <w:pStyle w:val="Prrafodelista"/>
+              <w:numPr>
+                <w:ilvl w:val="0"/>
+                <w:numId w:val="7"/>
+              </w:numPr>
+              <w:jc w:val="both"/>
+            </w:pPr>
+            <w:r>
+              <w:t>S</w:t>
+            </w:r>
+            <w:r>
+              <w:t>i no</w:t>
+            </w:r>
+            <w:r>
+              <w:t xml:space="preserve"> tiene el saldo suficiente</w:t>
+            </w:r>
+            <w:r>
+              <w:t>,</w:t>
+            </w:r>
+            <w:r>
+              <w:t xml:space="preserve"> muestra la ventana </w:t>
+            </w:r>
+            <w:proofErr w:type="spellStart"/>
+            <w:r>
+              <w:t>WarningView</w:t>
+            </w:r>
+            <w:proofErr w:type="spellEnd"/>
+            <w:r>
+              <w:t xml:space="preserve"> con el mensaje </w:t>
+            </w:r>
+            <w:r>
+              <w:t>“</w:t>
+            </w:r>
+            <w:r>
+              <w:t>Saldo Insuficiente, no cuenta con la cantidad a pagar ingresada”</w:t>
+            </w:r>
+            <w:r>
+              <w:t xml:space="preserve"> y un botón </w:t>
+            </w:r>
+            <w:r>
+              <w:t>“</w:t>
+            </w:r>
+            <w:r>
+              <w:t>Aceptar</w:t>
             </w:r>
             <w:r>
               <w:t>”</w:t>
             </w:r>
             <w:r>
-              <w:t xml:space="preserve"> y dos botones </w:t>
+              <w:t>.</w:t>
+            </w:r>
+          </w:p>
+          <w:p>
+            <w:pPr>
+              <w:pStyle w:val="Prrafodelista"/>
+              <w:numPr>
+                <w:ilvl w:val="0"/>
+                <w:numId w:val="7"/>
+              </w:numPr>
+              <w:jc w:val="both"/>
+            </w:pPr>
+            <w:r>
+              <w:t xml:space="preserve">El cajero da clic en </w:t>
             </w:r>
             <w:r>
               <w:t>“</w:t>
             </w:r>
             <w:r>
-              <w:t xml:space="preserve">Aceptar” y </w:t>
+              <w:t>Aceptar”.</w:t>
+            </w:r>
+          </w:p>
+          <w:p>
+            <w:pPr>
+              <w:pStyle w:val="Prrafodelista"/>
+              <w:numPr>
+                <w:ilvl w:val="0"/>
+                <w:numId w:val="7"/>
+              </w:numPr>
+              <w:jc w:val="both"/>
+            </w:pPr>
+            <w:r>
+              <w:t xml:space="preserve">Regresa al flujo normal en el paso </w:t>
+            </w:r>
+            <w:r>
+              <w:t>8</w:t>
+            </w:r>
+            <w:r>
+              <w:t>.</w:t>
+            </w:r>
+          </w:p>
+          <w:p>
+            <w:pPr>
+              <w:jc w:val="both"/>
+            </w:pPr>
+            <w:r>
+              <w:t>FA-0</w:t>
+            </w:r>
+            <w:r>
+              <w:t>5</w:t>
+            </w:r>
+            <w:r>
+              <w:t xml:space="preserve"> Agregar Saldo a Monedero</w:t>
+            </w:r>
+          </w:p>
+          <w:p>
+            <w:pPr>
+              <w:pStyle w:val="Prrafodelista"/>
+              <w:numPr>
+                <w:ilvl w:val="0"/>
+                <w:numId w:val="8"/>
+              </w:numPr>
+              <w:jc w:val="both"/>
+            </w:pPr>
+            <w:r>
+              <w:t>El cajero da clic en el apartado Agregar saldo de monedero.</w:t>
+            </w:r>
+          </w:p>
+          <w:p>
+            <w:pPr>
+              <w:pStyle w:val="Prrafodelista"/>
+              <w:numPr>
+                <w:ilvl w:val="0"/>
+                <w:numId w:val="8"/>
+              </w:numPr>
+              <w:jc w:val="both"/>
+            </w:pPr>
+            <w:r>
+              <w:t>El sistema elimina los campos pago y restante y el botón pagar, y agrega el camp</w:t>
+            </w:r>
+            <w:r>
+              <w:t>o</w:t>
+            </w:r>
+            <w:r>
+              <w:t xml:space="preserve"> monedero, con un símbolo que representa si se ha comprobado un monedero o no en el estado no comprobado, el campo propietario, el campo pago con un botón “Pagar”</w:t>
+            </w:r>
+            <w:r>
+              <w:t xml:space="preserve"> desactivado</w:t>
+            </w:r>
+            <w:r>
+              <w:t xml:space="preserve"> y el campo restante.</w:t>
+            </w:r>
+          </w:p>
+          <w:p>
+            <w:pPr>
+              <w:pStyle w:val="Prrafodelista"/>
+              <w:numPr>
+                <w:ilvl w:val="0"/>
+                <w:numId w:val="8"/>
+              </w:numPr>
+              <w:jc w:val="both"/>
+            </w:pPr>
+            <w:r>
+              <w:t>El cajero agrega el código de barras de un monedero.</w:t>
+            </w:r>
+          </w:p>
+          <w:p>
+            <w:pPr>
+              <w:pStyle w:val="Prrafodelista"/>
+              <w:numPr>
+                <w:ilvl w:val="0"/>
+                <w:numId w:val="8"/>
+              </w:numPr>
+              <w:jc w:val="both"/>
+            </w:pPr>
+            <w:r>
+              <w:lastRenderedPageBreak/>
+              <w:t>El</w:t>
+            </w:r>
+            <w:r>
+              <w:t xml:space="preserve"> sistema</w:t>
+            </w:r>
+            <w:r>
+              <w:t xml:space="preserve"> si</w:t>
+            </w:r>
+            <w:r>
+              <w:t xml:space="preserve"> valida la información del código de barras </w:t>
+            </w:r>
+            <w:r>
+              <w:t>como correcta entonces</w:t>
+            </w:r>
+            <w:r>
+              <w:t xml:space="preserve"> actualiza</w:t>
+            </w:r>
+            <w:r>
+              <w:t xml:space="preserve"> el símbolo de comprobación </w:t>
+            </w:r>
+            <w:proofErr w:type="spellStart"/>
+            <w:r>
+              <w:t>a</w:t>
+            </w:r>
+            <w:proofErr w:type="spellEnd"/>
+            <w:r>
+              <w:t xml:space="preserve"> </w:t>
+            </w:r>
+            <w:r>
+              <w:t xml:space="preserve">comprobado y actualiza el nombre del propietario, </w:t>
+            </w:r>
+            <w:r>
+              <w:t>si no</w:t>
+            </w:r>
+            <w:r>
+              <w:t>,</w:t>
+            </w:r>
+            <w:r>
+              <w:t xml:space="preserve"> actualiza </w:t>
+            </w:r>
+            <w:r>
+              <w:t xml:space="preserve">el símbolo de comprobación </w:t>
+            </w:r>
+            <w:r>
+              <w:t>a no comprobado.</w:t>
+            </w:r>
+          </w:p>
+          <w:p>
+            <w:pPr>
+              <w:pStyle w:val="Prrafodelista"/>
+              <w:numPr>
+                <w:ilvl w:val="0"/>
+                <w:numId w:val="8"/>
+              </w:numPr>
+              <w:jc w:val="both"/>
+            </w:pPr>
+            <w:r>
+              <w:t>El cajero agrega una cifra en el campo pago</w:t>
+            </w:r>
+            <w:r>
+              <w:t>.</w:t>
+            </w:r>
+          </w:p>
+          <w:p>
+            <w:pPr>
+              <w:pStyle w:val="Prrafodelista"/>
+              <w:numPr>
+                <w:ilvl w:val="0"/>
+                <w:numId w:val="8"/>
+              </w:numPr>
+              <w:jc w:val="both"/>
+            </w:pPr>
+            <w:r>
+              <w:t xml:space="preserve">El sistema activa el botón </w:t>
+            </w:r>
+            <w:r>
+              <w:t>“Pagar”.</w:t>
+            </w:r>
+          </w:p>
+          <w:p>
+            <w:pPr>
+              <w:pStyle w:val="Prrafodelista"/>
+              <w:numPr>
+                <w:ilvl w:val="0"/>
+                <w:numId w:val="8"/>
+              </w:numPr>
+              <w:jc w:val="both"/>
+            </w:pPr>
+            <w:r>
+              <w:t>El cajero</w:t>
+            </w:r>
+            <w:r>
+              <w:t xml:space="preserve"> da clic en el botón pagar.</w:t>
+            </w:r>
+          </w:p>
+          <w:p>
+            <w:pPr>
+              <w:pStyle w:val="Prrafodelista"/>
+              <w:numPr>
+                <w:ilvl w:val="0"/>
+                <w:numId w:val="8"/>
+              </w:numPr>
+              <w:jc w:val="both"/>
+            </w:pPr>
+            <w:r>
+              <w:t>Si tiene el saldo suficiente el sistema descuenta la cantidad pagada del campo restante</w:t>
+            </w:r>
+            <w:r>
+              <w:t xml:space="preserve"> y regresa al flujo normal en el paso 10.</w:t>
+            </w:r>
+          </w:p>
+          <w:p>
+            <w:pPr>
+              <w:pStyle w:val="Prrafodelista"/>
+              <w:numPr>
+                <w:ilvl w:val="0"/>
+                <w:numId w:val="8"/>
+              </w:numPr>
+              <w:jc w:val="both"/>
+            </w:pPr>
+            <w:r>
+              <w:t>S</w:t>
+            </w:r>
+            <w:r>
+              <w:t xml:space="preserve">i no </w:t>
+            </w:r>
+            <w:r>
+              <w:t xml:space="preserve">tiene el saldo suficiente, entonces </w:t>
+            </w:r>
+            <w:r>
+              <w:t xml:space="preserve">muestra la ventana </w:t>
+            </w:r>
+            <w:proofErr w:type="spellStart"/>
+            <w:r>
+              <w:t>WarningView</w:t>
+            </w:r>
+            <w:proofErr w:type="spellEnd"/>
+            <w:r>
+              <w:t xml:space="preserve"> con el mensaje </w:t>
             </w:r>
             <w:r>
               <w:t>“</w:t>
             </w:r>
             <w:r>
-              <w:t>Cancelar</w:t>
+              <w:t>Saldo Insuficiente, no cuenta con la cantidad a pagar ingresada”</w:t>
+            </w:r>
+            <w:r>
+              <w:t xml:space="preserve"> y un botón </w:t>
+            </w:r>
+            <w:r>
+              <w:t>“</w:t>
+            </w:r>
+            <w:r>
+              <w:t>Aceptar</w:t>
             </w:r>
             <w:r>
               <w:t>”</w:t>
@@ -901,12 +1646,12 @@
               <w:pStyle w:val="Prrafodelista"/>
               <w:numPr>
                 <w:ilvl w:val="0"/>
-                <w:numId w:val="3"/>
-              </w:numPr>
-              <w:jc w:val="both"/>
-            </w:pPr>
-            <w:r>
-              <w:t xml:space="preserve">Si el actor da clic en el botón </w:t>
+                <w:numId w:val="8"/>
+              </w:numPr>
+              <w:jc w:val="both"/>
+            </w:pPr>
+            <w:r>
+              <w:t xml:space="preserve">El cajero da clic en </w:t>
             </w:r>
             <w:r>
               <w:t>“</w:t>
@@ -920,83 +1665,15 @@
               <w:pStyle w:val="Prrafodelista"/>
               <w:numPr>
                 <w:ilvl w:val="0"/>
-                <w:numId w:val="3"/>
-              </w:numPr>
-              <w:jc w:val="both"/>
-            </w:pPr>
-            <w:r>
-              <w:t>El sistema cierra la ventana ConfirmationView y regresa al flujo normal en el último paso.</w:t>
-            </w:r>
-          </w:p>
-          <w:p>
-            <w:pPr>
-              <w:pStyle w:val="Prrafodelista"/>
-              <w:numPr>
-                <w:ilvl w:val="0"/>
-                <w:numId w:val="3"/>
-              </w:numPr>
-              <w:jc w:val="both"/>
-            </w:pPr>
-            <w:r>
-              <w:t xml:space="preserve">Si el actor da clic en el botón </w:t>
-            </w:r>
-            <w:r>
-              <w:t>“</w:t>
-            </w:r>
-            <w:r>
-              <w:t>Cancelar”.</w:t>
-            </w:r>
-          </w:p>
-          <w:p>
-            <w:pPr>
-              <w:pStyle w:val="Prrafodelista"/>
-              <w:numPr>
-                <w:ilvl w:val="0"/>
-                <w:numId w:val="3"/>
-              </w:numPr>
-              <w:jc w:val="both"/>
-            </w:pPr>
-            <w:r>
-              <w:t>El sistema cierra la ventana ConfirmationView y regresa al flujo normal en el paso 2.</w:t>
-            </w:r>
-          </w:p>
-          <w:p>
-            <w:pPr>
-              <w:jc w:val="both"/>
-            </w:pPr>
-            <w:r>
-              <w:t xml:space="preserve">FA-02 </w:t>
-            </w:r>
-            <w:r>
-              <w:t>Producto Inválido</w:t>
-            </w:r>
-          </w:p>
-          <w:p>
-            <w:pPr>
-              <w:pStyle w:val="Prrafodelista"/>
-              <w:numPr>
-                <w:ilvl w:val="0"/>
-                <w:numId w:val="6"/>
-              </w:numPr>
-              <w:jc w:val="both"/>
-            </w:pPr>
-            <w:r>
-              <w:t xml:space="preserve">El sistema muestra un mensaje debajo del campo de </w:t>
-            </w:r>
-            <w:r>
-              <w:t>código de barras con el mensaje “</w:t>
-            </w:r>
-            <w:r>
-              <w:t>El p</w:t>
-            </w:r>
-            <w:r>
-              <w:t xml:space="preserve">roducto no </w:t>
-            </w:r>
-            <w:r>
-              <w:t xml:space="preserve">fue </w:t>
-            </w:r>
-            <w:r>
-              <w:t>encontrado en la tienda”</w:t>
+                <w:numId w:val="8"/>
+              </w:numPr>
+              <w:jc w:val="both"/>
+            </w:pPr>
+            <w:r>
+              <w:t xml:space="preserve">Regresa al flujo normal en el paso </w:t>
+            </w:r>
+            <w:r>
+              <w:t>8</w:t>
             </w:r>
             <w:r>
               <w:t>.</w:t>
@@ -1004,631 +1681,44 @@
           </w:p>
           <w:p>
             <w:pPr>
-              <w:pStyle w:val="Prrafodelista"/>
-              <w:numPr>
-                <w:ilvl w:val="0"/>
-                <w:numId w:val="6"/>
-              </w:numPr>
-              <w:jc w:val="both"/>
-            </w:pPr>
-            <w:r>
-              <w:t>Regresa al flujo normal en el paso 2.</w:t>
-            </w:r>
-          </w:p>
-          <w:p>
-            <w:pPr>
-              <w:jc w:val="both"/>
-            </w:pPr>
-            <w:r>
-              <w:t>FA-03 No hay Existencias Suficientes</w:t>
-            </w:r>
-          </w:p>
-          <w:p>
-            <w:pPr>
-              <w:pStyle w:val="Prrafodelista"/>
-              <w:numPr>
-                <w:ilvl w:val="0"/>
-                <w:numId w:val="14"/>
-              </w:numPr>
-              <w:jc w:val="both"/>
-            </w:pPr>
-            <w:r>
-              <w:t xml:space="preserve">El sistema muestra una ventana WarningView con el mensaje </w:t>
-            </w:r>
-            <w:r>
-              <w:t>“</w:t>
-            </w:r>
-            <w:r>
-              <w:t xml:space="preserve">No hay suficientes existencias en exhibición del producto ingresado, comunícate con paquetería para agregar más” y un botón </w:t>
-            </w:r>
-            <w:r>
-              <w:t>“</w:t>
-            </w:r>
-            <w:r>
-              <w:t>Aceptar”.</w:t>
-            </w:r>
-          </w:p>
-          <w:p>
-            <w:pPr>
-              <w:pStyle w:val="Prrafodelista"/>
-              <w:numPr>
-                <w:ilvl w:val="0"/>
-                <w:numId w:val="14"/>
-              </w:numPr>
-              <w:jc w:val="both"/>
-            </w:pPr>
-            <w:r>
-              <w:t xml:space="preserve">El cajero da clic en el botón </w:t>
-            </w:r>
-            <w:r>
-              <w:t>“</w:t>
-            </w:r>
-            <w:r>
-              <w:t>Aceptar”.</w:t>
-            </w:r>
-          </w:p>
-          <w:p>
-            <w:pPr>
-              <w:pStyle w:val="Prrafodelista"/>
-              <w:numPr>
-                <w:ilvl w:val="0"/>
-                <w:numId w:val="14"/>
-              </w:numPr>
-              <w:jc w:val="both"/>
-            </w:pPr>
-            <w:r>
-              <w:t>El sistema vacía los campos producto y cantidad y cierra la ventana WarningView.</w:t>
-            </w:r>
-          </w:p>
-          <w:p>
-            <w:pPr>
-              <w:pStyle w:val="Prrafodelista"/>
-              <w:numPr>
-                <w:ilvl w:val="0"/>
-                <w:numId w:val="14"/>
-              </w:numPr>
-              <w:jc w:val="both"/>
-            </w:pPr>
-            <w:r>
-              <w:t>Regresa al flujo normal en el paso 2.</w:t>
-            </w:r>
-          </w:p>
-          <w:p>
-            <w:pPr>
               <w:jc w:val="both"/>
             </w:pPr>
             <w:r>
               <w:t>FA-0</w:t>
             </w:r>
             <w:r>
-              <w:t>4</w:t>
+              <w:t>6</w:t>
+            </w:r>
+            <w:r>
+              <w:t xml:space="preserve"> Pago Faltante</w:t>
+            </w:r>
+          </w:p>
+          <w:p>
+            <w:pPr>
+              <w:pStyle w:val="Prrafodelista"/>
+              <w:numPr>
+                <w:ilvl w:val="0"/>
+                <w:numId w:val="9"/>
+              </w:numPr>
+              <w:jc w:val="both"/>
+            </w:pPr>
+            <w:r>
+              <w:t xml:space="preserve">El sistema muestra </w:t>
+            </w:r>
+            <w:r>
+              <w:t>l</w:t>
+            </w:r>
+            <w:r>
+              <w:t>a ventana</w:t>
             </w:r>
             <w:r>
               <w:t xml:space="preserve"> </w:t>
             </w:r>
-            <w:r>
-              <w:t>Pago con Tarjeta</w:t>
-            </w:r>
-          </w:p>
-          <w:p>
-            <w:pPr>
-              <w:pStyle w:val="Prrafodelista"/>
-              <w:numPr>
-                <w:ilvl w:val="0"/>
-                <w:numId w:val="7"/>
-              </w:numPr>
-              <w:jc w:val="both"/>
-            </w:pPr>
-            <w:r>
-              <w:t>El cajero da clic en el apartado Pago con tarjeta.</w:t>
-            </w:r>
-          </w:p>
-          <w:p>
-            <w:pPr>
-              <w:pStyle w:val="Prrafodelista"/>
-              <w:numPr>
-                <w:ilvl w:val="0"/>
-                <w:numId w:val="7"/>
-              </w:numPr>
-              <w:jc w:val="both"/>
-            </w:pPr>
-            <w:r>
-              <w:t xml:space="preserve">El sistema elimina los campos pago y restante y el botón pagar, y agrega los campos número de tarjeta, CVV2, un botón “Agregar” y un símbolo que representa si se ha </w:t>
-            </w:r>
-            <w:r>
-              <w:t>comprobado</w:t>
-            </w:r>
-            <w:r>
-              <w:t xml:space="preserve"> una tarjeta o no</w:t>
-            </w:r>
-            <w:r>
-              <w:t xml:space="preserve"> en el estado no comprobado</w:t>
-            </w:r>
-            <w:r>
-              <w:t>, además del campo pago con un botón “Pagar”</w:t>
-            </w:r>
-            <w:r>
-              <w:t xml:space="preserve"> desactivado</w:t>
-            </w:r>
-            <w:r>
-              <w:t xml:space="preserve"> y un campo restante.</w:t>
-            </w:r>
-          </w:p>
-          <w:p>
-            <w:pPr>
-              <w:pStyle w:val="Prrafodelista"/>
-              <w:numPr>
-                <w:ilvl w:val="0"/>
-                <w:numId w:val="7"/>
-              </w:numPr>
-              <w:jc w:val="both"/>
-            </w:pPr>
-            <w:r>
-              <w:t>El cajero agrega una tarjeta, un cvv2 y da clic en botón “Agregar”.</w:t>
-            </w:r>
-          </w:p>
-          <w:p>
-            <w:pPr>
-              <w:pStyle w:val="Prrafodelista"/>
-              <w:numPr>
-                <w:ilvl w:val="0"/>
-                <w:numId w:val="7"/>
-              </w:numPr>
-              <w:jc w:val="both"/>
-            </w:pPr>
-            <w:r>
-              <w:t>E</w:t>
-            </w:r>
-            <w:r>
-              <w:t>l sistema actualiza el símbolo de tarjeta agregada a comprobado.</w:t>
-            </w:r>
-          </w:p>
-          <w:p>
-            <w:pPr>
-              <w:pStyle w:val="Prrafodelista"/>
-              <w:numPr>
-                <w:ilvl w:val="0"/>
-                <w:numId w:val="7"/>
-              </w:numPr>
-              <w:jc w:val="both"/>
-            </w:pPr>
-            <w:r>
-              <w:t>El cajero agrega una cifra en el campo pago</w:t>
-            </w:r>
-            <w:r>
-              <w:t>.</w:t>
-            </w:r>
-          </w:p>
-          <w:p>
-            <w:pPr>
-              <w:pStyle w:val="Prrafodelista"/>
-              <w:numPr>
-                <w:ilvl w:val="0"/>
-                <w:numId w:val="7"/>
-              </w:numPr>
-              <w:jc w:val="both"/>
-            </w:pPr>
-            <w:r>
-              <w:t xml:space="preserve">El sistema activa el botón </w:t>
-            </w:r>
-            <w:r>
-              <w:t>“Pagar”.</w:t>
-            </w:r>
-          </w:p>
-          <w:p>
-            <w:pPr>
-              <w:pStyle w:val="Prrafodelista"/>
-              <w:numPr>
-                <w:ilvl w:val="0"/>
-                <w:numId w:val="7"/>
-              </w:numPr>
-              <w:jc w:val="both"/>
-            </w:pPr>
-            <w:r>
-              <w:t>El cajero</w:t>
-            </w:r>
-            <w:r>
-              <w:t xml:space="preserve"> da clic en el botón pagar.</w:t>
-            </w:r>
-          </w:p>
-          <w:p>
-            <w:pPr>
-              <w:pStyle w:val="Prrafodelista"/>
-              <w:numPr>
-                <w:ilvl w:val="0"/>
-                <w:numId w:val="7"/>
-              </w:numPr>
-              <w:jc w:val="both"/>
-            </w:pPr>
-            <w:r>
-              <w:t>Si tiene el saldo suficiente el sistema descuenta la cantidad pagada del campo restante</w:t>
-            </w:r>
-            <w:r>
-              <w:t xml:space="preserve"> y regresa al flujo normal en el paso 10.</w:t>
-            </w:r>
-          </w:p>
-          <w:p>
-            <w:pPr>
-              <w:pStyle w:val="Prrafodelista"/>
-              <w:numPr>
-                <w:ilvl w:val="0"/>
-                <w:numId w:val="7"/>
-              </w:numPr>
-              <w:jc w:val="both"/>
-            </w:pPr>
-            <w:r>
-              <w:t>S</w:t>
-            </w:r>
-            <w:r>
-              <w:t>i no</w:t>
-            </w:r>
-            <w:r>
-              <w:t xml:space="preserve"> tiene el saldo suficiente</w:t>
-            </w:r>
-            <w:r>
-              <w:t>,</w:t>
-            </w:r>
-            <w:r>
-              <w:t xml:space="preserve"> muestra la ventana WarningView con el mensaje </w:t>
-            </w:r>
-            <w:r>
-              <w:t>“</w:t>
-            </w:r>
-            <w:r>
-              <w:t>Saldo Insuficiente, no cuenta con la cantidad a pagar ingresada”</w:t>
-            </w:r>
-            <w:r>
-              <w:t xml:space="preserve"> y un botón </w:t>
-            </w:r>
-            <w:r>
-              <w:t>“</w:t>
-            </w:r>
-            <w:r>
-              <w:t>Aceptar</w:t>
-            </w:r>
-            <w:r>
-              <w:t>”</w:t>
-            </w:r>
-            <w:r>
-              <w:t>.</w:t>
-            </w:r>
-          </w:p>
-          <w:p>
-            <w:pPr>
-              <w:pStyle w:val="Prrafodelista"/>
-              <w:numPr>
-                <w:ilvl w:val="0"/>
-                <w:numId w:val="7"/>
-              </w:numPr>
-              <w:jc w:val="both"/>
-            </w:pPr>
-            <w:r>
-              <w:t xml:space="preserve">El cajero da clic en </w:t>
-            </w:r>
-            <w:r>
-              <w:t>“</w:t>
-            </w:r>
-            <w:r>
-              <w:t>Aceptar”.</w:t>
-            </w:r>
-          </w:p>
-          <w:p>
-            <w:pPr>
-              <w:pStyle w:val="Prrafodelista"/>
-              <w:numPr>
-                <w:ilvl w:val="0"/>
-                <w:numId w:val="7"/>
-              </w:numPr>
-              <w:jc w:val="both"/>
-            </w:pPr>
-            <w:r>
-              <w:t xml:space="preserve">Regresa al flujo normal en el paso </w:t>
-            </w:r>
-            <w:r>
-              <w:t>8</w:t>
-            </w:r>
-            <w:r>
-              <w:t>.</w:t>
-            </w:r>
-          </w:p>
-          <w:p>
-            <w:pPr>
-              <w:jc w:val="both"/>
-            </w:pPr>
-            <w:r>
-              <w:t>FA-0</w:t>
-            </w:r>
-            <w:r>
-              <w:t>5</w:t>
-            </w:r>
-            <w:r>
-              <w:t xml:space="preserve"> Agregar Saldo a Monedero</w:t>
-            </w:r>
-          </w:p>
-          <w:p>
-            <w:pPr>
-              <w:pStyle w:val="Prrafodelista"/>
-              <w:numPr>
-                <w:ilvl w:val="0"/>
-                <w:numId w:val="8"/>
-              </w:numPr>
-              <w:jc w:val="both"/>
-            </w:pPr>
-            <w:r>
-              <w:t>El cajero da clic en el apartado Agregar saldo de monedero.</w:t>
-            </w:r>
-          </w:p>
-          <w:p>
-            <w:pPr>
-              <w:pStyle w:val="Prrafodelista"/>
-              <w:numPr>
-                <w:ilvl w:val="0"/>
-                <w:numId w:val="8"/>
-              </w:numPr>
-              <w:jc w:val="both"/>
-            </w:pPr>
-            <w:r>
-              <w:t>El sistema elimina los campos pago y restante y el botón pagar, y agrega el camp</w:t>
-            </w:r>
-            <w:r>
-              <w:t>o</w:t>
-            </w:r>
-            <w:r>
-              <w:t xml:space="preserve"> monedero, con un símbolo que representa si se ha comprobado un monedero o no en el estado no comprobado, </w:t>
-            </w:r>
-            <w:r>
-              <w:lastRenderedPageBreak/>
-              <w:t>el campo propietario, el campo pago con un botón “Pagar”</w:t>
-            </w:r>
-            <w:r>
-              <w:t xml:space="preserve"> desactivado</w:t>
-            </w:r>
-            <w:r>
-              <w:t xml:space="preserve"> y el campo restante.</w:t>
-            </w:r>
-          </w:p>
-          <w:p>
-            <w:pPr>
-              <w:pStyle w:val="Prrafodelista"/>
-              <w:numPr>
-                <w:ilvl w:val="0"/>
-                <w:numId w:val="8"/>
-              </w:numPr>
-              <w:jc w:val="both"/>
-            </w:pPr>
-            <w:r>
-              <w:t>El cajero agrega el código de barras de un monedero.</w:t>
-            </w:r>
-          </w:p>
-          <w:p>
-            <w:pPr>
-              <w:pStyle w:val="Prrafodelista"/>
-              <w:numPr>
-                <w:ilvl w:val="0"/>
-                <w:numId w:val="8"/>
-              </w:numPr>
-              <w:jc w:val="both"/>
-            </w:pPr>
-            <w:r>
-              <w:t>El</w:t>
-            </w:r>
-            <w:r>
-              <w:t xml:space="preserve"> sistema</w:t>
-            </w:r>
-            <w:r>
-              <w:t xml:space="preserve"> si</w:t>
-            </w:r>
-            <w:r>
-              <w:t xml:space="preserve"> valida la información del código de barras </w:t>
-            </w:r>
-            <w:r>
-              <w:t>como correcta entonces</w:t>
-            </w:r>
-            <w:r>
-              <w:t xml:space="preserve"> actualiza</w:t>
-            </w:r>
-            <w:r>
-              <w:t xml:space="preserve"> el símbolo de comprobación a </w:t>
-            </w:r>
-            <w:r>
-              <w:t xml:space="preserve">comprobado y actualiza el nombre del propietario, </w:t>
-            </w:r>
-            <w:r>
-              <w:t>si no</w:t>
-            </w:r>
-            <w:r>
-              <w:t>,</w:t>
-            </w:r>
-            <w:r>
-              <w:t xml:space="preserve"> actualiza </w:t>
-            </w:r>
-            <w:r>
-              <w:t xml:space="preserve">el símbolo de comprobación </w:t>
-            </w:r>
-            <w:r>
-              <w:t>a no comprobado.</w:t>
-            </w:r>
-          </w:p>
-          <w:p>
-            <w:pPr>
-              <w:pStyle w:val="Prrafodelista"/>
-              <w:numPr>
-                <w:ilvl w:val="0"/>
-                <w:numId w:val="8"/>
-              </w:numPr>
-              <w:jc w:val="both"/>
-            </w:pPr>
-            <w:r>
-              <w:t>El cajero agrega una cifra en el campo pago</w:t>
-            </w:r>
-            <w:r>
-              <w:t>.</w:t>
-            </w:r>
-          </w:p>
-          <w:p>
-            <w:pPr>
-              <w:pStyle w:val="Prrafodelista"/>
-              <w:numPr>
-                <w:ilvl w:val="0"/>
-                <w:numId w:val="8"/>
-              </w:numPr>
-              <w:jc w:val="both"/>
-            </w:pPr>
-            <w:r>
-              <w:t xml:space="preserve">El sistema activa el botón </w:t>
-            </w:r>
-            <w:r>
-              <w:t>“Pagar”.</w:t>
-            </w:r>
-          </w:p>
-          <w:p>
-            <w:pPr>
-              <w:pStyle w:val="Prrafodelista"/>
-              <w:numPr>
-                <w:ilvl w:val="0"/>
-                <w:numId w:val="8"/>
-              </w:numPr>
-              <w:jc w:val="both"/>
-            </w:pPr>
-            <w:r>
-              <w:t>El cajero</w:t>
-            </w:r>
-            <w:r>
-              <w:t xml:space="preserve"> da clic en el botón pagar.</w:t>
-            </w:r>
-          </w:p>
-          <w:p>
-            <w:pPr>
-              <w:pStyle w:val="Prrafodelista"/>
-              <w:numPr>
-                <w:ilvl w:val="0"/>
-                <w:numId w:val="8"/>
-              </w:numPr>
-              <w:jc w:val="both"/>
-            </w:pPr>
-            <w:r>
-              <w:t>Si tiene el saldo suficiente el sistema descuenta la cantidad pagada del campo restante</w:t>
-            </w:r>
-            <w:r>
-              <w:t xml:space="preserve"> y regresa al flujo normal en el paso 10.</w:t>
-            </w:r>
-          </w:p>
-          <w:p>
-            <w:pPr>
-              <w:pStyle w:val="Prrafodelista"/>
-              <w:numPr>
-                <w:ilvl w:val="0"/>
-                <w:numId w:val="8"/>
-              </w:numPr>
-              <w:jc w:val="both"/>
-            </w:pPr>
-            <w:r>
-              <w:t>S</w:t>
-            </w:r>
-            <w:r>
-              <w:t xml:space="preserve">i no </w:t>
-            </w:r>
-            <w:r>
-              <w:t xml:space="preserve">tiene el saldo suficiente, entonces </w:t>
-            </w:r>
-            <w:r>
-              <w:t xml:space="preserve">muestra la ventana WarningView con el mensaje </w:t>
-            </w:r>
-            <w:r>
-              <w:t>“</w:t>
-            </w:r>
-            <w:r>
-              <w:t>Saldo Insuficiente, no cuenta con la cantidad a pagar ingresada”</w:t>
-            </w:r>
-            <w:r>
-              <w:t xml:space="preserve"> y un botón </w:t>
-            </w:r>
-            <w:r>
-              <w:t>“</w:t>
-            </w:r>
-            <w:r>
-              <w:t>Aceptar</w:t>
-            </w:r>
-            <w:r>
-              <w:t>”</w:t>
-            </w:r>
-            <w:r>
-              <w:t>.</w:t>
-            </w:r>
-          </w:p>
-          <w:p>
-            <w:pPr>
-              <w:pStyle w:val="Prrafodelista"/>
-              <w:numPr>
-                <w:ilvl w:val="0"/>
-                <w:numId w:val="8"/>
-              </w:numPr>
-              <w:jc w:val="both"/>
-            </w:pPr>
-            <w:r>
-              <w:t xml:space="preserve">El cajero da clic en </w:t>
-            </w:r>
-            <w:r>
-              <w:t>“</w:t>
-            </w:r>
-            <w:r>
-              <w:t>Aceptar”.</w:t>
-            </w:r>
-          </w:p>
-          <w:p>
-            <w:pPr>
-              <w:pStyle w:val="Prrafodelista"/>
-              <w:numPr>
-                <w:ilvl w:val="0"/>
-                <w:numId w:val="8"/>
-              </w:numPr>
-              <w:jc w:val="both"/>
-            </w:pPr>
-            <w:r>
-              <w:t xml:space="preserve">Regresa al flujo normal en el paso </w:t>
-            </w:r>
-            <w:r>
-              <w:t>8</w:t>
-            </w:r>
-            <w:r>
-              <w:t>.</w:t>
-            </w:r>
-          </w:p>
-          <w:p>
-            <w:pPr>
-              <w:jc w:val="both"/>
-            </w:pPr>
-            <w:r>
-              <w:t>FA-0</w:t>
-            </w:r>
-            <w:r>
-              <w:t>6</w:t>
-            </w:r>
-            <w:r>
-              <w:t xml:space="preserve"> Pago Faltante</w:t>
-            </w:r>
-          </w:p>
-          <w:p>
-            <w:pPr>
-              <w:pStyle w:val="Prrafodelista"/>
-              <w:numPr>
-                <w:ilvl w:val="0"/>
-                <w:numId w:val="9"/>
-              </w:numPr>
-              <w:jc w:val="both"/>
-            </w:pPr>
-            <w:r>
-              <w:t xml:space="preserve">El sistema muestra </w:t>
-            </w:r>
-            <w:r>
-              <w:t>l</w:t>
-            </w:r>
-            <w:r>
-              <w:t>a ventana</w:t>
-            </w:r>
-            <w:r>
-              <w:t xml:space="preserve"> WarningView</w:t>
-            </w:r>
+            <w:proofErr w:type="spellStart"/>
+            <w:r>
+              <w:t>WarningView</w:t>
+            </w:r>
+            <w:proofErr w:type="spellEnd"/>
             <w:r>
               <w:t xml:space="preserve"> con </w:t>
             </w:r>
@@ -1730,9 +1820,11 @@
             <w:r>
               <w:t xml:space="preserve">El sistema muestra en pantalla la ventana </w:t>
             </w:r>
+            <w:proofErr w:type="spellStart"/>
             <w:r>
               <w:t>ErrorView</w:t>
             </w:r>
+            <w:proofErr w:type="spellEnd"/>
             <w:r>
               <w:t xml:space="preserve"> con el mensaje “No se pudo conectar a </w:t>
             </w:r>
@@ -1775,15 +1867,19 @@
             <w:r>
               <w:t xml:space="preserve">El sistema cierra las ventanas </w:t>
             </w:r>
+            <w:proofErr w:type="spellStart"/>
             <w:r>
               <w:t>ErrorView</w:t>
             </w:r>
+            <w:proofErr w:type="spellEnd"/>
             <w:r>
               <w:t xml:space="preserve"> y </w:t>
             </w:r>
+            <w:proofErr w:type="spellStart"/>
             <w:r>
               <w:t>RegistrarVentaView</w:t>
             </w:r>
+            <w:proofErr w:type="spellEnd"/>
             <w:r>
               <w:t xml:space="preserve">. </w:t>
             </w:r>
@@ -1826,9 +1922,11 @@
               </w:rPr>
               <w:t xml:space="preserve">El sistema muestra en pantalla la ventana </w:t>
             </w:r>
+            <w:proofErr w:type="spellStart"/>
             <w:r>
               <w:t>ErrorView</w:t>
             </w:r>
+            <w:proofErr w:type="spellEnd"/>
             <w:r>
               <w:rPr>
                 <w:rFonts w:eastAsia="Arial"/>
@@ -1908,9 +2006,11 @@
               </w:rPr>
               <w:t xml:space="preserve">El sistema cierra las ventanas </w:t>
             </w:r>
+            <w:proofErr w:type="spellStart"/>
             <w:r>
               <w:t>ErrorView</w:t>
             </w:r>
+            <w:proofErr w:type="spellEnd"/>
             <w:r>
               <w:rPr>
                 <w:rFonts w:eastAsia="Arial"/>
@@ -1918,8 +2018,13 @@
               </w:rPr>
               <w:t xml:space="preserve"> y </w:t>
             </w:r>
-            <w:r>
-              <w:t>RegistrarVentaView.</w:t>
+            <w:proofErr w:type="spellStart"/>
+            <w:r>
+              <w:t>RegistrarVentaView</w:t>
+            </w:r>
+            <w:proofErr w:type="spellEnd"/>
+            <w:r>
+              <w:t>.</w:t>
             </w:r>
           </w:p>
           <w:p>
@@ -1984,7 +2089,15 @@
           </w:p>
           <w:p>
             <w:r>
-              <w:t>POS-02 Se disminuyó la cantidad de existencias con el campo ubicación en exhibición de los PRODUCTOs agregados.</w:t>
+              <w:t xml:space="preserve">POS-02 Se disminuyó la cantidad de existencias con el campo ubicación en exhibición de los </w:t>
+            </w:r>
+            <w:proofErr w:type="spellStart"/>
+            <w:r>
+              <w:t>PRODUCTOs</w:t>
+            </w:r>
+            <w:proofErr w:type="spellEnd"/>
+            <w:r>
+              <w:t xml:space="preserve"> agregados.</w:t>
             </w:r>
           </w:p>
         </w:tc>

</xml_diff>

<commit_message>
Se agregó el diagrama de robustez del CU15 - Registrar venta y se corrigió su descripción de CU, además de corrección al reporte de errores
</commit_message>
<xml_diff>
--- a/Documentación/CU-15_RegistrarVenta/Descripción.docx
+++ b/Documentación/CU-15_RegistrarVenta/Descripción.docx
@@ -322,475 +322,468 @@
             <w:r>
               <w:t xml:space="preserve">El sistema muestra la ventana </w:t>
             </w:r>
-            <w:proofErr w:type="spellStart"/>
+            <w:r>
+              <w:t xml:space="preserve">RegistrarVentaView </w:t>
+            </w:r>
+            <w:r>
+              <w:t xml:space="preserve">con </w:t>
+            </w:r>
+            <w:r>
+              <w:t xml:space="preserve">una tabla de PRODUCTOs vacía, un campo para ingresar el código de barras del </w:t>
+            </w:r>
+            <w:r>
+              <w:t>PRODUCTO</w:t>
+            </w:r>
+            <w:r>
+              <w:t>, un botón “Agregar”</w:t>
+            </w:r>
+            <w:r>
+              <w:t xml:space="preserve"> desactivado</w:t>
+            </w:r>
+            <w:r>
+              <w:t>, un campo cantidad desactivado</w:t>
+            </w:r>
+            <w:r>
+              <w:t xml:space="preserve">, una etiqueta con el subtotal, una etiqueta con el IVA y una etiqueta con el total </w:t>
+            </w:r>
+            <w:r>
+              <w:t>que se encuentra</w:t>
+            </w:r>
+            <w:r>
+              <w:t>n</w:t>
+            </w:r>
+            <w:r>
+              <w:t xml:space="preserve"> </w:t>
+            </w:r>
+            <w:r>
+              <w:t>vacías</w:t>
+            </w:r>
+            <w:r>
+              <w:t>,</w:t>
+            </w:r>
+            <w:r>
+              <w:t xml:space="preserve"> también muestra</w:t>
+            </w:r>
+            <w:r>
+              <w:t xml:space="preserve"> una barra de tabulación con</w:t>
+            </w:r>
+            <w:r>
+              <w:t xml:space="preserve"> tres </w:t>
+            </w:r>
+            <w:r>
+              <w:t>apartados</w:t>
+            </w:r>
+            <w:r>
+              <w:t xml:space="preserve"> “Pago en Efectivo”, “Pago con Tarjeta” y “Agregar Saldo de Monedero”</w:t>
+            </w:r>
+            <w:r>
+              <w:t xml:space="preserve"> con la opción Pago en Efectivo seleccionada y muestra el campo </w:t>
+            </w:r>
+            <w:r>
+              <w:t>pago</w:t>
+            </w:r>
+            <w:r>
+              <w:t xml:space="preserve"> con la cantidad 0, el botón “Pagar”</w:t>
+            </w:r>
+            <w:r>
+              <w:t xml:space="preserve"> y el campo restante vacío</w:t>
+            </w:r>
+            <w:r>
+              <w:t xml:space="preserve"> y</w:t>
+            </w:r>
+            <w:r>
+              <w:t xml:space="preserve"> por último</w:t>
+            </w:r>
+            <w:r>
+              <w:t xml:space="preserve"> muestra</w:t>
+            </w:r>
+            <w:r>
+              <w:t xml:space="preserve"> </w:t>
+            </w:r>
+            <w:r>
+              <w:t>el botón</w:t>
+            </w:r>
+            <w:r>
+              <w:t xml:space="preserve"> “</w:t>
+            </w:r>
+            <w:r>
+              <w:t>Registrar</w:t>
+            </w:r>
+            <w:r>
+              <w:t>”</w:t>
+            </w:r>
+            <w:r>
+              <w:t xml:space="preserve"> deshabilitado</w:t>
+            </w:r>
+            <w:r>
+              <w:t xml:space="preserve"> y</w:t>
+            </w:r>
+            <w:r>
+              <w:t xml:space="preserve"> el botón</w:t>
+            </w:r>
+            <w:r>
+              <w:t xml:space="preserve"> “Volver”</w:t>
+            </w:r>
+            <w:r>
+              <w:t>.</w:t>
+            </w:r>
+            <w:r>
+              <w:t xml:space="preserve"> (EX01)</w:t>
+            </w:r>
+          </w:p>
+          <w:p>
+            <w:pPr>
+              <w:pStyle w:val="Prrafodelista"/>
+              <w:numPr>
+                <w:ilvl w:val="0"/>
+                <w:numId w:val="1"/>
+              </w:numPr>
+              <w:jc w:val="both"/>
+            </w:pPr>
+            <w:r>
+              <w:t xml:space="preserve">El </w:t>
+            </w:r>
+            <w:r>
+              <w:t>cajero</w:t>
+            </w:r>
+            <w:r>
+              <w:t xml:space="preserve"> </w:t>
+            </w:r>
+            <w:r>
+              <w:t xml:space="preserve">agrega el código de barras del </w:t>
+            </w:r>
+            <w:r>
+              <w:t>PRODUCTO. (</w:t>
+            </w:r>
+            <w:r>
+              <w:t>FA-01)</w:t>
+            </w:r>
+          </w:p>
+          <w:p>
+            <w:pPr>
+              <w:pStyle w:val="Prrafodelista"/>
+              <w:numPr>
+                <w:ilvl w:val="0"/>
+                <w:numId w:val="1"/>
+              </w:numPr>
+              <w:jc w:val="both"/>
+            </w:pPr>
+            <w:r>
+              <w:t xml:space="preserve">El sistema </w:t>
+            </w:r>
+            <w:r>
+              <w:t xml:space="preserve">valida los datos ingresados, </w:t>
+            </w:r>
+            <w:r>
+              <w:t>activa el campo cantidad</w:t>
+            </w:r>
+            <w:r>
+              <w:t xml:space="preserve"> y el botón </w:t>
+            </w:r>
+            <w:r>
+              <w:t>“</w:t>
+            </w:r>
+            <w:r>
+              <w:t>Agregar</w:t>
+            </w:r>
+            <w:r>
+              <w:t>”</w:t>
+            </w:r>
+            <w:r>
+              <w:t xml:space="preserve">, </w:t>
+            </w:r>
+            <w:r>
+              <w:t>escribe la cantidad 1 sobre el campo</w:t>
+            </w:r>
+            <w:r>
+              <w:t xml:space="preserve"> </w:t>
+            </w:r>
+            <w:r>
+              <w:t>y habilita el botón “</w:t>
+            </w:r>
+            <w:r>
+              <w:t>Agregar Producto</w:t>
+            </w:r>
+            <w:r>
+              <w:t>”</w:t>
+            </w:r>
+            <w:r>
+              <w:t>.</w:t>
+            </w:r>
+            <w:r>
+              <w:t xml:space="preserve"> </w:t>
+            </w:r>
+            <w:r>
+              <w:t>(FA-02)</w:t>
+            </w:r>
+          </w:p>
+          <w:p>
+            <w:pPr>
+              <w:pStyle w:val="Prrafodelista"/>
+              <w:numPr>
+                <w:ilvl w:val="0"/>
+                <w:numId w:val="1"/>
+              </w:numPr>
+              <w:jc w:val="both"/>
+            </w:pPr>
+            <w:r>
+              <w:t>El cajero escribe un</w:t>
+            </w:r>
+            <w:r>
+              <w:t>a cifra</w:t>
+            </w:r>
+            <w:r>
+              <w:t xml:space="preserve"> sobre el campo cantidad</w:t>
+            </w:r>
+            <w:r>
+              <w:t xml:space="preserve"> y</w:t>
+            </w:r>
+            <w:r>
+              <w:t xml:space="preserve"> hace clic en el botón “</w:t>
+            </w:r>
+            <w:r>
+              <w:t>Agregar Producto</w:t>
+            </w:r>
+            <w:r>
+              <w:t>”. (FA-01)</w:t>
+            </w:r>
+          </w:p>
+          <w:p>
+            <w:pPr>
+              <w:pStyle w:val="Prrafodelista"/>
+              <w:numPr>
+                <w:ilvl w:val="0"/>
+                <w:numId w:val="1"/>
+              </w:numPr>
+              <w:jc w:val="both"/>
+            </w:pPr>
+            <w:r>
+              <w:t xml:space="preserve">El sistema </w:t>
+            </w:r>
+            <w:r>
+              <w:t xml:space="preserve">comprueba el producto agregado (FA-03), </w:t>
+            </w:r>
+            <w:r>
+              <w:t>agrega los datos del producto junto con la cantidad al registro de la tabla</w:t>
+            </w:r>
+            <w:r>
+              <w:t xml:space="preserve"> y actualiza las cantidades de las etiquetas subtotal, IVA y total</w:t>
+            </w:r>
+            <w:r>
+              <w:t xml:space="preserve">. </w:t>
+            </w:r>
+          </w:p>
+          <w:p>
+            <w:pPr>
+              <w:pStyle w:val="Prrafodelista"/>
+              <w:numPr>
+                <w:ilvl w:val="0"/>
+                <w:numId w:val="1"/>
+              </w:numPr>
+              <w:jc w:val="both"/>
+            </w:pPr>
+            <w:r>
+              <w:t>El cajero agrega una cifra en el campo pago</w:t>
+            </w:r>
+            <w:r>
+              <w:t>.</w:t>
+            </w:r>
+            <w:r>
+              <w:t xml:space="preserve"> </w:t>
+            </w:r>
+            <w:r>
+              <w:t>(FA-01, FA-0</w:t>
+            </w:r>
+            <w:r>
+              <w:t>4</w:t>
+            </w:r>
+            <w:r>
+              <w:t>, FA-0</w:t>
+            </w:r>
+            <w:r>
+              <w:t>5</w:t>
+            </w:r>
+            <w:r>
+              <w:t>)</w:t>
+            </w:r>
+          </w:p>
+          <w:p>
+            <w:pPr>
+              <w:pStyle w:val="Prrafodelista"/>
+              <w:numPr>
+                <w:ilvl w:val="0"/>
+                <w:numId w:val="1"/>
+              </w:numPr>
+              <w:jc w:val="both"/>
+            </w:pPr>
+            <w:r>
+              <w:t xml:space="preserve">El sistema activa el botón </w:t>
+            </w:r>
+            <w:r>
+              <w:t>“Pagar”.</w:t>
+            </w:r>
+          </w:p>
+          <w:p>
+            <w:pPr>
+              <w:pStyle w:val="Prrafodelista"/>
+              <w:numPr>
+                <w:ilvl w:val="0"/>
+                <w:numId w:val="1"/>
+              </w:numPr>
+              <w:jc w:val="both"/>
+            </w:pPr>
+            <w:r>
+              <w:t>El cajero</w:t>
+            </w:r>
+            <w:r>
+              <w:t xml:space="preserve"> da clic en el botón pagar.</w:t>
+            </w:r>
+          </w:p>
+          <w:p>
+            <w:pPr>
+              <w:pStyle w:val="Prrafodelista"/>
+              <w:numPr>
+                <w:ilvl w:val="0"/>
+                <w:numId w:val="1"/>
+              </w:numPr>
+              <w:jc w:val="both"/>
+            </w:pPr>
+            <w:r>
+              <w:t>El sistema actualiza el campo restante</w:t>
+            </w:r>
+            <w:r>
+              <w:t>.</w:t>
+            </w:r>
+          </w:p>
+          <w:p>
+            <w:pPr>
+              <w:pStyle w:val="Prrafodelista"/>
+              <w:numPr>
+                <w:ilvl w:val="0"/>
+                <w:numId w:val="1"/>
+              </w:numPr>
+              <w:jc w:val="both"/>
+            </w:pPr>
+            <w:r>
+              <w:t>El cajero da clic en el botón “Registrar”.</w:t>
+            </w:r>
+            <w:r>
+              <w:t xml:space="preserve"> (FA-01</w:t>
+            </w:r>
+            <w:r>
+              <w:t>, EX-0</w:t>
+            </w:r>
+            <w:r>
+              <w:t>1</w:t>
+            </w:r>
+            <w:r>
+              <w:t>)</w:t>
+            </w:r>
+          </w:p>
+          <w:p>
+            <w:pPr>
+              <w:pStyle w:val="Prrafodelista"/>
+              <w:numPr>
+                <w:ilvl w:val="0"/>
+                <w:numId w:val="1"/>
+              </w:numPr>
+              <w:jc w:val="both"/>
+            </w:pPr>
+            <w:r>
+              <w:t xml:space="preserve">El sistema </w:t>
+            </w:r>
+            <w:r>
+              <w:t>comprueba que el campo restante sea igual a 0 (FA-0</w:t>
+            </w:r>
+            <w:r>
+              <w:t>6</w:t>
+            </w:r>
+            <w:r>
+              <w:t>)</w:t>
+            </w:r>
+            <w:r>
+              <w:t>, obtiene la fecha del sistema, registra la fecha de registro con los datos obtenidos</w:t>
+            </w:r>
+            <w:r>
+              <w:t xml:space="preserve"> </w:t>
+            </w:r>
+            <w:r>
+              <w:t xml:space="preserve">y </w:t>
+            </w:r>
+            <w:r>
+              <w:t>la información de la CAJA en la que fue registrada</w:t>
+            </w:r>
+            <w:r>
+              <w:t xml:space="preserve">, </w:t>
+            </w:r>
+            <w:r>
+              <w:t>guarda el registro de la VENTA</w:t>
+            </w:r>
+            <w:r>
+              <w:t xml:space="preserve"> </w:t>
+            </w:r>
+            <w:r>
+              <w:t xml:space="preserve">y muestra </w:t>
+            </w:r>
+            <w:r>
+              <w:t>l</w:t>
+            </w:r>
+            <w:r>
+              <w:t xml:space="preserve">a ventana </w:t>
+            </w:r>
+            <w:r>
+              <w:t>InfoView</w:t>
+            </w:r>
+            <w:r>
+              <w:t xml:space="preserve"> con el mensaje “</w:t>
+            </w:r>
+            <w:r>
+              <w:t>La venta fue realizada con éxito”</w:t>
+            </w:r>
+            <w:r>
+              <w:t xml:space="preserve"> </w:t>
+            </w:r>
+            <w:r>
+              <w:t xml:space="preserve">y </w:t>
+            </w:r>
+            <w:r>
+              <w:t>un botón “Aceptar”</w:t>
+            </w:r>
+          </w:p>
+          <w:p>
+            <w:pPr>
+              <w:pStyle w:val="Prrafodelista"/>
+              <w:numPr>
+                <w:ilvl w:val="0"/>
+                <w:numId w:val="1"/>
+              </w:numPr>
+              <w:jc w:val="both"/>
+            </w:pPr>
+            <w:r>
+              <w:t>El actor hace clic en el botón “Aceptar”.</w:t>
+            </w:r>
+          </w:p>
+          <w:p>
+            <w:pPr>
+              <w:pStyle w:val="Prrafodelista"/>
+              <w:numPr>
+                <w:ilvl w:val="0"/>
+                <w:numId w:val="1"/>
+              </w:numPr>
+              <w:jc w:val="both"/>
+            </w:pPr>
+            <w:r>
+              <w:t xml:space="preserve">El sistema cierra la ventana </w:t>
+            </w:r>
+            <w:r>
+              <w:t>InfoView</w:t>
+            </w:r>
+            <w:r>
+              <w:t xml:space="preserve"> y la ventana </w:t>
+            </w:r>
             <w:r>
               <w:t>RegistrarVentaView</w:t>
             </w:r>
-            <w:proofErr w:type="spellEnd"/>
-            <w:r>
-              <w:t xml:space="preserve"> </w:t>
-            </w:r>
-            <w:r>
-              <w:t xml:space="preserve">con </w:t>
-            </w:r>
-            <w:r>
-              <w:t xml:space="preserve">una tabla de </w:t>
-            </w:r>
-            <w:proofErr w:type="spellStart"/>
-            <w:r>
-              <w:t>PRODUCTOs</w:t>
-            </w:r>
-            <w:proofErr w:type="spellEnd"/>
-            <w:r>
-              <w:t xml:space="preserve"> vacía, un campo para ingresar el código de barras del </w:t>
-            </w:r>
-            <w:r>
-              <w:t>PRODUCTO</w:t>
-            </w:r>
-            <w:r>
-              <w:t>, un botón “Agregar”</w:t>
-            </w:r>
-            <w:r>
-              <w:t xml:space="preserve"> desactivado</w:t>
-            </w:r>
-            <w:r>
-              <w:t>, un campo cantidad desactivado</w:t>
-            </w:r>
-            <w:r>
-              <w:t xml:space="preserve">, una etiqueta con el subtotal, una etiqueta con el IVA y una etiqueta con el total </w:t>
-            </w:r>
-            <w:r>
-              <w:t>que se encuentra</w:t>
-            </w:r>
-            <w:r>
-              <w:t>n</w:t>
-            </w:r>
-            <w:r>
-              <w:t xml:space="preserve"> </w:t>
-            </w:r>
-            <w:r>
-              <w:t>vacías</w:t>
-            </w:r>
-            <w:r>
-              <w:t>,</w:t>
-            </w:r>
-            <w:r>
-              <w:t xml:space="preserve"> también muestra</w:t>
-            </w:r>
-            <w:r>
-              <w:t xml:space="preserve"> una barra de tabulación con</w:t>
-            </w:r>
-            <w:r>
-              <w:t xml:space="preserve"> tres </w:t>
-            </w:r>
-            <w:r>
-              <w:t>apartados</w:t>
-            </w:r>
-            <w:r>
-              <w:t xml:space="preserve"> “Pago en Efectivo”, “Pago con Tarjeta” y “Agregar Saldo de Monedero”</w:t>
-            </w:r>
-            <w:r>
-              <w:t xml:space="preserve"> con la opción Pago en Efectivo seleccionada y muestra el campo </w:t>
-            </w:r>
-            <w:r>
-              <w:t>pago</w:t>
-            </w:r>
-            <w:r>
-              <w:t xml:space="preserve"> con la cantidad 0, el botón “Pagar”</w:t>
-            </w:r>
-            <w:r>
-              <w:t xml:space="preserve"> y el campo restante vacío</w:t>
-            </w:r>
-            <w:r>
-              <w:t xml:space="preserve"> y</w:t>
-            </w:r>
-            <w:r>
-              <w:t xml:space="preserve"> por último</w:t>
-            </w:r>
-            <w:r>
-              <w:t xml:space="preserve"> muestra</w:t>
-            </w:r>
-            <w:r>
-              <w:t xml:space="preserve"> </w:t>
-            </w:r>
-            <w:r>
-              <w:t>el botón</w:t>
-            </w:r>
-            <w:r>
-              <w:t xml:space="preserve"> “</w:t>
-            </w:r>
-            <w:r>
-              <w:t>Registrar</w:t>
-            </w:r>
-            <w:r>
-              <w:t>”</w:t>
-            </w:r>
-            <w:r>
-              <w:t xml:space="preserve"> deshabilitado</w:t>
-            </w:r>
-            <w:r>
-              <w:t xml:space="preserve"> y</w:t>
-            </w:r>
-            <w:r>
-              <w:t xml:space="preserve"> el botón</w:t>
-            </w:r>
-            <w:r>
-              <w:t xml:space="preserve"> “Volver”</w:t>
-            </w:r>
-            <w:r>
-              <w:t>.</w:t>
-            </w:r>
-            <w:r>
-              <w:t xml:space="preserve"> (EX01)</w:t>
-            </w:r>
-          </w:p>
-          <w:p>
-            <w:pPr>
-              <w:pStyle w:val="Prrafodelista"/>
-              <w:numPr>
-                <w:ilvl w:val="0"/>
-                <w:numId w:val="1"/>
-              </w:numPr>
-              <w:jc w:val="both"/>
-            </w:pPr>
-            <w:r>
-              <w:t xml:space="preserve">El </w:t>
-            </w:r>
-            <w:r>
-              <w:t>cajero</w:t>
-            </w:r>
-            <w:r>
-              <w:t xml:space="preserve"> </w:t>
-            </w:r>
-            <w:r>
-              <w:t xml:space="preserve">agrega el código de barras del </w:t>
-            </w:r>
-            <w:r>
-              <w:t>PRODUCTO. (</w:t>
-            </w:r>
-            <w:r>
-              <w:t>FA-01)</w:t>
-            </w:r>
-          </w:p>
-          <w:p>
-            <w:pPr>
-              <w:pStyle w:val="Prrafodelista"/>
-              <w:numPr>
-                <w:ilvl w:val="0"/>
-                <w:numId w:val="1"/>
-              </w:numPr>
-              <w:jc w:val="both"/>
-            </w:pPr>
-            <w:r>
-              <w:t xml:space="preserve">El sistema </w:t>
-            </w:r>
-            <w:r>
-              <w:t xml:space="preserve">valida los datos ingresados, </w:t>
-            </w:r>
-            <w:r>
-              <w:t>activa el campo cantidad</w:t>
-            </w:r>
-            <w:r>
-              <w:t xml:space="preserve"> y el botón </w:t>
-            </w:r>
-            <w:r>
-              <w:t>“</w:t>
-            </w:r>
-            <w:r>
-              <w:t>Agregar</w:t>
-            </w:r>
-            <w:r>
-              <w:t>”</w:t>
-            </w:r>
-            <w:r>
-              <w:t xml:space="preserve">, </w:t>
-            </w:r>
-            <w:r>
-              <w:t>escribe la cantidad 1 sobre el campo</w:t>
-            </w:r>
-            <w:r>
-              <w:t xml:space="preserve"> </w:t>
-            </w:r>
-            <w:r>
-              <w:t>y habilita el botón “</w:t>
-            </w:r>
-            <w:r>
-              <w:t>Agregar Producto</w:t>
-            </w:r>
-            <w:r>
-              <w:t>”</w:t>
-            </w:r>
-            <w:r>
-              <w:t>.</w:t>
-            </w:r>
-            <w:r>
-              <w:t xml:space="preserve"> </w:t>
-            </w:r>
-            <w:r>
-              <w:t>(FA-02)</w:t>
-            </w:r>
-          </w:p>
-          <w:p>
-            <w:pPr>
-              <w:pStyle w:val="Prrafodelista"/>
-              <w:numPr>
-                <w:ilvl w:val="0"/>
-                <w:numId w:val="1"/>
-              </w:numPr>
-              <w:jc w:val="both"/>
-            </w:pPr>
-            <w:r>
-              <w:t>El cajero escribe un</w:t>
-            </w:r>
-            <w:r>
-              <w:t>a cifra</w:t>
-            </w:r>
-            <w:r>
-              <w:t xml:space="preserve"> sobre el campo cantidad</w:t>
-            </w:r>
-            <w:r>
-              <w:t xml:space="preserve"> y</w:t>
-            </w:r>
-            <w:r>
-              <w:t xml:space="preserve"> hace clic en el botón “</w:t>
-            </w:r>
-            <w:r>
-              <w:t>Agregar Producto</w:t>
-            </w:r>
-            <w:r>
-              <w:t>”. (FA-01)</w:t>
-            </w:r>
-          </w:p>
-          <w:p>
-            <w:pPr>
-              <w:pStyle w:val="Prrafodelista"/>
-              <w:numPr>
-                <w:ilvl w:val="0"/>
-                <w:numId w:val="1"/>
-              </w:numPr>
-              <w:jc w:val="both"/>
-            </w:pPr>
-            <w:r>
-              <w:t xml:space="preserve">El sistema </w:t>
-            </w:r>
-            <w:r>
-              <w:t xml:space="preserve">comprueba el producto agregado (FA-03), </w:t>
-            </w:r>
-            <w:r>
-              <w:t>agrega los datos del producto junto con la cantidad al registro de la tabla</w:t>
-            </w:r>
-            <w:r>
-              <w:t xml:space="preserve"> y actualiza las cantidades de las etiquetas subtotal, IVA y total</w:t>
-            </w:r>
-            <w:r>
-              <w:t xml:space="preserve">. </w:t>
-            </w:r>
-          </w:p>
-          <w:p>
-            <w:pPr>
-              <w:pStyle w:val="Prrafodelista"/>
-              <w:numPr>
-                <w:ilvl w:val="0"/>
-                <w:numId w:val="1"/>
-              </w:numPr>
-              <w:jc w:val="both"/>
-            </w:pPr>
-            <w:r>
-              <w:t>El cajero agrega una cifra en el campo pago</w:t>
-            </w:r>
-            <w:r>
-              <w:t>.</w:t>
-            </w:r>
-          </w:p>
-          <w:p>
-            <w:pPr>
-              <w:pStyle w:val="Prrafodelista"/>
-              <w:numPr>
-                <w:ilvl w:val="0"/>
-                <w:numId w:val="1"/>
-              </w:numPr>
-              <w:jc w:val="both"/>
-            </w:pPr>
-            <w:r>
-              <w:t xml:space="preserve">El sistema activa el botón </w:t>
-            </w:r>
-            <w:r>
-              <w:t>“Pagar”.</w:t>
-            </w:r>
-          </w:p>
-          <w:p>
-            <w:pPr>
-              <w:pStyle w:val="Prrafodelista"/>
-              <w:numPr>
-                <w:ilvl w:val="0"/>
-                <w:numId w:val="1"/>
-              </w:numPr>
-              <w:jc w:val="both"/>
-            </w:pPr>
-            <w:r>
-              <w:t>El cajero</w:t>
-            </w:r>
-            <w:r>
-              <w:t xml:space="preserve"> da clic en el botón pagar. (FA-01</w:t>
-            </w:r>
-            <w:r>
-              <w:t>, FA-0</w:t>
-            </w:r>
-            <w:r>
-              <w:t>4</w:t>
-            </w:r>
-            <w:r>
-              <w:t>, FA-0</w:t>
-            </w:r>
-            <w:r>
-              <w:t>5</w:t>
-            </w:r>
-            <w:r>
-              <w:t>)</w:t>
-            </w:r>
-          </w:p>
-          <w:p>
-            <w:pPr>
-              <w:pStyle w:val="Prrafodelista"/>
-              <w:numPr>
-                <w:ilvl w:val="0"/>
-                <w:numId w:val="1"/>
-              </w:numPr>
-              <w:jc w:val="both"/>
-            </w:pPr>
-            <w:r>
-              <w:t>El sistema actualiza el campo restante</w:t>
-            </w:r>
-            <w:r>
-              <w:t>.</w:t>
-            </w:r>
-          </w:p>
-          <w:p>
-            <w:pPr>
-              <w:pStyle w:val="Prrafodelista"/>
-              <w:numPr>
-                <w:ilvl w:val="0"/>
-                <w:numId w:val="1"/>
-              </w:numPr>
-              <w:jc w:val="both"/>
-            </w:pPr>
-            <w:r>
-              <w:t>El cajero da clic en el botón “Registrar”.</w:t>
-            </w:r>
-            <w:r>
-              <w:t xml:space="preserve"> (FA-01</w:t>
-            </w:r>
-            <w:r>
-              <w:t>, EX-02</w:t>
-            </w:r>
-            <w:r>
-              <w:t>)</w:t>
-            </w:r>
-          </w:p>
-          <w:p>
-            <w:pPr>
-              <w:pStyle w:val="Prrafodelista"/>
-              <w:numPr>
-                <w:ilvl w:val="0"/>
-                <w:numId w:val="1"/>
-              </w:numPr>
-              <w:jc w:val="both"/>
-            </w:pPr>
-            <w:r>
-              <w:t xml:space="preserve">El sistema </w:t>
-            </w:r>
-            <w:r>
-              <w:t>comprueba que el campo restante sea igual a 0 (FA-0</w:t>
-            </w:r>
-            <w:r>
-              <w:t>6</w:t>
-            </w:r>
-            <w:r>
-              <w:t xml:space="preserve">), </w:t>
-            </w:r>
-            <w:r>
-              <w:t>guarda el registro de</w:t>
-            </w:r>
-            <w:r>
-              <w:t xml:space="preserve"> la VENTA</w:t>
-            </w:r>
-            <w:r>
-              <w:t xml:space="preserve"> dentro de la base de datos </w:t>
-            </w:r>
-            <w:r>
-              <w:t>con la información de la CAJA en la que fue registrada</w:t>
-            </w:r>
-            <w:r>
-              <w:t xml:space="preserve">, obtiene la fecha del sistema, registra la fecha de registro con los datos obtenidos </w:t>
-            </w:r>
-            <w:r>
-              <w:t xml:space="preserve">y muestra </w:t>
-            </w:r>
-            <w:r>
-              <w:t>l</w:t>
-            </w:r>
-            <w:r>
-              <w:t xml:space="preserve">a ventana </w:t>
-            </w:r>
-            <w:proofErr w:type="spellStart"/>
-            <w:r>
-              <w:t>InfoView</w:t>
-            </w:r>
-            <w:proofErr w:type="spellEnd"/>
-            <w:r>
-              <w:t xml:space="preserve"> con el mensaje “</w:t>
-            </w:r>
-            <w:r>
-              <w:t>La venta fue realizada con éxito”</w:t>
-            </w:r>
-            <w:r>
-              <w:t xml:space="preserve"> </w:t>
-            </w:r>
-            <w:r>
-              <w:t xml:space="preserve">y </w:t>
-            </w:r>
-            <w:r>
-              <w:t>un botón “Aceptar”</w:t>
-            </w:r>
-          </w:p>
-          <w:p>
-            <w:pPr>
-              <w:pStyle w:val="Prrafodelista"/>
-              <w:numPr>
-                <w:ilvl w:val="0"/>
-                <w:numId w:val="1"/>
-              </w:numPr>
-              <w:jc w:val="both"/>
-            </w:pPr>
-            <w:r>
-              <w:t>El actor hace clic en el botón “Aceptar”.</w:t>
-            </w:r>
-          </w:p>
-          <w:p>
-            <w:pPr>
-              <w:pStyle w:val="Prrafodelista"/>
-              <w:numPr>
-                <w:ilvl w:val="0"/>
-                <w:numId w:val="1"/>
-              </w:numPr>
-              <w:jc w:val="both"/>
-            </w:pPr>
-            <w:r>
-              <w:t xml:space="preserve">El sistema cierra la ventana </w:t>
-            </w:r>
-            <w:proofErr w:type="spellStart"/>
-            <w:r>
-              <w:t>InfoView</w:t>
-            </w:r>
-            <w:proofErr w:type="spellEnd"/>
-            <w:r>
-              <w:t xml:space="preserve"> y la ventana </w:t>
-            </w:r>
-            <w:proofErr w:type="spellStart"/>
-            <w:r>
-              <w:t>RegistrarVentaView</w:t>
-            </w:r>
-            <w:proofErr w:type="spellEnd"/>
             <w:r>
               <w:t>.</w:t>
             </w:r>
@@ -878,15 +871,7 @@
               <w:t>El sistema</w:t>
             </w:r>
             <w:r>
-              <w:t xml:space="preserve"> si hay al menos un producto agregado muestra la ventana </w:t>
-            </w:r>
-            <w:proofErr w:type="spellStart"/>
-            <w:r>
-              <w:t>ConfirmationView</w:t>
-            </w:r>
-            <w:proofErr w:type="spellEnd"/>
-            <w:r>
-              <w:t xml:space="preserve"> con el mensaje </w:t>
+              <w:t xml:space="preserve"> si hay al menos un producto agregado muestra la ventana ConfirmationView con el mensaje </w:t>
             </w:r>
             <w:r>
               <w:t>“</w:t>
@@ -949,94 +934,729 @@
               <w:jc w:val="both"/>
             </w:pPr>
             <w:r>
+              <w:t>El sistema cierra la ventana ConfirmationView y regresa al flujo normal en el último paso.</w:t>
+            </w:r>
+          </w:p>
+          <w:p>
+            <w:pPr>
+              <w:pStyle w:val="Prrafodelista"/>
+              <w:numPr>
+                <w:ilvl w:val="0"/>
+                <w:numId w:val="3"/>
+              </w:numPr>
+              <w:jc w:val="both"/>
+            </w:pPr>
+            <w:r>
+              <w:t xml:space="preserve">Si el actor da clic en el botón </w:t>
+            </w:r>
+            <w:r>
+              <w:t>“</w:t>
+            </w:r>
+            <w:r>
+              <w:t>Cancelar”.</w:t>
+            </w:r>
+          </w:p>
+          <w:p>
+            <w:pPr>
+              <w:pStyle w:val="Prrafodelista"/>
+              <w:numPr>
+                <w:ilvl w:val="0"/>
+                <w:numId w:val="3"/>
+              </w:numPr>
+              <w:jc w:val="both"/>
+            </w:pPr>
+            <w:r>
+              <w:t>El sistema cierra la ventana ConfirmationView y regresa al flujo normal en el paso 2.</w:t>
+            </w:r>
+          </w:p>
+          <w:p>
+            <w:pPr>
+              <w:jc w:val="both"/>
+            </w:pPr>
+            <w:r>
+              <w:t xml:space="preserve">FA-02 </w:t>
+            </w:r>
+            <w:r>
+              <w:t>Producto Inválido</w:t>
+            </w:r>
+          </w:p>
+          <w:p>
+            <w:pPr>
+              <w:pStyle w:val="Prrafodelista"/>
+              <w:numPr>
+                <w:ilvl w:val="0"/>
+                <w:numId w:val="6"/>
+              </w:numPr>
+              <w:jc w:val="both"/>
+            </w:pPr>
+            <w:r>
+              <w:t xml:space="preserve">El sistema muestra un mensaje debajo del campo de </w:t>
+            </w:r>
+            <w:r>
+              <w:t>código de barras con el mensaje “</w:t>
+            </w:r>
+            <w:r>
+              <w:t>El p</w:t>
+            </w:r>
+            <w:r>
+              <w:t xml:space="preserve">roducto no </w:t>
+            </w:r>
+            <w:r>
+              <w:t xml:space="preserve">fue </w:t>
+            </w:r>
+            <w:r>
+              <w:t>encontrado en la tienda”</w:t>
+            </w:r>
+            <w:r>
+              <w:t>.</w:t>
+            </w:r>
+          </w:p>
+          <w:p>
+            <w:pPr>
+              <w:pStyle w:val="Prrafodelista"/>
+              <w:numPr>
+                <w:ilvl w:val="0"/>
+                <w:numId w:val="6"/>
+              </w:numPr>
+              <w:jc w:val="both"/>
+            </w:pPr>
+            <w:r>
+              <w:t>Regresa al flujo normal en el paso 2.</w:t>
+            </w:r>
+          </w:p>
+          <w:p>
+            <w:pPr>
+              <w:jc w:val="both"/>
+            </w:pPr>
+            <w:r>
+              <w:t>FA-03 No hay Existencias Suficientes</w:t>
+            </w:r>
+          </w:p>
+          <w:p>
+            <w:pPr>
+              <w:pStyle w:val="Prrafodelista"/>
+              <w:numPr>
+                <w:ilvl w:val="0"/>
+                <w:numId w:val="14"/>
+              </w:numPr>
+              <w:jc w:val="both"/>
+            </w:pPr>
+            <w:r>
+              <w:t xml:space="preserve">El sistema muestra una ventana </w:t>
+            </w:r>
+            <w:r>
+              <w:t>Advertencia</w:t>
+            </w:r>
+            <w:r>
+              <w:t xml:space="preserve">View con el mensaje </w:t>
+            </w:r>
+            <w:r>
+              <w:t>“</w:t>
+            </w:r>
+            <w:r>
+              <w:t xml:space="preserve">No hay suficientes existencias en exhibición del producto ingresado, comunícate con paquetería para agregar más” y un botón </w:t>
+            </w:r>
+            <w:r>
+              <w:t>“</w:t>
+            </w:r>
+            <w:r>
+              <w:t>Aceptar”.</w:t>
+            </w:r>
+          </w:p>
+          <w:p>
+            <w:pPr>
+              <w:pStyle w:val="Prrafodelista"/>
+              <w:numPr>
+                <w:ilvl w:val="0"/>
+                <w:numId w:val="14"/>
+              </w:numPr>
+              <w:jc w:val="both"/>
+            </w:pPr>
+            <w:r>
+              <w:t xml:space="preserve">El cajero da clic en el botón </w:t>
+            </w:r>
+            <w:r>
+              <w:t>“</w:t>
+            </w:r>
+            <w:r>
+              <w:t>Aceptar”.</w:t>
+            </w:r>
+          </w:p>
+          <w:p>
+            <w:pPr>
+              <w:pStyle w:val="Prrafodelista"/>
+              <w:numPr>
+                <w:ilvl w:val="0"/>
+                <w:numId w:val="14"/>
+              </w:numPr>
+              <w:jc w:val="both"/>
+            </w:pPr>
+            <w:r>
+              <w:t xml:space="preserve">El sistema vacía los campos producto y cantidad y cierra la ventana </w:t>
+            </w:r>
+            <w:r>
+              <w:t>Advertencia</w:t>
+            </w:r>
+            <w:r>
+              <w:t>View.</w:t>
+            </w:r>
+          </w:p>
+          <w:p>
+            <w:pPr>
+              <w:pStyle w:val="Prrafodelista"/>
+              <w:numPr>
+                <w:ilvl w:val="0"/>
+                <w:numId w:val="14"/>
+              </w:numPr>
+              <w:jc w:val="both"/>
+            </w:pPr>
+            <w:r>
+              <w:t>Regresa al flujo normal en el paso 2.</w:t>
+            </w:r>
+          </w:p>
+          <w:p>
+            <w:pPr>
+              <w:jc w:val="both"/>
+            </w:pPr>
+            <w:r>
+              <w:t>FA-0</w:t>
+            </w:r>
+            <w:r>
+              <w:t>4</w:t>
+            </w:r>
+            <w:r>
+              <w:t xml:space="preserve"> </w:t>
+            </w:r>
+            <w:r>
+              <w:t>Pago con Tarjeta</w:t>
+            </w:r>
+          </w:p>
+          <w:p>
+            <w:pPr>
+              <w:pStyle w:val="Prrafodelista"/>
+              <w:numPr>
+                <w:ilvl w:val="0"/>
+                <w:numId w:val="7"/>
+              </w:numPr>
+              <w:jc w:val="both"/>
+            </w:pPr>
+            <w:r>
+              <w:t>El cajero da clic en el apartado Pago con tarjeta.</w:t>
+            </w:r>
+          </w:p>
+          <w:p>
+            <w:pPr>
+              <w:pStyle w:val="Prrafodelista"/>
+              <w:numPr>
+                <w:ilvl w:val="0"/>
+                <w:numId w:val="7"/>
+              </w:numPr>
+              <w:jc w:val="both"/>
+            </w:pPr>
+            <w:r>
+              <w:t xml:space="preserve">El sistema elimina los campos pago y restante y el botón pagar, y agrega los campos número de tarjeta, CVV2, un botón “Agregar” y un símbolo que representa si se ha </w:t>
+            </w:r>
+            <w:r>
+              <w:t>comprobado</w:t>
+            </w:r>
+            <w:r>
+              <w:t xml:space="preserve"> una tarjeta o no</w:t>
+            </w:r>
+            <w:r>
+              <w:t xml:space="preserve"> en el estado no comprobado</w:t>
+            </w:r>
+            <w:r>
+              <w:t>, además del campo pago con un botón “Pagar”</w:t>
+            </w:r>
+            <w:r>
+              <w:t xml:space="preserve"> desactivado</w:t>
+            </w:r>
+            <w:r>
+              <w:t xml:space="preserve"> y un campo restante.</w:t>
+            </w:r>
+          </w:p>
+          <w:p>
+            <w:pPr>
+              <w:pStyle w:val="Prrafodelista"/>
+              <w:numPr>
+                <w:ilvl w:val="0"/>
+                <w:numId w:val="7"/>
+              </w:numPr>
+              <w:jc w:val="both"/>
+            </w:pPr>
+            <w:r>
+              <w:t>El cajero agrega una tarjeta, un cvv2 y da clic en botón “Agregar”.</w:t>
+            </w:r>
+          </w:p>
+          <w:p>
+            <w:pPr>
+              <w:pStyle w:val="Prrafodelista"/>
+              <w:numPr>
+                <w:ilvl w:val="0"/>
+                <w:numId w:val="7"/>
+              </w:numPr>
+              <w:jc w:val="both"/>
+            </w:pPr>
+            <w:r>
+              <w:t>E</w:t>
+            </w:r>
+            <w:r>
+              <w:t>l sistema actualiza el símbolo de tarjeta agregada a comprobado.</w:t>
+            </w:r>
+          </w:p>
+          <w:p>
+            <w:pPr>
+              <w:pStyle w:val="Prrafodelista"/>
+              <w:numPr>
+                <w:ilvl w:val="0"/>
+                <w:numId w:val="7"/>
+              </w:numPr>
+              <w:jc w:val="both"/>
+            </w:pPr>
+            <w:r>
+              <w:t>El cajero agrega una cifra en el campo pago</w:t>
+            </w:r>
+            <w:r>
+              <w:t>.</w:t>
+            </w:r>
+          </w:p>
+          <w:p>
+            <w:pPr>
+              <w:pStyle w:val="Prrafodelista"/>
+              <w:numPr>
+                <w:ilvl w:val="0"/>
+                <w:numId w:val="7"/>
+              </w:numPr>
+              <w:jc w:val="both"/>
+            </w:pPr>
+            <w:r>
+              <w:t xml:space="preserve">El sistema activa el botón </w:t>
+            </w:r>
+            <w:r>
+              <w:t>“Pagar”.</w:t>
+            </w:r>
+          </w:p>
+          <w:p>
+            <w:pPr>
+              <w:pStyle w:val="Prrafodelista"/>
+              <w:numPr>
+                <w:ilvl w:val="0"/>
+                <w:numId w:val="7"/>
+              </w:numPr>
+              <w:jc w:val="both"/>
+            </w:pPr>
+            <w:r>
+              <w:t>El cajero</w:t>
+            </w:r>
+            <w:r>
+              <w:t xml:space="preserve"> da clic en el botón pagar.</w:t>
+            </w:r>
+          </w:p>
+          <w:p>
+            <w:pPr>
+              <w:pStyle w:val="Prrafodelista"/>
+              <w:numPr>
+                <w:ilvl w:val="0"/>
+                <w:numId w:val="7"/>
+              </w:numPr>
+              <w:jc w:val="both"/>
+            </w:pPr>
+            <w:r>
+              <w:t>Si tiene el saldo suficiente el sistema descuenta la cantidad pagada del campo restante</w:t>
+            </w:r>
+            <w:r>
+              <w:t xml:space="preserve"> y regresa al flujo normal en el paso 10.</w:t>
+            </w:r>
+          </w:p>
+          <w:p>
+            <w:pPr>
+              <w:pStyle w:val="Prrafodelista"/>
+              <w:numPr>
+                <w:ilvl w:val="0"/>
+                <w:numId w:val="7"/>
+              </w:numPr>
+              <w:jc w:val="both"/>
+            </w:pPr>
+            <w:r>
+              <w:t>S</w:t>
+            </w:r>
+            <w:r>
+              <w:t>i no</w:t>
+            </w:r>
+            <w:r>
+              <w:t xml:space="preserve"> tiene el saldo suficiente</w:t>
+            </w:r>
+            <w:r>
+              <w:t>,</w:t>
+            </w:r>
+            <w:r>
+              <w:t xml:space="preserve"> muestra la ventana </w:t>
+            </w:r>
+            <w:r>
+              <w:t>Advertencia</w:t>
+            </w:r>
+            <w:r>
+              <w:t xml:space="preserve">View con el mensaje </w:t>
+            </w:r>
+            <w:r>
+              <w:t>“</w:t>
+            </w:r>
+            <w:r>
+              <w:t>Saldo Insuficiente, no cuenta con la cantidad a pagar ingresada”</w:t>
+            </w:r>
+            <w:r>
+              <w:t xml:space="preserve"> y un botón </w:t>
+            </w:r>
+            <w:r>
+              <w:t>“</w:t>
+            </w:r>
+            <w:r>
+              <w:t>Aceptar</w:t>
+            </w:r>
+            <w:r>
+              <w:t>”</w:t>
+            </w:r>
+            <w:r>
+              <w:t>.</w:t>
+            </w:r>
+          </w:p>
+          <w:p>
+            <w:pPr>
+              <w:pStyle w:val="Prrafodelista"/>
+              <w:numPr>
+                <w:ilvl w:val="0"/>
+                <w:numId w:val="7"/>
+              </w:numPr>
+              <w:jc w:val="both"/>
+            </w:pPr>
+            <w:r>
+              <w:t xml:space="preserve">El cajero da clic en </w:t>
+            </w:r>
+            <w:r>
+              <w:t>“</w:t>
+            </w:r>
+            <w:r>
+              <w:t>Aceptar”.</w:t>
+            </w:r>
+          </w:p>
+          <w:p>
+            <w:pPr>
+              <w:pStyle w:val="Prrafodelista"/>
+              <w:numPr>
+                <w:ilvl w:val="0"/>
+                <w:numId w:val="7"/>
+              </w:numPr>
+              <w:jc w:val="both"/>
+            </w:pPr>
+            <w:r>
               <w:t xml:space="preserve">El sistema cierra la ventana </w:t>
             </w:r>
-            <w:proofErr w:type="spellStart"/>
-            <w:r>
-              <w:t>ConfirmationView</w:t>
-            </w:r>
-            <w:proofErr w:type="spellEnd"/>
-            <w:r>
-              <w:t xml:space="preserve"> y regresa al flujo normal en el último paso.</w:t>
-            </w:r>
-          </w:p>
-          <w:p>
-            <w:pPr>
-              <w:pStyle w:val="Prrafodelista"/>
-              <w:numPr>
-                <w:ilvl w:val="0"/>
-                <w:numId w:val="3"/>
-              </w:numPr>
-              <w:jc w:val="both"/>
-            </w:pPr>
-            <w:r>
-              <w:t xml:space="preserve">Si el actor da clic en el botón </w:t>
+            <w:r>
+              <w:t>Advertencia</w:t>
+            </w:r>
+            <w:r>
+              <w:t>View.</w:t>
+            </w:r>
+          </w:p>
+          <w:p>
+            <w:pPr>
+              <w:pStyle w:val="Prrafodelista"/>
+              <w:numPr>
+                <w:ilvl w:val="0"/>
+                <w:numId w:val="7"/>
+              </w:numPr>
+              <w:jc w:val="both"/>
+            </w:pPr>
+            <w:r>
+              <w:t xml:space="preserve">Regresa al flujo normal en el paso </w:t>
+            </w:r>
+            <w:r>
+              <w:t>8</w:t>
+            </w:r>
+            <w:r>
+              <w:t>.</w:t>
+            </w:r>
+          </w:p>
+          <w:p>
+            <w:pPr>
+              <w:jc w:val="both"/>
+            </w:pPr>
+            <w:r>
+              <w:t>FA-0</w:t>
+            </w:r>
+            <w:r>
+              <w:t>5</w:t>
+            </w:r>
+            <w:r>
+              <w:t xml:space="preserve"> Agregar Saldo a Monedero</w:t>
+            </w:r>
+          </w:p>
+          <w:p>
+            <w:pPr>
+              <w:pStyle w:val="Prrafodelista"/>
+              <w:numPr>
+                <w:ilvl w:val="0"/>
+                <w:numId w:val="8"/>
+              </w:numPr>
+              <w:jc w:val="both"/>
+            </w:pPr>
+            <w:r>
+              <w:t>El cajero da clic en el apartado Agregar saldo de monedero.</w:t>
+            </w:r>
+          </w:p>
+          <w:p>
+            <w:pPr>
+              <w:pStyle w:val="Prrafodelista"/>
+              <w:numPr>
+                <w:ilvl w:val="0"/>
+                <w:numId w:val="8"/>
+              </w:numPr>
+              <w:jc w:val="both"/>
+            </w:pPr>
+            <w:r>
+              <w:t>El sistema elimina los campos pago y restante y el botón pagar, y agrega el camp</w:t>
+            </w:r>
+            <w:r>
+              <w:t>o</w:t>
+            </w:r>
+            <w:r>
+              <w:t xml:space="preserve"> monedero, con un símbolo que representa si se ha comprobado un monedero o no en el estado no comprobado, el campo propietario, el campo pago con un botón “Pagar”</w:t>
+            </w:r>
+            <w:r>
+              <w:t xml:space="preserve"> desactivado</w:t>
+            </w:r>
+            <w:r>
+              <w:t xml:space="preserve"> y el campo restante.</w:t>
+            </w:r>
+          </w:p>
+          <w:p>
+            <w:pPr>
+              <w:pStyle w:val="Prrafodelista"/>
+              <w:numPr>
+                <w:ilvl w:val="0"/>
+                <w:numId w:val="8"/>
+              </w:numPr>
+              <w:jc w:val="both"/>
+            </w:pPr>
+            <w:r>
+              <w:lastRenderedPageBreak/>
+              <w:t>El cajero agrega el código de barras de un monedero.</w:t>
+            </w:r>
+          </w:p>
+          <w:p>
+            <w:pPr>
+              <w:pStyle w:val="Prrafodelista"/>
+              <w:numPr>
+                <w:ilvl w:val="0"/>
+                <w:numId w:val="8"/>
+              </w:numPr>
+              <w:jc w:val="both"/>
+            </w:pPr>
+            <w:r>
+              <w:t>El</w:t>
+            </w:r>
+            <w:r>
+              <w:t xml:space="preserve"> sistema</w:t>
+            </w:r>
+            <w:r>
+              <w:t xml:space="preserve"> si</w:t>
+            </w:r>
+            <w:r>
+              <w:t xml:space="preserve"> valida la información del código de barras </w:t>
+            </w:r>
+            <w:r>
+              <w:t>como correcta entonces</w:t>
+            </w:r>
+            <w:r>
+              <w:t xml:space="preserve"> actualiza</w:t>
+            </w:r>
+            <w:r>
+              <w:t xml:space="preserve"> el símbolo de comprobación a </w:t>
+            </w:r>
+            <w:r>
+              <w:t xml:space="preserve">comprobado y actualiza el nombre del propietario, </w:t>
+            </w:r>
+            <w:r>
+              <w:t>si no</w:t>
+            </w:r>
+            <w:r>
+              <w:t>,</w:t>
+            </w:r>
+            <w:r>
+              <w:t xml:space="preserve"> actualiza </w:t>
+            </w:r>
+            <w:r>
+              <w:t xml:space="preserve">el símbolo de comprobación </w:t>
+            </w:r>
+            <w:r>
+              <w:t>a no comprobado.</w:t>
+            </w:r>
+          </w:p>
+          <w:p>
+            <w:pPr>
+              <w:pStyle w:val="Prrafodelista"/>
+              <w:numPr>
+                <w:ilvl w:val="0"/>
+                <w:numId w:val="8"/>
+              </w:numPr>
+              <w:jc w:val="both"/>
+            </w:pPr>
+            <w:r>
+              <w:t>El cajero agrega una cifra en el campo pago</w:t>
+            </w:r>
+            <w:r>
+              <w:t>.</w:t>
+            </w:r>
+          </w:p>
+          <w:p>
+            <w:pPr>
+              <w:pStyle w:val="Prrafodelista"/>
+              <w:numPr>
+                <w:ilvl w:val="0"/>
+                <w:numId w:val="8"/>
+              </w:numPr>
+              <w:jc w:val="both"/>
+            </w:pPr>
+            <w:r>
+              <w:t xml:space="preserve">El sistema activa el botón </w:t>
+            </w:r>
+            <w:r>
+              <w:t>“Pagar”.</w:t>
+            </w:r>
+          </w:p>
+          <w:p>
+            <w:pPr>
+              <w:pStyle w:val="Prrafodelista"/>
+              <w:numPr>
+                <w:ilvl w:val="0"/>
+                <w:numId w:val="8"/>
+              </w:numPr>
+              <w:jc w:val="both"/>
+            </w:pPr>
+            <w:r>
+              <w:t>El cajero</w:t>
+            </w:r>
+            <w:r>
+              <w:t xml:space="preserve"> da clic en el botón pagar.</w:t>
+            </w:r>
+          </w:p>
+          <w:p>
+            <w:pPr>
+              <w:pStyle w:val="Prrafodelista"/>
+              <w:numPr>
+                <w:ilvl w:val="0"/>
+                <w:numId w:val="8"/>
+              </w:numPr>
+              <w:jc w:val="both"/>
+            </w:pPr>
+            <w:r>
+              <w:t>Si tiene el saldo suficiente el sistema descuenta la cantidad pagada del campo restante</w:t>
+            </w:r>
+            <w:r>
+              <w:t xml:space="preserve"> y regresa al flujo normal en el paso 10.</w:t>
+            </w:r>
+          </w:p>
+          <w:p>
+            <w:pPr>
+              <w:pStyle w:val="Prrafodelista"/>
+              <w:numPr>
+                <w:ilvl w:val="0"/>
+                <w:numId w:val="8"/>
+              </w:numPr>
+              <w:jc w:val="both"/>
+            </w:pPr>
+            <w:r>
+              <w:t>S</w:t>
+            </w:r>
+            <w:r>
+              <w:t xml:space="preserve">i no </w:t>
+            </w:r>
+            <w:r>
+              <w:t xml:space="preserve">tiene el saldo suficiente, entonces </w:t>
+            </w:r>
+            <w:r>
+              <w:t xml:space="preserve">muestra la ventana </w:t>
+            </w:r>
+            <w:r>
+              <w:t>Advertencia</w:t>
+            </w:r>
+            <w:r>
+              <w:t xml:space="preserve">View con el mensaje </w:t>
             </w:r>
             <w:r>
               <w:t>“</w:t>
             </w:r>
             <w:r>
-              <w:t>Cancelar”.</w:t>
-            </w:r>
-          </w:p>
-          <w:p>
-            <w:pPr>
-              <w:pStyle w:val="Prrafodelista"/>
-              <w:numPr>
-                <w:ilvl w:val="0"/>
-                <w:numId w:val="3"/>
+              <w:t>Saldo Insuficiente, no cuenta con la cantidad a pagar ingresada”</w:t>
+            </w:r>
+            <w:r>
+              <w:t xml:space="preserve"> y un botón </w:t>
+            </w:r>
+            <w:r>
+              <w:t>“</w:t>
+            </w:r>
+            <w:r>
+              <w:t>Aceptar</w:t>
+            </w:r>
+            <w:r>
+              <w:t>”</w:t>
+            </w:r>
+            <w:r>
+              <w:t>.</w:t>
+            </w:r>
+          </w:p>
+          <w:p>
+            <w:pPr>
+              <w:pStyle w:val="Prrafodelista"/>
+              <w:numPr>
+                <w:ilvl w:val="0"/>
+                <w:numId w:val="8"/>
+              </w:numPr>
+              <w:jc w:val="both"/>
+            </w:pPr>
+            <w:r>
+              <w:t xml:space="preserve">El cajero da clic en </w:t>
+            </w:r>
+            <w:r>
+              <w:t>“</w:t>
+            </w:r>
+            <w:r>
+              <w:t>Aceptar”.</w:t>
+            </w:r>
+          </w:p>
+          <w:p>
+            <w:pPr>
+              <w:pStyle w:val="Prrafodelista"/>
+              <w:numPr>
+                <w:ilvl w:val="0"/>
+                <w:numId w:val="8"/>
               </w:numPr>
               <w:jc w:val="both"/>
             </w:pPr>
             <w:r>
               <w:t xml:space="preserve">El sistema cierra la ventana </w:t>
             </w:r>
-            <w:proofErr w:type="spellStart"/>
-            <w:r>
-              <w:t>ConfirmationView</w:t>
-            </w:r>
-            <w:proofErr w:type="spellEnd"/>
-            <w:r>
-              <w:t xml:space="preserve"> y regresa al flujo normal en el paso 2.</w:t>
-            </w:r>
-          </w:p>
-          <w:p>
-            <w:pPr>
-              <w:jc w:val="both"/>
-            </w:pPr>
-            <w:r>
-              <w:t xml:space="preserve">FA-02 </w:t>
-            </w:r>
-            <w:r>
-              <w:t>Producto Inválido</w:t>
-            </w:r>
-          </w:p>
-          <w:p>
-            <w:pPr>
-              <w:pStyle w:val="Prrafodelista"/>
-              <w:numPr>
-                <w:ilvl w:val="0"/>
-                <w:numId w:val="6"/>
-              </w:numPr>
-              <w:jc w:val="both"/>
-            </w:pPr>
-            <w:r>
-              <w:t xml:space="preserve">El sistema muestra un mensaje debajo del campo de </w:t>
-            </w:r>
-            <w:r>
-              <w:t>código de barras con el mensaje “</w:t>
-            </w:r>
-            <w:r>
-              <w:t>El p</w:t>
-            </w:r>
-            <w:r>
-              <w:t xml:space="preserve">roducto no </w:t>
-            </w:r>
-            <w:r>
-              <w:t xml:space="preserve">fue </w:t>
-            </w:r>
-            <w:r>
-              <w:t>encontrado en la tienda”</w:t>
+            <w:r>
+              <w:t>Advertencia</w:t>
+            </w:r>
+            <w:r>
+              <w:t>View.</w:t>
+            </w:r>
+          </w:p>
+          <w:p>
+            <w:pPr>
+              <w:pStyle w:val="Prrafodelista"/>
+              <w:numPr>
+                <w:ilvl w:val="0"/>
+                <w:numId w:val="8"/>
+              </w:numPr>
+              <w:jc w:val="both"/>
+            </w:pPr>
+            <w:r>
+              <w:t xml:space="preserve">Regresa al flujo normal en el paso </w:t>
+            </w:r>
+            <w:r>
+              <w:t>8</w:t>
             </w:r>
             <w:r>
               <w:t>.</w:t>
@@ -1044,653 +1664,59 @@
           </w:p>
           <w:p>
             <w:pPr>
-              <w:pStyle w:val="Prrafodelista"/>
-              <w:numPr>
-                <w:ilvl w:val="0"/>
-                <w:numId w:val="6"/>
-              </w:numPr>
-              <w:jc w:val="both"/>
-            </w:pPr>
-            <w:r>
-              <w:t>Regresa al flujo normal en el paso 2.</w:t>
-            </w:r>
-          </w:p>
-          <w:p>
-            <w:pPr>
-              <w:jc w:val="both"/>
-            </w:pPr>
-            <w:r>
-              <w:t>FA-03 No hay Existencias Suficientes</w:t>
-            </w:r>
-          </w:p>
-          <w:p>
-            <w:pPr>
-              <w:pStyle w:val="Prrafodelista"/>
-              <w:numPr>
-                <w:ilvl w:val="0"/>
-                <w:numId w:val="14"/>
-              </w:numPr>
-              <w:jc w:val="both"/>
-            </w:pPr>
-            <w:r>
-              <w:t xml:space="preserve">El sistema muestra una ventana </w:t>
-            </w:r>
-            <w:proofErr w:type="spellStart"/>
-            <w:r>
-              <w:t>WarningView</w:t>
-            </w:r>
-            <w:proofErr w:type="spellEnd"/>
-            <w:r>
-              <w:t xml:space="preserve"> con el mensaje </w:t>
-            </w:r>
-            <w:r>
-              <w:t>“</w:t>
-            </w:r>
-            <w:r>
-              <w:t xml:space="preserve">No hay suficientes existencias en exhibición del producto ingresado, comunícate con paquetería para agregar más” y un botón </w:t>
-            </w:r>
-            <w:r>
-              <w:t>“</w:t>
-            </w:r>
-            <w:r>
-              <w:t>Aceptar”.</w:t>
-            </w:r>
-          </w:p>
-          <w:p>
-            <w:pPr>
-              <w:pStyle w:val="Prrafodelista"/>
-              <w:numPr>
-                <w:ilvl w:val="0"/>
-                <w:numId w:val="14"/>
-              </w:numPr>
-              <w:jc w:val="both"/>
-            </w:pPr>
-            <w:r>
-              <w:t xml:space="preserve">El cajero da clic en el botón </w:t>
-            </w:r>
-            <w:r>
-              <w:t>“</w:t>
-            </w:r>
-            <w:r>
-              <w:t>Aceptar”.</w:t>
-            </w:r>
-          </w:p>
-          <w:p>
-            <w:pPr>
-              <w:pStyle w:val="Prrafodelista"/>
-              <w:numPr>
-                <w:ilvl w:val="0"/>
-                <w:numId w:val="14"/>
-              </w:numPr>
-              <w:jc w:val="both"/>
-            </w:pPr>
-            <w:r>
-              <w:t xml:space="preserve">El sistema vacía los campos producto y cantidad y cierra la ventana </w:t>
-            </w:r>
-            <w:proofErr w:type="spellStart"/>
-            <w:r>
-              <w:t>WarningView</w:t>
-            </w:r>
-            <w:proofErr w:type="spellEnd"/>
-            <w:r>
-              <w:t>.</w:t>
-            </w:r>
-          </w:p>
-          <w:p>
-            <w:pPr>
-              <w:pStyle w:val="Prrafodelista"/>
-              <w:numPr>
-                <w:ilvl w:val="0"/>
-                <w:numId w:val="14"/>
-              </w:numPr>
-              <w:jc w:val="both"/>
-            </w:pPr>
-            <w:r>
-              <w:t>Regresa al flujo normal en el paso 2.</w:t>
-            </w:r>
-          </w:p>
-          <w:p>
-            <w:pPr>
               <w:jc w:val="both"/>
             </w:pPr>
             <w:r>
               <w:t>FA-0</w:t>
             </w:r>
             <w:r>
-              <w:t>4</w:t>
+              <w:t>6</w:t>
+            </w:r>
+            <w:r>
+              <w:t xml:space="preserve"> Pago Faltante</w:t>
+            </w:r>
+          </w:p>
+          <w:p>
+            <w:pPr>
+              <w:pStyle w:val="Prrafodelista"/>
+              <w:numPr>
+                <w:ilvl w:val="0"/>
+                <w:numId w:val="9"/>
+              </w:numPr>
+              <w:jc w:val="both"/>
+            </w:pPr>
+            <w:r>
+              <w:t xml:space="preserve">El sistema muestra </w:t>
+            </w:r>
+            <w:r>
+              <w:t>l</w:t>
+            </w:r>
+            <w:r>
+              <w:t>a ventana</w:t>
             </w:r>
             <w:r>
               <w:t xml:space="preserve"> </w:t>
             </w:r>
             <w:r>
-              <w:t>Pago con Tarjeta</w:t>
-            </w:r>
-          </w:p>
-          <w:p>
-            <w:pPr>
-              <w:pStyle w:val="Prrafodelista"/>
-              <w:numPr>
-                <w:ilvl w:val="0"/>
-                <w:numId w:val="7"/>
-              </w:numPr>
-              <w:jc w:val="both"/>
-            </w:pPr>
-            <w:r>
-              <w:t>El cajero da clic en el apartado Pago con tarjeta.</w:t>
-            </w:r>
-          </w:p>
-          <w:p>
-            <w:pPr>
-              <w:pStyle w:val="Prrafodelista"/>
-              <w:numPr>
-                <w:ilvl w:val="0"/>
-                <w:numId w:val="7"/>
-              </w:numPr>
-              <w:jc w:val="both"/>
-            </w:pPr>
-            <w:r>
-              <w:t xml:space="preserve">El sistema elimina los campos pago y restante y el botón pagar, y agrega los campos número de tarjeta, CVV2, un botón “Agregar” y un símbolo que representa si se ha </w:t>
-            </w:r>
-            <w:r>
-              <w:t>comprobado</w:t>
-            </w:r>
-            <w:r>
-              <w:t xml:space="preserve"> una tarjeta o no</w:t>
-            </w:r>
-            <w:r>
-              <w:t xml:space="preserve"> en el estado no comprobado</w:t>
-            </w:r>
-            <w:r>
-              <w:t>, además del campo pago con un botón “Pagar”</w:t>
-            </w:r>
-            <w:r>
-              <w:t xml:space="preserve"> desactivado</w:t>
-            </w:r>
-            <w:r>
-              <w:t xml:space="preserve"> y un campo restante.</w:t>
-            </w:r>
-          </w:p>
-          <w:p>
-            <w:pPr>
-              <w:pStyle w:val="Prrafodelista"/>
-              <w:numPr>
-                <w:ilvl w:val="0"/>
-                <w:numId w:val="7"/>
-              </w:numPr>
-              <w:jc w:val="both"/>
-            </w:pPr>
-            <w:r>
-              <w:t>El cajero agrega una tarjeta, un cvv2 y da clic en botón “Agregar”.</w:t>
-            </w:r>
-          </w:p>
-          <w:p>
-            <w:pPr>
-              <w:pStyle w:val="Prrafodelista"/>
-              <w:numPr>
-                <w:ilvl w:val="0"/>
-                <w:numId w:val="7"/>
-              </w:numPr>
-              <w:jc w:val="both"/>
-            </w:pPr>
-            <w:r>
-              <w:t>E</w:t>
-            </w:r>
-            <w:r>
-              <w:t xml:space="preserve">l sistema actualiza el símbolo de tarjeta agregada </w:t>
-            </w:r>
-            <w:proofErr w:type="spellStart"/>
-            <w:r>
-              <w:t>a</w:t>
-            </w:r>
-            <w:proofErr w:type="spellEnd"/>
-            <w:r>
-              <w:t xml:space="preserve"> comprobado.</w:t>
-            </w:r>
-          </w:p>
-          <w:p>
-            <w:pPr>
-              <w:pStyle w:val="Prrafodelista"/>
-              <w:numPr>
-                <w:ilvl w:val="0"/>
-                <w:numId w:val="7"/>
-              </w:numPr>
-              <w:jc w:val="both"/>
-            </w:pPr>
-            <w:r>
-              <w:t>El cajero agrega una cifra en el campo pago</w:t>
-            </w:r>
-            <w:r>
-              <w:t>.</w:t>
-            </w:r>
-          </w:p>
-          <w:p>
-            <w:pPr>
-              <w:pStyle w:val="Prrafodelista"/>
-              <w:numPr>
-                <w:ilvl w:val="0"/>
-                <w:numId w:val="7"/>
-              </w:numPr>
-              <w:jc w:val="both"/>
-            </w:pPr>
-            <w:r>
-              <w:t xml:space="preserve">El sistema activa el botón </w:t>
-            </w:r>
-            <w:r>
-              <w:t>“Pagar”.</w:t>
-            </w:r>
-          </w:p>
-          <w:p>
-            <w:pPr>
-              <w:pStyle w:val="Prrafodelista"/>
-              <w:numPr>
-                <w:ilvl w:val="0"/>
-                <w:numId w:val="7"/>
-              </w:numPr>
-              <w:jc w:val="both"/>
-            </w:pPr>
-            <w:r>
-              <w:t>El cajero</w:t>
-            </w:r>
-            <w:r>
-              <w:t xml:space="preserve"> da clic en el botón pagar.</w:t>
-            </w:r>
-          </w:p>
-          <w:p>
-            <w:pPr>
-              <w:pStyle w:val="Prrafodelista"/>
-              <w:numPr>
-                <w:ilvl w:val="0"/>
-                <w:numId w:val="7"/>
-              </w:numPr>
-              <w:jc w:val="both"/>
-            </w:pPr>
-            <w:r>
-              <w:t>Si tiene el saldo suficiente el sistema descuenta la cantidad pagada del campo restante</w:t>
-            </w:r>
-            <w:r>
-              <w:t xml:space="preserve"> y regresa al flujo normal en el paso 10.</w:t>
-            </w:r>
-          </w:p>
-          <w:p>
-            <w:pPr>
-              <w:pStyle w:val="Prrafodelista"/>
-              <w:numPr>
-                <w:ilvl w:val="0"/>
-                <w:numId w:val="7"/>
-              </w:numPr>
-              <w:jc w:val="both"/>
-            </w:pPr>
-            <w:r>
-              <w:t>S</w:t>
-            </w:r>
-            <w:r>
-              <w:t>i no</w:t>
-            </w:r>
-            <w:r>
-              <w:t xml:space="preserve"> tiene el saldo suficiente</w:t>
-            </w:r>
-            <w:r>
-              <w:t>,</w:t>
-            </w:r>
-            <w:r>
-              <w:t xml:space="preserve"> muestra la ventana </w:t>
-            </w:r>
-            <w:proofErr w:type="spellStart"/>
-            <w:r>
-              <w:t>WarningView</w:t>
-            </w:r>
-            <w:proofErr w:type="spellEnd"/>
-            <w:r>
-              <w:t xml:space="preserve"> con el mensaje </w:t>
-            </w:r>
-            <w:r>
-              <w:t>“</w:t>
-            </w:r>
-            <w:r>
-              <w:t>Saldo Insuficiente, no cuenta con la cantidad a pagar ingresada”</w:t>
-            </w:r>
-            <w:r>
-              <w:t xml:space="preserve"> y un botón </w:t>
-            </w:r>
-            <w:r>
-              <w:t>“</w:t>
-            </w:r>
-            <w:r>
-              <w:t>Aceptar</w:t>
-            </w:r>
-            <w:r>
-              <w:t>”</w:t>
-            </w:r>
-            <w:r>
-              <w:t>.</w:t>
-            </w:r>
-          </w:p>
-          <w:p>
-            <w:pPr>
-              <w:pStyle w:val="Prrafodelista"/>
-              <w:numPr>
-                <w:ilvl w:val="0"/>
-                <w:numId w:val="7"/>
-              </w:numPr>
-              <w:jc w:val="both"/>
-            </w:pPr>
-            <w:r>
-              <w:t xml:space="preserve">El cajero da clic en </w:t>
-            </w:r>
-            <w:r>
-              <w:t>“</w:t>
-            </w:r>
-            <w:r>
-              <w:t>Aceptar”.</w:t>
-            </w:r>
-          </w:p>
-          <w:p>
-            <w:pPr>
-              <w:pStyle w:val="Prrafodelista"/>
-              <w:numPr>
-                <w:ilvl w:val="0"/>
-                <w:numId w:val="7"/>
-              </w:numPr>
-              <w:jc w:val="both"/>
-            </w:pPr>
-            <w:r>
-              <w:t xml:space="preserve">Regresa al flujo normal en el paso </w:t>
-            </w:r>
-            <w:r>
-              <w:t>8</w:t>
-            </w:r>
-            <w:r>
-              <w:t>.</w:t>
-            </w:r>
-          </w:p>
-          <w:p>
-            <w:pPr>
-              <w:jc w:val="both"/>
-            </w:pPr>
-            <w:r>
-              <w:t>FA-0</w:t>
-            </w:r>
-            <w:r>
-              <w:t>5</w:t>
-            </w:r>
-            <w:r>
-              <w:t xml:space="preserve"> Agregar Saldo a Monedero</w:t>
-            </w:r>
-          </w:p>
-          <w:p>
-            <w:pPr>
-              <w:pStyle w:val="Prrafodelista"/>
-              <w:numPr>
-                <w:ilvl w:val="0"/>
-                <w:numId w:val="8"/>
-              </w:numPr>
-              <w:jc w:val="both"/>
-            </w:pPr>
-            <w:r>
-              <w:t>El cajero da clic en el apartado Agregar saldo de monedero.</w:t>
-            </w:r>
-          </w:p>
-          <w:p>
-            <w:pPr>
-              <w:pStyle w:val="Prrafodelista"/>
-              <w:numPr>
-                <w:ilvl w:val="0"/>
-                <w:numId w:val="8"/>
-              </w:numPr>
-              <w:jc w:val="both"/>
-            </w:pPr>
-            <w:r>
-              <w:t>El sistema elimina los campos pago y restante y el botón pagar, y agrega el camp</w:t>
-            </w:r>
-            <w:r>
-              <w:t>o</w:t>
-            </w:r>
-            <w:r>
-              <w:t xml:space="preserve"> monedero, con un símbolo que representa si se ha comprobado un monedero o no en el estado no comprobado, el campo propietario, el campo pago con un botón “Pagar”</w:t>
-            </w:r>
-            <w:r>
-              <w:t xml:space="preserve"> desactivado</w:t>
-            </w:r>
-            <w:r>
-              <w:t xml:space="preserve"> y el campo restante.</w:t>
-            </w:r>
-          </w:p>
-          <w:p>
-            <w:pPr>
-              <w:pStyle w:val="Prrafodelista"/>
-              <w:numPr>
-                <w:ilvl w:val="0"/>
-                <w:numId w:val="8"/>
-              </w:numPr>
-              <w:jc w:val="both"/>
-            </w:pPr>
-            <w:r>
-              <w:t>El cajero agrega el código de barras de un monedero.</w:t>
-            </w:r>
-          </w:p>
-          <w:p>
-            <w:pPr>
-              <w:pStyle w:val="Prrafodelista"/>
-              <w:numPr>
-                <w:ilvl w:val="0"/>
-                <w:numId w:val="8"/>
-              </w:numPr>
-              <w:jc w:val="both"/>
-            </w:pPr>
-            <w:r>
-              <w:lastRenderedPageBreak/>
-              <w:t>El</w:t>
-            </w:r>
-            <w:r>
-              <w:t xml:space="preserve"> sistema</w:t>
-            </w:r>
-            <w:r>
-              <w:t xml:space="preserve"> si</w:t>
-            </w:r>
-            <w:r>
-              <w:t xml:space="preserve"> valida la información del código de barras </w:t>
-            </w:r>
-            <w:r>
-              <w:t>como correcta entonces</w:t>
-            </w:r>
-            <w:r>
-              <w:t xml:space="preserve"> actualiza</w:t>
-            </w:r>
-            <w:r>
-              <w:t xml:space="preserve"> el símbolo de comprobación </w:t>
-            </w:r>
-            <w:proofErr w:type="spellStart"/>
-            <w:r>
-              <w:t>a</w:t>
-            </w:r>
-            <w:proofErr w:type="spellEnd"/>
+              <w:t>Advertencia</w:t>
+            </w:r>
+            <w:r>
+              <w:t>View</w:t>
+            </w:r>
+            <w:r>
+              <w:t xml:space="preserve"> con </w:t>
+            </w:r>
+            <w:r>
+              <w:t>el</w:t>
+            </w:r>
             <w:r>
               <w:t xml:space="preserve"> </w:t>
             </w:r>
             <w:r>
-              <w:t xml:space="preserve">comprobado y actualiza el nombre del propietario, </w:t>
-            </w:r>
-            <w:r>
-              <w:t>si no</w:t>
-            </w:r>
-            <w:r>
-              <w:t>,</w:t>
-            </w:r>
-            <w:r>
-              <w:t xml:space="preserve"> actualiza </w:t>
-            </w:r>
-            <w:r>
-              <w:t xml:space="preserve">el símbolo de comprobación </w:t>
-            </w:r>
-            <w:r>
-              <w:t>a no comprobado.</w:t>
-            </w:r>
-          </w:p>
-          <w:p>
-            <w:pPr>
-              <w:pStyle w:val="Prrafodelista"/>
-              <w:numPr>
-                <w:ilvl w:val="0"/>
-                <w:numId w:val="8"/>
-              </w:numPr>
-              <w:jc w:val="both"/>
-            </w:pPr>
-            <w:r>
-              <w:t>El cajero agrega una cifra en el campo pago</w:t>
-            </w:r>
-            <w:r>
-              <w:t>.</w:t>
-            </w:r>
-          </w:p>
-          <w:p>
-            <w:pPr>
-              <w:pStyle w:val="Prrafodelista"/>
-              <w:numPr>
-                <w:ilvl w:val="0"/>
-                <w:numId w:val="8"/>
-              </w:numPr>
-              <w:jc w:val="both"/>
-            </w:pPr>
-            <w:r>
-              <w:t xml:space="preserve">El sistema activa el botón </w:t>
-            </w:r>
-            <w:r>
-              <w:t>“Pagar”.</w:t>
-            </w:r>
-          </w:p>
-          <w:p>
-            <w:pPr>
-              <w:pStyle w:val="Prrafodelista"/>
-              <w:numPr>
-                <w:ilvl w:val="0"/>
-                <w:numId w:val="8"/>
-              </w:numPr>
-              <w:jc w:val="both"/>
-            </w:pPr>
-            <w:r>
-              <w:t>El cajero</w:t>
-            </w:r>
-            <w:r>
-              <w:t xml:space="preserve"> da clic en el botón pagar.</w:t>
-            </w:r>
-          </w:p>
-          <w:p>
-            <w:pPr>
-              <w:pStyle w:val="Prrafodelista"/>
-              <w:numPr>
-                <w:ilvl w:val="0"/>
-                <w:numId w:val="8"/>
-              </w:numPr>
-              <w:jc w:val="both"/>
-            </w:pPr>
-            <w:r>
-              <w:t>Si tiene el saldo suficiente el sistema descuenta la cantidad pagada del campo restante</w:t>
-            </w:r>
-            <w:r>
-              <w:t xml:space="preserve"> y regresa al flujo normal en el paso 10.</w:t>
-            </w:r>
-          </w:p>
-          <w:p>
-            <w:pPr>
-              <w:pStyle w:val="Prrafodelista"/>
-              <w:numPr>
-                <w:ilvl w:val="0"/>
-                <w:numId w:val="8"/>
-              </w:numPr>
-              <w:jc w:val="both"/>
-            </w:pPr>
-            <w:r>
-              <w:t>S</w:t>
-            </w:r>
-            <w:r>
-              <w:t xml:space="preserve">i no </w:t>
-            </w:r>
-            <w:r>
-              <w:t xml:space="preserve">tiene el saldo suficiente, entonces </w:t>
-            </w:r>
-            <w:r>
-              <w:t xml:space="preserve">muestra la ventana </w:t>
-            </w:r>
-            <w:proofErr w:type="spellStart"/>
-            <w:r>
-              <w:t>WarningView</w:t>
-            </w:r>
-            <w:proofErr w:type="spellEnd"/>
-            <w:r>
-              <w:t xml:space="preserve"> con el mensaje </w:t>
-            </w:r>
-            <w:r>
-              <w:t>“</w:t>
-            </w:r>
-            <w:r>
-              <w:t>Saldo Insuficiente, no cuenta con la cantidad a pagar ingresada”</w:t>
-            </w:r>
-            <w:r>
-              <w:t xml:space="preserve"> y un botón </w:t>
-            </w:r>
-            <w:r>
-              <w:t>“</w:t>
-            </w:r>
-            <w:r>
-              <w:t>Aceptar</w:t>
-            </w:r>
-            <w:r>
-              <w:t>”</w:t>
-            </w:r>
-            <w:r>
-              <w:t>.</w:t>
-            </w:r>
-          </w:p>
-          <w:p>
-            <w:pPr>
-              <w:pStyle w:val="Prrafodelista"/>
-              <w:numPr>
-                <w:ilvl w:val="0"/>
-                <w:numId w:val="8"/>
-              </w:numPr>
-              <w:jc w:val="both"/>
-            </w:pPr>
-            <w:r>
-              <w:t xml:space="preserve">El cajero da clic en </w:t>
-            </w:r>
-            <w:r>
-              <w:t>“</w:t>
-            </w:r>
-            <w:r>
-              <w:t>Aceptar”.</w:t>
-            </w:r>
-          </w:p>
-          <w:p>
-            <w:pPr>
-              <w:pStyle w:val="Prrafodelista"/>
-              <w:numPr>
-                <w:ilvl w:val="0"/>
-                <w:numId w:val="8"/>
-              </w:numPr>
-              <w:jc w:val="both"/>
-            </w:pPr>
-            <w:r>
-              <w:t xml:space="preserve">Regresa al flujo normal en el paso </w:t>
-            </w:r>
-            <w:r>
-              <w:t>8</w:t>
-            </w:r>
-            <w:r>
-              <w:t>.</w:t>
-            </w:r>
-          </w:p>
-          <w:p>
-            <w:pPr>
-              <w:jc w:val="both"/>
-            </w:pPr>
-            <w:r>
-              <w:t>FA-0</w:t>
-            </w:r>
-            <w:r>
-              <w:t>6</w:t>
-            </w:r>
-            <w:r>
-              <w:t xml:space="preserve"> Pago Faltante</w:t>
+              <w:t xml:space="preserve">mensaje </w:t>
+            </w:r>
+            <w:r>
+              <w:t>“Advertencia, Aún no se ha concretado el pago de los productos, faltan: $[campo restante]” junto con el botón aceptar.</w:t>
             </w:r>
           </w:p>
           <w:p>
@@ -1703,36 +1729,7 @@
               <w:jc w:val="both"/>
             </w:pPr>
             <w:r>
-              <w:t xml:space="preserve">El sistema muestra </w:t>
-            </w:r>
-            <w:r>
-              <w:t>l</w:t>
-            </w:r>
-            <w:r>
-              <w:t>a ventana</w:t>
-            </w:r>
-            <w:r>
-              <w:t xml:space="preserve"> </w:t>
-            </w:r>
-            <w:proofErr w:type="spellStart"/>
-            <w:r>
-              <w:t>WarningView</w:t>
-            </w:r>
-            <w:proofErr w:type="spellEnd"/>
-            <w:r>
-              <w:t xml:space="preserve"> con </w:t>
-            </w:r>
-            <w:r>
-              <w:t>el</w:t>
-            </w:r>
-            <w:r>
-              <w:t xml:space="preserve"> </w:t>
-            </w:r>
-            <w:r>
-              <w:t xml:space="preserve">mensaje </w:t>
-            </w:r>
-            <w:r>
-              <w:t>“Advertencia, Aún no se ha concretado el pago de los productos, faltan: $[campo restante]” junto con el botón aceptar.</w:t>
+              <w:t>El cajero da clic en el botón aceptar.</w:t>
             </w:r>
           </w:p>
           <w:p>
@@ -1745,7 +1742,13 @@
               <w:jc w:val="both"/>
             </w:pPr>
             <w:r>
-              <w:t>El cajero da clic en el botón aceptar.</w:t>
+              <w:t xml:space="preserve">El sistema cierra la ventana </w:t>
+            </w:r>
+            <w:r>
+              <w:t>Advertencia</w:t>
+            </w:r>
+            <w:r>
+              <w:t>View.</w:t>
             </w:r>
           </w:p>
           <w:p>
@@ -1820,22 +1823,29 @@
             <w:r>
               <w:t xml:space="preserve">El sistema muestra en pantalla la ventana </w:t>
             </w:r>
-            <w:proofErr w:type="spellStart"/>
             <w:r>
               <w:t>ErrorView</w:t>
             </w:r>
-            <w:proofErr w:type="spellEnd"/>
-            <w:r>
-              <w:t xml:space="preserve"> con el mensaje “No se pudo conectar a </w:t>
-            </w:r>
-            <w:r>
-              <w:t xml:space="preserve">la red de la </w:t>
-            </w:r>
-            <w:r>
-              <w:t>empresa</w:t>
-            </w:r>
-            <w:r>
-              <w:t>, por favor revise su conexión” junto con un botón de aceptar.</w:t>
+            <w:r>
+              <w:t xml:space="preserve"> con el mensaje “</w:t>
+            </w:r>
+            <w:r>
+              <w:t xml:space="preserve">No se pudo conectar a la red del supermercado, </w:t>
+            </w:r>
+            <w:r>
+              <w:t>inténtelo</w:t>
+            </w:r>
+            <w:r>
+              <w:t xml:space="preserve"> de nuevo </w:t>
+            </w:r>
+            <w:r>
+              <w:t>más</w:t>
+            </w:r>
+            <w:r>
+              <w:t> tarde</w:t>
+            </w:r>
+            <w:r>
+              <w:t>” junto con un botón de aceptar.</w:t>
             </w:r>
           </w:p>
           <w:p>
@@ -1867,19 +1877,15 @@
             <w:r>
               <w:t xml:space="preserve">El sistema cierra las ventanas </w:t>
             </w:r>
-            <w:proofErr w:type="spellStart"/>
             <w:r>
               <w:t>ErrorView</w:t>
             </w:r>
-            <w:proofErr w:type="spellEnd"/>
             <w:r>
               <w:t xml:space="preserve"> y </w:t>
             </w:r>
-            <w:proofErr w:type="spellStart"/>
             <w:r>
               <w:t>RegistrarVentaView</w:t>
             </w:r>
-            <w:proofErr w:type="spellEnd"/>
             <w:r>
               <w:t xml:space="preserve">. </w:t>
             </w:r>
@@ -1893,153 +1899,6 @@
               </w:numPr>
             </w:pPr>
             <w:r>
-              <w:t>Regresa al flujo normal en el último paso.</w:t>
-            </w:r>
-          </w:p>
-          <w:p>
-            <w:r>
-              <w:t>EX-02 No se Encontró Donde Registrar la Información</w:t>
-            </w:r>
-          </w:p>
-          <w:p>
-            <w:pPr>
-              <w:pStyle w:val="Prrafodelista"/>
-              <w:numPr>
-                <w:ilvl w:val="0"/>
-                <w:numId w:val="13"/>
-              </w:numPr>
-              <w:spacing w:line="23" w:lineRule="atLeast"/>
-              <w:jc w:val="both"/>
-              <w:rPr>
-                <w:rFonts w:eastAsia="Arial"/>
-                <w:szCs w:val="22"/>
-              </w:rPr>
-            </w:pPr>
-            <w:r>
-              <w:rPr>
-                <w:rFonts w:eastAsia="Arial"/>
-                <w:szCs w:val="22"/>
-              </w:rPr>
-              <w:t xml:space="preserve">El sistema muestra en pantalla la ventana </w:t>
-            </w:r>
-            <w:proofErr w:type="spellStart"/>
-            <w:r>
-              <w:t>ErrorView</w:t>
-            </w:r>
-            <w:proofErr w:type="spellEnd"/>
-            <w:r>
-              <w:rPr>
-                <w:rFonts w:eastAsia="Arial"/>
-                <w:szCs w:val="22"/>
-              </w:rPr>
-              <w:t xml:space="preserve"> con el mensaje “No se pudo encontrar </w:t>
-            </w:r>
-            <w:r>
-              <w:rPr>
-                <w:rFonts w:eastAsia="Arial"/>
-                <w:szCs w:val="22"/>
-              </w:rPr>
-              <w:t>el lugar</w:t>
-            </w:r>
-            <w:r>
-              <w:rPr>
-                <w:rFonts w:eastAsia="Arial"/>
-                <w:szCs w:val="22"/>
-              </w:rPr>
-              <w:t xml:space="preserve"> donde registrar la información, comuníquelo con el administrador” junto con un botón de aceptar.</w:t>
-            </w:r>
-          </w:p>
-          <w:p>
-            <w:pPr>
-              <w:pStyle w:val="Prrafodelista"/>
-              <w:numPr>
-                <w:ilvl w:val="0"/>
-                <w:numId w:val="13"/>
-              </w:numPr>
-              <w:spacing w:line="23" w:lineRule="atLeast"/>
-              <w:jc w:val="both"/>
-              <w:rPr>
-                <w:rFonts w:eastAsia="Arial"/>
-                <w:szCs w:val="22"/>
-              </w:rPr>
-            </w:pPr>
-            <w:r>
-              <w:rPr>
-                <w:rFonts w:eastAsia="Arial"/>
-                <w:szCs w:val="22"/>
-              </w:rPr>
-              <w:t xml:space="preserve">El </w:t>
-            </w:r>
-            <w:r>
-              <w:rPr>
-                <w:rFonts w:eastAsia="Arial"/>
-                <w:szCs w:val="22"/>
-              </w:rPr>
-              <w:t>cajero</w:t>
-            </w:r>
-            <w:r>
-              <w:rPr>
-                <w:rFonts w:eastAsia="Arial"/>
-                <w:szCs w:val="22"/>
-              </w:rPr>
-              <w:t xml:space="preserve"> da clic en “Aceptar”.</w:t>
-            </w:r>
-          </w:p>
-          <w:p>
-            <w:pPr>
-              <w:pStyle w:val="Prrafodelista"/>
-              <w:numPr>
-                <w:ilvl w:val="0"/>
-                <w:numId w:val="13"/>
-              </w:numPr>
-              <w:spacing w:line="23" w:lineRule="atLeast"/>
-              <w:jc w:val="both"/>
-              <w:rPr>
-                <w:rFonts w:eastAsia="Arial"/>
-                <w:szCs w:val="22"/>
-              </w:rPr>
-            </w:pPr>
-            <w:r>
-              <w:rPr>
-                <w:rFonts w:eastAsia="Arial"/>
-                <w:szCs w:val="22"/>
-              </w:rPr>
-              <w:t xml:space="preserve">El sistema cierra las ventanas </w:t>
-            </w:r>
-            <w:proofErr w:type="spellStart"/>
-            <w:r>
-              <w:t>ErrorView</w:t>
-            </w:r>
-            <w:proofErr w:type="spellEnd"/>
-            <w:r>
-              <w:rPr>
-                <w:rFonts w:eastAsia="Arial"/>
-                <w:szCs w:val="22"/>
-              </w:rPr>
-              <w:t xml:space="preserve"> y </w:t>
-            </w:r>
-            <w:proofErr w:type="spellStart"/>
-            <w:r>
-              <w:t>RegistrarVentaView</w:t>
-            </w:r>
-            <w:proofErr w:type="spellEnd"/>
-            <w:r>
-              <w:t>.</w:t>
-            </w:r>
-          </w:p>
-          <w:p>
-            <w:pPr>
-              <w:pStyle w:val="Prrafodelista"/>
-              <w:numPr>
-                <w:ilvl w:val="0"/>
-                <w:numId w:val="13"/>
-              </w:numPr>
-            </w:pPr>
-            <w:r>
-              <w:rPr>
-                <w:rFonts w:eastAsia="Arial"/>
-                <w:szCs w:val="22"/>
-              </w:rPr>
               <w:t>Regresa al flujo normal en el último paso.</w:t>
             </w:r>
           </w:p>
@@ -2089,15 +1948,7 @@
           </w:p>
           <w:p>
             <w:r>
-              <w:t xml:space="preserve">POS-02 Se disminuyó la cantidad de existencias con el campo ubicación en exhibición de los </w:t>
-            </w:r>
-            <w:proofErr w:type="spellStart"/>
-            <w:r>
-              <w:t>PRODUCTOs</w:t>
-            </w:r>
-            <w:proofErr w:type="spellEnd"/>
-            <w:r>
-              <w:t xml:space="preserve"> agregados.</w:t>
+              <w:t>POS-02 Se disminuyó la cantidad de existencias con el campo ubicación en exhibición de los PRODUCTOs agregados.</w:t>
             </w:r>
           </w:p>
         </w:tc>

</xml_diff>

<commit_message>
Se corrigió la descripción del CU15 - Registrar venta
</commit_message>
<xml_diff>
--- a/Documentación/CU-15_RegistrarVenta/Descripción.docx
+++ b/Documentación/CU-15_RegistrarVenta/Descripción.docx
@@ -323,28 +323,166 @@
               <w:t xml:space="preserve">El sistema muestra la ventana </w:t>
             </w:r>
             <w:r>
-              <w:t xml:space="preserve">RegistrarVentaView </w:t>
+              <w:t>“</w:t>
+            </w:r>
+            <w:r>
+              <w:t>RegistrarVentaView</w:t>
+            </w:r>
+            <w:r>
+              <w:t>”</w:t>
+            </w:r>
+            <w:r>
+              <w:t xml:space="preserve"> </w:t>
             </w:r>
             <w:r>
               <w:t xml:space="preserve">con </w:t>
             </w:r>
             <w:r>
-              <w:t xml:space="preserve">una tabla de PRODUCTOs vacía, un campo para ingresar el código de barras del </w:t>
+              <w:t>una tabla de PRODUCTOs</w:t>
+            </w:r>
+            <w:r>
+              <w:t xml:space="preserve"> con los campos </w:t>
+            </w:r>
+            <w:r>
+              <w:t>“</w:t>
+            </w:r>
+            <w:r>
+              <w:t>P</w:t>
+            </w:r>
+            <w:r>
+              <w:t>roducto</w:t>
+            </w:r>
+            <w:r>
+              <w:t>”</w:t>
+            </w:r>
+            <w:r>
+              <w:t xml:space="preserve">, </w:t>
+            </w:r>
+            <w:r>
+              <w:t>“P</w:t>
+            </w:r>
+            <w:r>
+              <w:t>recio</w:t>
+            </w:r>
+            <w:r>
+              <w:t>”</w:t>
+            </w:r>
+            <w:r>
+              <w:t xml:space="preserve">, </w:t>
+            </w:r>
+            <w:r>
+              <w:t>“C</w:t>
+            </w:r>
+            <w:r>
+              <w:t>antidad</w:t>
+            </w:r>
+            <w:r>
+              <w:t>”</w:t>
+            </w:r>
+            <w:r>
+              <w:t xml:space="preserve">, </w:t>
+            </w:r>
+            <w:r>
+              <w:t>“P</w:t>
+            </w:r>
+            <w:r>
+              <w:t>romoción</w:t>
+            </w:r>
+            <w:r>
+              <w:t>”</w:t>
+            </w:r>
+            <w:r>
+              <w:t xml:space="preserve"> y</w:t>
+            </w:r>
+            <w:r>
+              <w:t xml:space="preserve"> </w:t>
+            </w:r>
+            <w:r>
+              <w:t>“T</w:t>
+            </w:r>
+            <w:r>
+              <w:t>otal</w:t>
+            </w:r>
+            <w:r>
+              <w:t>”</w:t>
+            </w:r>
+            <w:r>
+              <w:t xml:space="preserve">, un campo para ingresar el </w:t>
+            </w:r>
+            <w:r>
+              <w:t>“C</w:t>
+            </w:r>
+            <w:r>
+              <w:t>ódigo de barras</w:t>
+            </w:r>
+            <w:r>
+              <w:t>”</w:t>
+            </w:r>
+            <w:r>
+              <w:t xml:space="preserve"> del </w:t>
             </w:r>
             <w:r>
               <w:t>PRODUCTO</w:t>
             </w:r>
             <w:r>
-              <w:t>, un botón “Agregar”</w:t>
+              <w:t>,</w:t>
+            </w:r>
+            <w:r>
+              <w:t xml:space="preserve"> </w:t>
+            </w:r>
+            <w:r>
+              <w:t>un campo cantidad desactivado</w:t>
+            </w:r>
+            <w:r>
+              <w:t xml:space="preserve">, </w:t>
+            </w:r>
+            <w:r>
+              <w:t>un botón “Agregar”</w:t>
             </w:r>
             <w:r>
               <w:t xml:space="preserve"> desactivado</w:t>
             </w:r>
             <w:r>
-              <w:t>, un campo cantidad desactivado</w:t>
-            </w:r>
-            <w:r>
-              <w:t xml:space="preserve">, una etiqueta con el subtotal, una etiqueta con el IVA y una etiqueta con el total </w:t>
+              <w:t xml:space="preserve">, </w:t>
+            </w:r>
+            <w:r>
+              <w:t xml:space="preserve">una etiqueta con el </w:t>
+            </w:r>
+            <w:r>
+              <w:t>“S</w:t>
+            </w:r>
+            <w:r>
+              <w:t>ubtotal</w:t>
+            </w:r>
+            <w:r>
+              <w:t>”</w:t>
+            </w:r>
+            <w:r>
+              <w:t xml:space="preserve">, una etiqueta con el </w:t>
+            </w:r>
+            <w:r>
+              <w:t>“</w:t>
+            </w:r>
+            <w:r>
+              <w:t>IVA</w:t>
+            </w:r>
+            <w:r>
+              <w:t>”</w:t>
+            </w:r>
+            <w:r>
+              <w:t xml:space="preserve"> y una etiqueta con el </w:t>
+            </w:r>
+            <w:r>
+              <w:t>“T</w:t>
+            </w:r>
+            <w:r>
+              <w:t>otal</w:t>
+            </w:r>
+            <w:r>
+              <w:t>”</w:t>
+            </w:r>
+            <w:r>
+              <w:t xml:space="preserve"> </w:t>
             </w:r>
             <w:r>
               <w:t>que se encuentra</w:t>
@@ -356,7 +494,7 @@
               <w:t xml:space="preserve"> </w:t>
             </w:r>
             <w:r>
-              <w:t>vacías</w:t>
+              <w:t>con la cifra 0 inicialmente</w:t>
             </w:r>
             <w:r>
               <w:t>,</w:t>
@@ -365,31 +503,70 @@
               <w:t xml:space="preserve"> también muestra</w:t>
             </w:r>
             <w:r>
-              <w:t xml:space="preserve"> una barra de tabulación con</w:t>
-            </w:r>
-            <w:r>
-              <w:t xml:space="preserve"> tres </w:t>
-            </w:r>
-            <w:r>
-              <w:t>apartados</w:t>
-            </w:r>
-            <w:r>
-              <w:t xml:space="preserve"> “Pago en Efectivo”, “Pago con Tarjeta” y “Agregar Saldo de Monedero”</w:t>
-            </w:r>
-            <w:r>
-              <w:t xml:space="preserve"> con la opción Pago en Efectivo seleccionada y muestra el campo </w:t>
-            </w:r>
-            <w:r>
-              <w:t>pago</w:t>
-            </w:r>
-            <w:r>
-              <w:t xml:space="preserve"> con la cantidad 0, el botón “Pagar”</w:t>
-            </w:r>
-            <w:r>
-              <w:t xml:space="preserve"> y el campo restante vacío</w:t>
-            </w:r>
-            <w:r>
-              <w:t xml:space="preserve"> y</w:t>
+              <w:t xml:space="preserve"> </w:t>
+            </w:r>
+            <w:r>
+              <w:t>cuatro</w:t>
+            </w:r>
+            <w:r>
+              <w:t xml:space="preserve"> checkboxs</w:t>
+            </w:r>
+            <w:r>
+              <w:t xml:space="preserve"> </w:t>
+            </w:r>
+            <w:r>
+              <w:t>“Efectivo”, “Tarjeta”</w:t>
+            </w:r>
+            <w:r>
+              <w:t xml:space="preserve">, </w:t>
+            </w:r>
+            <w:r>
+              <w:t>“Monedero”</w:t>
+            </w:r>
+            <w:r>
+              <w:t xml:space="preserve"> y </w:t>
+            </w:r>
+            <w:r>
+              <w:t>“</w:t>
+            </w:r>
+            <w:r>
+              <w:t>Redondear</w:t>
+            </w:r>
+            <w:r>
+              <w:t>”</w:t>
+            </w:r>
+            <w:r>
+              <w:t xml:space="preserve"> </w:t>
+            </w:r>
+            <w:r>
+              <w:t>deseleccionados</w:t>
+            </w:r>
+            <w:r>
+              <w:t xml:space="preserve"> y </w:t>
+            </w:r>
+            <w:r>
+              <w:t>“</w:t>
+            </w:r>
+            <w:r>
+              <w:t>Redondear</w:t>
+            </w:r>
+            <w:r>
+              <w:t>”</w:t>
+            </w:r>
+            <w:r>
+              <w:t xml:space="preserve"> se encuentra desactivado</w:t>
+            </w:r>
+            <w:r>
+              <w:t>, muestra tres apartados vacíos divididos por una línea</w:t>
+            </w:r>
+            <w:r>
+              <w:t>, y muestra dos campos “Monto Pagado” y “Saldo Restante”</w:t>
+            </w:r>
+            <w:r>
+              <w:t xml:space="preserve"> </w:t>
+            </w:r>
+            <w:r>
+              <w:t>y</w:t>
             </w:r>
             <w:r>
               <w:t xml:space="preserve"> por último</w:t>
@@ -472,49 +649,58 @@
               <w:t xml:space="preserve">El sistema </w:t>
             </w:r>
             <w:r>
-              <w:t xml:space="preserve">valida los datos ingresados, </w:t>
-            </w:r>
-            <w:r>
-              <w:t>activa el campo cantidad</w:t>
-            </w:r>
-            <w:r>
-              <w:t xml:space="preserve"> y el botón </w:t>
+              <w:t>valida los datos ingresados</w:t>
+            </w:r>
+            <w:r>
+              <w:t xml:space="preserve"> </w:t>
+            </w:r>
+            <w:r>
+              <w:t>(FA-02)</w:t>
+            </w:r>
+            <w:r>
+              <w:t xml:space="preserve">, </w:t>
+            </w:r>
+            <w:r>
+              <w:t xml:space="preserve">activa el campo </w:t>
             </w:r>
             <w:r>
               <w:t>“</w:t>
             </w:r>
             <w:r>
+              <w:t>C</w:t>
+            </w:r>
+            <w:r>
+              <w:t>antidad</w:t>
+            </w:r>
+            <w:r>
+              <w:t>”</w:t>
+            </w:r>
+            <w:r>
+              <w:t xml:space="preserve">, </w:t>
+            </w:r>
+            <w:r>
+              <w:t>escribe la cantidad 1 sobre el campo</w:t>
+            </w:r>
+            <w:r>
+              <w:t xml:space="preserve"> </w:t>
+            </w:r>
+            <w:r>
+              <w:t xml:space="preserve">y </w:t>
+            </w:r>
+            <w:r>
+              <w:t>activa</w:t>
+            </w:r>
+            <w:r>
+              <w:t xml:space="preserve"> el botón “</w:t>
+            </w:r>
+            <w:r>
               <w:t>Agregar</w:t>
             </w:r>
             <w:r>
               <w:t>”</w:t>
             </w:r>
             <w:r>
-              <w:t xml:space="preserve">, </w:t>
-            </w:r>
-            <w:r>
-              <w:t>escribe la cantidad 1 sobre el campo</w:t>
-            </w:r>
-            <w:r>
-              <w:t xml:space="preserve"> </w:t>
-            </w:r>
-            <w:r>
-              <w:t>y habilita el botón “</w:t>
-            </w:r>
-            <w:r>
-              <w:t>Agregar Producto</w:t>
-            </w:r>
-            <w:r>
-              <w:t>”</w:t>
-            </w:r>
-            <w:r>
               <w:t>.</w:t>
-            </w:r>
-            <w:r>
-              <w:t xml:space="preserve"> </w:t>
-            </w:r>
-            <w:r>
-              <w:t>(FA-02)</w:t>
             </w:r>
           </w:p>
           <w:p>
@@ -533,7 +719,16 @@
               <w:t>a cifra</w:t>
             </w:r>
             <w:r>
-              <w:t xml:space="preserve"> sobre el campo cantidad</w:t>
+              <w:t xml:space="preserve"> sobre el campo </w:t>
+            </w:r>
+            <w:r>
+              <w:t>“C</w:t>
+            </w:r>
+            <w:r>
+              <w:t>antidad</w:t>
+            </w:r>
+            <w:r>
+              <w:t>”</w:t>
             </w:r>
             <w:r>
               <w:t xml:space="preserve"> y</w:t>
@@ -542,7 +737,7 @@
               <w:t xml:space="preserve"> hace clic en el botón “</w:t>
             </w:r>
             <w:r>
-              <w:t>Agregar Producto</w:t>
+              <w:t>Agregar</w:t>
             </w:r>
             <w:r>
               <w:t>”. (FA-01)</w:t>
@@ -567,7 +762,40 @@
               <w:t>agrega los datos del producto junto con la cantidad al registro de la tabla</w:t>
             </w:r>
             <w:r>
-              <w:t xml:space="preserve"> y actualiza las cantidades de las etiquetas subtotal, IVA y total</w:t>
+              <w:t xml:space="preserve"> y actualiza las cantidades de las etiquetas </w:t>
+            </w:r>
+            <w:r>
+              <w:t>“S</w:t>
+            </w:r>
+            <w:r>
+              <w:t>ubtotal</w:t>
+            </w:r>
+            <w:r>
+              <w:t>”</w:t>
+            </w:r>
+            <w:r>
+              <w:t xml:space="preserve">, </w:t>
+            </w:r>
+            <w:r>
+              <w:t>“</w:t>
+            </w:r>
+            <w:r>
+              <w:t>IVA</w:t>
+            </w:r>
+            <w:r>
+              <w:t>”</w:t>
+            </w:r>
+            <w:r>
+              <w:t xml:space="preserve"> y </w:t>
+            </w:r>
+            <w:r>
+              <w:t>“T</w:t>
+            </w:r>
+            <w:r>
+              <w:t>otal</w:t>
+            </w:r>
+            <w:r>
+              <w:t>”</w:t>
             </w:r>
             <w:r>
               <w:t xml:space="preserve">. </w:t>
@@ -583,10 +811,22 @@
               <w:jc w:val="both"/>
             </w:pPr>
             <w:r>
-              <w:t>El cajero agrega una cifra en el campo pago</w:t>
-            </w:r>
-            <w:r>
-              <w:t>.</w:t>
+              <w:t xml:space="preserve">El cajero </w:t>
+            </w:r>
+            <w:r>
+              <w:t>selecciona el método de pago</w:t>
+            </w:r>
+            <w:r>
+              <w:t xml:space="preserve"> </w:t>
+            </w:r>
+            <w:r>
+              <w:t>“Ef</w:t>
+            </w:r>
+            <w:r>
+              <w:t>ectivo</w:t>
+            </w:r>
+            <w:r>
+              <w:t>”</w:t>
             </w:r>
             <w:r>
               <w:t xml:space="preserve"> </w:t>
@@ -617,10 +857,13 @@
               <w:jc w:val="both"/>
             </w:pPr>
             <w:r>
-              <w:t xml:space="preserve">El sistema activa el botón </w:t>
-            </w:r>
-            <w:r>
-              <w:t>“Pagar”.</w:t>
+              <w:t xml:space="preserve">El sistema muestra un campo “Pago en Efectivo” con la cifra 0 por defecto, y el campo </w:t>
+            </w:r>
+            <w:r>
+              <w:t>“</w:t>
+            </w:r>
+            <w:r>
+              <w:t>Cambio” con la cifra 0 por defecto.</w:t>
             </w:r>
           </w:p>
           <w:p>
@@ -633,10 +876,13 @@
               <w:jc w:val="both"/>
             </w:pPr>
             <w:r>
-              <w:t>El cajero</w:t>
-            </w:r>
-            <w:r>
-              <w:t xml:space="preserve"> da clic en el botón pagar.</w:t>
+              <w:t xml:space="preserve">El actor digita la cifra a pagar en el campo </w:t>
+            </w:r>
+            <w:r>
+              <w:t>“</w:t>
+            </w:r>
+            <w:r>
+              <w:t>Pago en Efectivo”.</w:t>
             </w:r>
           </w:p>
           <w:p>
@@ -649,10 +895,40 @@
               <w:jc w:val="both"/>
             </w:pPr>
             <w:r>
-              <w:t>El sistema actualiza el campo restante</w:t>
-            </w:r>
-            <w:r>
-              <w:t>.</w:t>
+              <w:t xml:space="preserve">El sistema actualiza el campo </w:t>
+            </w:r>
+            <w:r>
+              <w:t>“</w:t>
+            </w:r>
+            <w:r>
+              <w:t>Monto Pagado” y “Saldo Restante”</w:t>
+            </w:r>
+            <w:r>
+              <w:t xml:space="preserve">, Si el </w:t>
+            </w:r>
+            <w:r>
+              <w:t>“</w:t>
+            </w:r>
+            <w:r>
+              <w:t>Saldo Restante</w:t>
+            </w:r>
+            <w:r>
+              <w:t>”</w:t>
+            </w:r>
+            <w:r>
+              <w:t xml:space="preserve"> es igual a 0 </w:t>
+            </w:r>
+            <w:r>
+              <w:t xml:space="preserve">activa el botón </w:t>
+            </w:r>
+            <w:r>
+              <w:t>“</w:t>
+            </w:r>
+            <w:r>
+              <w:t>Registrar</w:t>
+            </w:r>
+            <w:r>
+              <w:t>”.</w:t>
             </w:r>
           </w:p>
           <w:p>
@@ -668,13 +944,19 @@
               <w:t>El cajero da clic en el botón “Registrar”.</w:t>
             </w:r>
             <w:r>
-              <w:t xml:space="preserve"> (FA-01</w:t>
-            </w:r>
-            <w:r>
-              <w:t>, EX-0</w:t>
+              <w:t xml:space="preserve"> (</w:t>
+            </w:r>
+            <w:r>
+              <w:t>EX-0</w:t>
             </w:r>
             <w:r>
               <w:t>1</w:t>
+            </w:r>
+            <w:r>
+              <w:t xml:space="preserve">, FA-01, </w:t>
+            </w:r>
+            <w:r>
+              <w:t>FA-06</w:t>
             </w:r>
             <w:r>
               <w:t>)</w:t>
@@ -690,19 +972,13 @@
               <w:jc w:val="both"/>
             </w:pPr>
             <w:r>
-              <w:t xml:space="preserve">El sistema </w:t>
-            </w:r>
-            <w:r>
-              <w:t>comprueba que el campo restante sea igual a 0 (FA-0</w:t>
-            </w:r>
-            <w:r>
-              <w:t>6</w:t>
-            </w:r>
-            <w:r>
-              <w:t>)</w:t>
-            </w:r>
-            <w:r>
-              <w:t>, obtiene la fecha del sistema, registra la fecha de registro con los datos obtenidos</w:t>
+              <w:t>El sistema</w:t>
+            </w:r>
+            <w:r>
+              <w:t xml:space="preserve"> </w:t>
+            </w:r>
+            <w:r>
+              <w:t>obtiene la fecha del sistema, registra la fecha de registro con los datos obtenidos</w:t>
             </w:r>
             <w:r>
               <w:t xml:space="preserve"> </w:t>
@@ -820,6 +1096,7 @@
                 <w:b/>
                 <w:bCs/>
               </w:rPr>
+              <w:lastRenderedPageBreak/>
               <w:t>Flujo alterno</w:t>
             </w:r>
           </w:p>
@@ -914,7 +1191,6 @@
               <w:jc w:val="both"/>
             </w:pPr>
             <w:r>
-              <w:lastRenderedPageBreak/>
               <w:t xml:space="preserve">Si el actor da clic en el botón </w:t>
             </w:r>
             <w:r>
@@ -990,10 +1266,25 @@
               <w:jc w:val="both"/>
             </w:pPr>
             <w:r>
-              <w:t xml:space="preserve">El sistema muestra un mensaje debajo del campo de </w:t>
-            </w:r>
-            <w:r>
-              <w:t>código de barras con el mensaje “</w:t>
+              <w:t xml:space="preserve">El sistema muestra </w:t>
+            </w:r>
+            <w:r>
+              <w:t xml:space="preserve">una ventana </w:t>
+            </w:r>
+            <w:r>
+              <w:t>“</w:t>
+            </w:r>
+            <w:r>
+              <w:t>ErrorView</w:t>
+            </w:r>
+            <w:r>
+              <w:t>”</w:t>
+            </w:r>
+            <w:r>
+              <w:t xml:space="preserve"> </w:t>
+            </w:r>
+            <w:r>
+              <w:t>con el mensaje “</w:t>
             </w:r>
             <w:r>
               <w:t>El p</w:t>
@@ -1006,6 +1297,18 @@
             </w:r>
             <w:r>
               <w:t>encontrado en la tienda”</w:t>
+            </w:r>
+            <w:r>
+              <w:t xml:space="preserve"> y un botón </w:t>
+            </w:r>
+            <w:r>
+              <w:t>“</w:t>
+            </w:r>
+            <w:r>
+              <w:t>Aceptar</w:t>
+            </w:r>
+            <w:r>
+              <w:t>”</w:t>
             </w:r>
             <w:r>
               <w:t>.</w:t>
@@ -1021,6 +1324,25 @@
               <w:jc w:val="both"/>
             </w:pPr>
             <w:r>
+              <w:t xml:space="preserve">El cajero da clic en el botón </w:t>
+            </w:r>
+            <w:r>
+              <w:t>“</w:t>
+            </w:r>
+            <w:r>
+              <w:t>Aceptar”.</w:t>
+            </w:r>
+          </w:p>
+          <w:p>
+            <w:pPr>
+              <w:pStyle w:val="Prrafodelista"/>
+              <w:numPr>
+                <w:ilvl w:val="0"/>
+                <w:numId w:val="6"/>
+              </w:numPr>
+              <w:jc w:val="both"/>
+            </w:pPr>
+            <w:r>
               <w:t>Regresa al flujo normal en el paso 2.</w:t>
             </w:r>
           </w:p>
@@ -1134,14 +1456,37 @@
           <w:p>
             <w:pPr>
               <w:pStyle w:val="Prrafodelista"/>
-              <w:numPr>
-                <w:ilvl w:val="0"/>
-                <w:numId w:val="7"/>
-              </w:numPr>
-              <w:jc w:val="both"/>
-            </w:pPr>
-            <w:r>
-              <w:t>El cajero da clic en el apartado Pago con tarjeta.</w:t>
+              <w:jc w:val="both"/>
+            </w:pPr>
+            <w:r>
+              <w:t xml:space="preserve">El cajero </w:t>
+            </w:r>
+            <w:r>
+              <w:t>selecciona el</w:t>
+            </w:r>
+            <w:r>
+              <w:t xml:space="preserve"> </w:t>
+            </w:r>
+            <w:r>
+              <w:t>método de pago</w:t>
+            </w:r>
+            <w:r>
+              <w:t xml:space="preserve"> </w:t>
+            </w:r>
+            <w:r>
+              <w:t>“</w:t>
+            </w:r>
+            <w:r>
+              <w:t>T</w:t>
+            </w:r>
+            <w:r>
+              <w:t>arjeta</w:t>
+            </w:r>
+            <w:r>
+              <w:t>”</w:t>
+            </w:r>
+            <w:r>
+              <w:t>.</w:t>
             </w:r>
           </w:p>
           <w:p>
@@ -1154,25 +1499,16 @@
               <w:jc w:val="both"/>
             </w:pPr>
             <w:r>
-              <w:t xml:space="preserve">El sistema elimina los campos pago y restante y el botón pagar, y agrega los campos número de tarjeta, CVV2, un botón “Agregar” y un símbolo que representa si se ha </w:t>
-            </w:r>
-            <w:r>
-              <w:t>comprobado</w:t>
-            </w:r>
-            <w:r>
-              <w:t xml:space="preserve"> una tarjeta o no</w:t>
-            </w:r>
-            <w:r>
-              <w:t xml:space="preserve"> en el estado no comprobado</w:t>
-            </w:r>
-            <w:r>
-              <w:t>, además del campo pago con un botón “Pagar”</w:t>
-            </w:r>
-            <w:r>
-              <w:t xml:space="preserve"> desactivado</w:t>
-            </w:r>
-            <w:r>
-              <w:t xml:space="preserve"> y un campo restante.</w:t>
+              <w:t xml:space="preserve">El sistema muestra un campo “Pago </w:t>
+            </w:r>
+            <w:r>
+              <w:t>con Tarjeta</w:t>
+            </w:r>
+            <w:r>
+              <w:t>” con la cifra 0 por defecto</w:t>
+            </w:r>
+            <w:r>
+              <w:t>.</w:t>
             </w:r>
           </w:p>
           <w:p>
@@ -1185,7 +1521,13 @@
               <w:jc w:val="both"/>
             </w:pPr>
             <w:r>
-              <w:t>El cajero agrega una tarjeta, un cvv2 y da clic en botón “Agregar”.</w:t>
+              <w:t xml:space="preserve">El cajero agrega una cifra en el campo </w:t>
+            </w:r>
+            <w:r>
+              <w:t>“Pago con Tarjeta”</w:t>
+            </w:r>
+            <w:r>
+              <w:t>.</w:t>
             </w:r>
           </w:p>
           <w:p>
@@ -1198,180 +1540,10 @@
               <w:jc w:val="both"/>
             </w:pPr>
             <w:r>
-              <w:t>E</w:t>
-            </w:r>
-            <w:r>
-              <w:t>l sistema actualiza el símbolo de tarjeta agregada a comprobado.</w:t>
-            </w:r>
-          </w:p>
-          <w:p>
-            <w:pPr>
-              <w:pStyle w:val="Prrafodelista"/>
-              <w:numPr>
-                <w:ilvl w:val="0"/>
-                <w:numId w:val="7"/>
-              </w:numPr>
-              <w:jc w:val="both"/>
-            </w:pPr>
-            <w:r>
-              <w:t>El cajero agrega una cifra en el campo pago</w:t>
-            </w:r>
-            <w:r>
-              <w:t>.</w:t>
-            </w:r>
-          </w:p>
-          <w:p>
-            <w:pPr>
-              <w:pStyle w:val="Prrafodelista"/>
-              <w:numPr>
-                <w:ilvl w:val="0"/>
-                <w:numId w:val="7"/>
-              </w:numPr>
-              <w:jc w:val="both"/>
-            </w:pPr>
-            <w:r>
-              <w:t xml:space="preserve">El sistema activa el botón </w:t>
-            </w:r>
-            <w:r>
-              <w:t>“Pagar”.</w:t>
-            </w:r>
-          </w:p>
-          <w:p>
-            <w:pPr>
-              <w:pStyle w:val="Prrafodelista"/>
-              <w:numPr>
-                <w:ilvl w:val="0"/>
-                <w:numId w:val="7"/>
-              </w:numPr>
-              <w:jc w:val="both"/>
-            </w:pPr>
-            <w:r>
-              <w:t>El cajero</w:t>
-            </w:r>
-            <w:r>
-              <w:t xml:space="preserve"> da clic en el botón pagar.</w:t>
-            </w:r>
-          </w:p>
-          <w:p>
-            <w:pPr>
-              <w:pStyle w:val="Prrafodelista"/>
-              <w:numPr>
-                <w:ilvl w:val="0"/>
-                <w:numId w:val="7"/>
-              </w:numPr>
-              <w:jc w:val="both"/>
-            </w:pPr>
-            <w:r>
-              <w:t>Si tiene el saldo suficiente el sistema descuenta la cantidad pagada del campo restante</w:t>
-            </w:r>
-            <w:r>
-              <w:t xml:space="preserve"> y regresa al flujo normal en el paso 10.</w:t>
-            </w:r>
-          </w:p>
-          <w:p>
-            <w:pPr>
-              <w:pStyle w:val="Prrafodelista"/>
-              <w:numPr>
-                <w:ilvl w:val="0"/>
-                <w:numId w:val="7"/>
-              </w:numPr>
-              <w:jc w:val="both"/>
-            </w:pPr>
-            <w:r>
-              <w:t>S</w:t>
-            </w:r>
-            <w:r>
-              <w:t>i no</w:t>
-            </w:r>
-            <w:r>
-              <w:t xml:space="preserve"> tiene el saldo suficiente</w:t>
-            </w:r>
-            <w:r>
-              <w:t>,</w:t>
-            </w:r>
-            <w:r>
-              <w:t xml:space="preserve"> muestra la ventana </w:t>
-            </w:r>
-            <w:r>
-              <w:t>Advertencia</w:t>
-            </w:r>
-            <w:r>
-              <w:t xml:space="preserve">View con el mensaje </w:t>
-            </w:r>
-            <w:r>
-              <w:t>“</w:t>
-            </w:r>
-            <w:r>
-              <w:t>Saldo Insuficiente, no cuenta con la cantidad a pagar ingresada”</w:t>
-            </w:r>
-            <w:r>
-              <w:t xml:space="preserve"> y un botón </w:t>
-            </w:r>
-            <w:r>
-              <w:t>“</w:t>
-            </w:r>
-            <w:r>
-              <w:t>Aceptar</w:t>
-            </w:r>
-            <w:r>
-              <w:t>”</w:t>
-            </w:r>
-            <w:r>
-              <w:t>.</w:t>
-            </w:r>
-          </w:p>
-          <w:p>
-            <w:pPr>
-              <w:pStyle w:val="Prrafodelista"/>
-              <w:numPr>
-                <w:ilvl w:val="0"/>
-                <w:numId w:val="7"/>
-              </w:numPr>
-              <w:jc w:val="both"/>
-            </w:pPr>
-            <w:r>
-              <w:t xml:space="preserve">El cajero da clic en </w:t>
-            </w:r>
-            <w:r>
-              <w:t>“</w:t>
-            </w:r>
-            <w:r>
-              <w:t>Aceptar”.</w:t>
-            </w:r>
-          </w:p>
-          <w:p>
-            <w:pPr>
-              <w:pStyle w:val="Prrafodelista"/>
-              <w:numPr>
-                <w:ilvl w:val="0"/>
-                <w:numId w:val="7"/>
-              </w:numPr>
-              <w:jc w:val="both"/>
-            </w:pPr>
-            <w:r>
-              <w:t xml:space="preserve">El sistema cierra la ventana </w:t>
-            </w:r>
-            <w:r>
-              <w:t>Advertencia</w:t>
-            </w:r>
-            <w:r>
-              <w:t>View.</w:t>
-            </w:r>
-          </w:p>
-          <w:p>
-            <w:pPr>
-              <w:pStyle w:val="Prrafodelista"/>
-              <w:numPr>
-                <w:ilvl w:val="0"/>
-                <w:numId w:val="7"/>
-              </w:numPr>
-              <w:jc w:val="both"/>
-            </w:pPr>
-            <w:r>
               <w:t xml:space="preserve">Regresa al flujo normal en el paso </w:t>
             </w:r>
             <w:r>
-              <w:t>8</w:t>
+              <w:t>9</w:t>
             </w:r>
             <w:r>
               <w:t>.</w:t>
@@ -1401,7 +1573,13 @@
               <w:jc w:val="both"/>
             </w:pPr>
             <w:r>
-              <w:t>El cajero da clic en el apartado Agregar saldo de monedero.</w:t>
+              <w:t xml:space="preserve">El cajero selecciona el método de pago </w:t>
+            </w:r>
+            <w:r>
+              <w:t>“Monedero”</w:t>
+            </w:r>
+            <w:r>
+              <w:t>.</w:t>
             </w:r>
           </w:p>
           <w:p>
@@ -1414,19 +1592,43 @@
               <w:jc w:val="both"/>
             </w:pPr>
             <w:r>
-              <w:t>El sistema elimina los campos pago y restante y el botón pagar, y agrega el camp</w:t>
-            </w:r>
-            <w:r>
-              <w:t>o</w:t>
-            </w:r>
-            <w:r>
-              <w:t xml:space="preserve"> monedero, con un símbolo que representa si se ha comprobado un monedero o no en el estado no comprobado, el campo propietario, el campo pago con un botón “Pagar”</w:t>
+              <w:t xml:space="preserve">El sistema </w:t>
+            </w:r>
+            <w:r>
+              <w:t xml:space="preserve">muestra el campo </w:t>
+            </w:r>
+            <w:r>
+              <w:t>“Monedero”, un bot</w:t>
+            </w:r>
+            <w:r>
+              <w:t xml:space="preserve">ón </w:t>
+            </w:r>
+            <w:r>
+              <w:t xml:space="preserve">“Buscar”, un </w:t>
+            </w:r>
+            <w:r>
+              <w:t xml:space="preserve">símbolo de </w:t>
+            </w:r>
+            <w:r>
+              <w:t>“</w:t>
+            </w:r>
+            <w:r>
+              <w:t xml:space="preserve">Verficación” y un campo </w:t>
+            </w:r>
+            <w:r>
+              <w:t>“</w:t>
+            </w:r>
+            <w:r>
+              <w:t>Pago con Monedero</w:t>
+            </w:r>
+            <w:r>
+              <w:t>”</w:t>
             </w:r>
             <w:r>
               <w:t xml:space="preserve"> desactivado</w:t>
             </w:r>
             <w:r>
-              <w:t xml:space="preserve"> y el campo restante.</w:t>
+              <w:t>.</w:t>
             </w:r>
           </w:p>
           <w:p>
@@ -1439,8 +1641,13 @@
               <w:jc w:val="both"/>
             </w:pPr>
             <w:r>
-              <w:lastRenderedPageBreak/>
-              <w:t>El cajero agrega el código de barras de un monedero.</w:t>
+              <w:t xml:space="preserve">El cajero ingresa un código de monedero en el campo </w:t>
+            </w:r>
+            <w:r>
+              <w:t>“</w:t>
+            </w:r>
+            <w:r>
+              <w:t>Monedero”.</w:t>
             </w:r>
           </w:p>
           <w:p>
@@ -1462,10 +1669,28 @@
               <w:t xml:space="preserve"> si</w:t>
             </w:r>
             <w:r>
-              <w:t xml:space="preserve"> valida la información del código de barras </w:t>
-            </w:r>
-            <w:r>
-              <w:t>como correcta entonces</w:t>
+              <w:t xml:space="preserve"> valida la información del código de </w:t>
+            </w:r>
+            <w:r>
+              <w:t>monedero</w:t>
+            </w:r>
+            <w:r>
+              <w:t xml:space="preserve"> </w:t>
+            </w:r>
+            <w:r>
+              <w:t>es</w:t>
+            </w:r>
+            <w:r>
+              <w:t xml:space="preserve"> correcta</w:t>
+            </w:r>
+            <w:r>
+              <w:t>,</w:t>
+            </w:r>
+            <w:r>
+              <w:t xml:space="preserve"> </w:t>
+            </w:r>
+            <w:r>
+              <w:t>si es correcta</w:t>
             </w:r>
             <w:r>
               <w:t xml:space="preserve"> actualiza</w:t>
@@ -1474,7 +1699,25 @@
               <w:t xml:space="preserve"> el símbolo de comprobación a </w:t>
             </w:r>
             <w:r>
-              <w:t xml:space="preserve">comprobado y actualiza el nombre del propietario, </w:t>
+              <w:t xml:space="preserve">comprobado y </w:t>
+            </w:r>
+            <w:r>
+              <w:t>activa el checkbox “Redondear”</w:t>
+            </w:r>
+            <w:r>
+              <w:t xml:space="preserve"> y el campo </w:t>
+            </w:r>
+            <w:r>
+              <w:t>“</w:t>
+            </w:r>
+            <w:r>
+              <w:t>Pago con Monedero</w:t>
+            </w:r>
+            <w:r>
+              <w:t>”</w:t>
+            </w:r>
+            <w:r>
+              <w:t xml:space="preserve">, </w:t>
             </w:r>
             <w:r>
               <w:t>si no</w:t>
@@ -1502,7 +1745,13 @@
               <w:jc w:val="both"/>
             </w:pPr>
             <w:r>
-              <w:t>El cajero agrega una cifra en el campo pago</w:t>
+              <w:t>El cajero agrega una cifra en el campo</w:t>
+            </w:r>
+            <w:r>
+              <w:t xml:space="preserve"> </w:t>
+            </w:r>
+            <w:r>
+              <w:t>”Pago con Monedero”</w:t>
             </w:r>
             <w:r>
               <w:t>.</w:t>
@@ -1518,10 +1767,16 @@
               <w:jc w:val="both"/>
             </w:pPr>
             <w:r>
-              <w:t xml:space="preserve">El sistema activa el botón </w:t>
-            </w:r>
-            <w:r>
-              <w:t>“Pagar”.</w:t>
+              <w:t>Si tiene el saldo suficiente el sistema descuenta la cantidad pagada del campo restante</w:t>
+            </w:r>
+            <w:r>
+              <w:t xml:space="preserve"> y regresa al flujo normal en el paso </w:t>
+            </w:r>
+            <w:r>
+              <w:t>9</w:t>
+            </w:r>
+            <w:r>
+              <w:t>.</w:t>
             </w:r>
           </w:p>
           <w:p>
@@ -1534,10 +1789,50 @@
               <w:jc w:val="both"/>
             </w:pPr>
             <w:r>
-              <w:t>El cajero</w:t>
-            </w:r>
-            <w:r>
-              <w:t xml:space="preserve"> da clic en el botón pagar.</w:t>
+              <w:lastRenderedPageBreak/>
+              <w:t>S</w:t>
+            </w:r>
+            <w:r>
+              <w:t xml:space="preserve">i no </w:t>
+            </w:r>
+            <w:r>
+              <w:t xml:space="preserve">tiene el saldo suficiente, entonces </w:t>
+            </w:r>
+            <w:r>
+              <w:t xml:space="preserve">muestra la ventana </w:t>
+            </w:r>
+            <w:r>
+              <w:t>Advertencia</w:t>
+            </w:r>
+            <w:r>
+              <w:t xml:space="preserve">View con el mensaje </w:t>
+            </w:r>
+            <w:r>
+              <w:t>“</w:t>
+            </w:r>
+            <w:r>
+              <w:t xml:space="preserve">Saldo Insuficiente, </w:t>
+            </w:r>
+            <w:r>
+              <w:t>No cuenta con la cantidad a pagar en monedero</w:t>
+            </w:r>
+            <w:r>
+              <w:t>”</w:t>
+            </w:r>
+            <w:r>
+              <w:t xml:space="preserve"> y un botón </w:t>
+            </w:r>
+            <w:r>
+              <w:t>“</w:t>
+            </w:r>
+            <w:r>
+              <w:t>Aceptar</w:t>
+            </w:r>
+            <w:r>
+              <w:t>”</w:t>
+            </w:r>
+            <w:r>
+              <w:t>.</w:t>
             </w:r>
           </w:p>
           <w:p>
@@ -1550,10 +1845,13 @@
               <w:jc w:val="both"/>
             </w:pPr>
             <w:r>
-              <w:t>Si tiene el saldo suficiente el sistema descuenta la cantidad pagada del campo restante</w:t>
-            </w:r>
-            <w:r>
-              <w:t xml:space="preserve"> y regresa al flujo normal en el paso 10.</w:t>
+              <w:t xml:space="preserve">El cajero da clic en </w:t>
+            </w:r>
+            <w:r>
+              <w:t>“</w:t>
+            </w:r>
+            <w:r>
+              <w:t>Aceptar”.</w:t>
             </w:r>
           </w:p>
           <w:p>
@@ -1566,43 +1864,7 @@
               <w:jc w:val="both"/>
             </w:pPr>
             <w:r>
-              <w:t>S</w:t>
-            </w:r>
-            <w:r>
-              <w:t xml:space="preserve">i no </w:t>
-            </w:r>
-            <w:r>
-              <w:t xml:space="preserve">tiene el saldo suficiente, entonces </w:t>
-            </w:r>
-            <w:r>
-              <w:t xml:space="preserve">muestra la ventana </w:t>
-            </w:r>
-            <w:r>
-              <w:t>Advertencia</w:t>
-            </w:r>
-            <w:r>
-              <w:t xml:space="preserve">View con el mensaje </w:t>
-            </w:r>
-            <w:r>
-              <w:t>“</w:t>
-            </w:r>
-            <w:r>
-              <w:t>Saldo Insuficiente, no cuenta con la cantidad a pagar ingresada”</w:t>
-            </w:r>
-            <w:r>
-              <w:t xml:space="preserve"> y un botón </w:t>
-            </w:r>
-            <w:r>
-              <w:t>“</w:t>
-            </w:r>
-            <w:r>
-              <w:t>Aceptar</w:t>
-            </w:r>
-            <w:r>
-              <w:t>”</w:t>
-            </w:r>
-            <w:r>
-              <w:t>.</w:t>
+              <w:t>El sistema cierra la ventana AdvertenciaView.</w:t>
             </w:r>
           </w:p>
           <w:p>
@@ -1615,13 +1877,21 @@
               <w:jc w:val="both"/>
             </w:pPr>
             <w:r>
-              <w:t xml:space="preserve">El cajero da clic en </w:t>
-            </w:r>
-            <w:r>
-              <w:t>“</w:t>
-            </w:r>
-            <w:r>
-              <w:t>Aceptar”.</w:t>
+              <w:t xml:space="preserve">Regresa al flujo normal en el paso </w:t>
+            </w:r>
+            <w:r>
+              <w:t>9</w:t>
+            </w:r>
+            <w:r>
+              <w:t>.</w:t>
+            </w:r>
+          </w:p>
+          <w:p>
+            <w:pPr>
+              <w:jc w:val="both"/>
+            </w:pPr>
+            <w:r>
+              <w:t>FA-06 Elegir otro método de pago</w:t>
             </w:r>
           </w:p>
           <w:p>
@@ -1629,18 +1899,12 @@
               <w:pStyle w:val="Prrafodelista"/>
               <w:numPr>
                 <w:ilvl w:val="0"/>
-                <w:numId w:val="8"/>
+                <w:numId w:val="15"/>
               </w:numPr>
               <w:jc w:val="both"/>
             </w:pPr>
             <w:r>
-              <w:t xml:space="preserve">El sistema cierra la ventana </w:t>
-            </w:r>
-            <w:r>
-              <w:t>Advertencia</w:t>
-            </w:r>
-            <w:r>
-              <w:t>View.</w:t>
+              <w:t>El cajero selecciona un método de pago adicional.</w:t>
             </w:r>
           </w:p>
           <w:p>
@@ -1648,115 +1912,7 @@
               <w:pStyle w:val="Prrafodelista"/>
               <w:numPr>
                 <w:ilvl w:val="0"/>
-                <w:numId w:val="8"/>
-              </w:numPr>
-              <w:jc w:val="both"/>
-            </w:pPr>
-            <w:r>
-              <w:t xml:space="preserve">Regresa al flujo normal en el paso </w:t>
-            </w:r>
-            <w:r>
-              <w:t>8</w:t>
-            </w:r>
-            <w:r>
-              <w:t>.</w:t>
-            </w:r>
-          </w:p>
-          <w:p>
-            <w:pPr>
-              <w:jc w:val="both"/>
-            </w:pPr>
-            <w:r>
-              <w:t>FA-0</w:t>
-            </w:r>
-            <w:r>
-              <w:t>6</w:t>
-            </w:r>
-            <w:r>
-              <w:t xml:space="preserve"> Pago Faltante</w:t>
-            </w:r>
-          </w:p>
-          <w:p>
-            <w:pPr>
-              <w:pStyle w:val="Prrafodelista"/>
-              <w:numPr>
-                <w:ilvl w:val="0"/>
-                <w:numId w:val="9"/>
-              </w:numPr>
-              <w:jc w:val="both"/>
-            </w:pPr>
-            <w:r>
-              <w:t xml:space="preserve">El sistema muestra </w:t>
-            </w:r>
-            <w:r>
-              <w:t>l</w:t>
-            </w:r>
-            <w:r>
-              <w:t>a ventana</w:t>
-            </w:r>
-            <w:r>
-              <w:t xml:space="preserve"> </w:t>
-            </w:r>
-            <w:r>
-              <w:t>Advertencia</w:t>
-            </w:r>
-            <w:r>
-              <w:t>View</w:t>
-            </w:r>
-            <w:r>
-              <w:t xml:space="preserve"> con </w:t>
-            </w:r>
-            <w:r>
-              <w:t>el</w:t>
-            </w:r>
-            <w:r>
-              <w:t xml:space="preserve"> </w:t>
-            </w:r>
-            <w:r>
-              <w:t xml:space="preserve">mensaje </w:t>
-            </w:r>
-            <w:r>
-              <w:t>“Advertencia, Aún no se ha concretado el pago de los productos, faltan: $[campo restante]” junto con el botón aceptar.</w:t>
-            </w:r>
-          </w:p>
-          <w:p>
-            <w:pPr>
-              <w:pStyle w:val="Prrafodelista"/>
-              <w:numPr>
-                <w:ilvl w:val="0"/>
-                <w:numId w:val="9"/>
-              </w:numPr>
-              <w:jc w:val="both"/>
-            </w:pPr>
-            <w:r>
-              <w:t>El cajero da clic en el botón aceptar.</w:t>
-            </w:r>
-          </w:p>
-          <w:p>
-            <w:pPr>
-              <w:pStyle w:val="Prrafodelista"/>
-              <w:numPr>
-                <w:ilvl w:val="0"/>
-                <w:numId w:val="9"/>
-              </w:numPr>
-              <w:jc w:val="both"/>
-            </w:pPr>
-            <w:r>
-              <w:t xml:space="preserve">El sistema cierra la ventana </w:t>
-            </w:r>
-            <w:r>
-              <w:t>Advertencia</w:t>
-            </w:r>
-            <w:r>
-              <w:t>View.</w:t>
-            </w:r>
-          </w:p>
-          <w:p>
-            <w:pPr>
-              <w:pStyle w:val="Prrafodelista"/>
-              <w:numPr>
-                <w:ilvl w:val="0"/>
-                <w:numId w:val="9"/>
+                <w:numId w:val="15"/>
               </w:numPr>
               <w:jc w:val="both"/>
             </w:pPr>
@@ -1830,19 +1986,7 @@
               <w:t xml:space="preserve"> con el mensaje “</w:t>
             </w:r>
             <w:r>
-              <w:t xml:space="preserve">No se pudo conectar a la red del supermercado, </w:t>
-            </w:r>
-            <w:r>
-              <w:t>inténtelo</w:t>
-            </w:r>
-            <w:r>
-              <w:t xml:space="preserve"> de nuevo </w:t>
-            </w:r>
-            <w:r>
-              <w:t>más</w:t>
-            </w:r>
-            <w:r>
-              <w:t> tarde</w:t>
+              <w:t>No se pudo conectar a la red del supermercado, inténtelo de nuevo más tarde</w:t>
             </w:r>
             <w:r>
               <w:t>” junto con un botón de aceptar.</w:t>
@@ -3271,6 +3415,95 @@
       <w:lvlJc w:val="right"/>
       <w:pPr>
         <w:ind w:left="6840" w:hanging="180"/>
+      </w:pPr>
+    </w:lvl>
+  </w:abstractNum>
+  <w:abstractNum w:abstractNumId="14" w15:restartNumberingAfterBreak="0">
+    <w:nsid w:val="66632BAA"/>
+    <w:multiLevelType w:val="hybridMultilevel"/>
+    <w:tmpl w:val="D6CAA10E"/>
+    <w:lvl w:ilvl="0" w:tplc="080A000F">
+      <w:start w:val="1"/>
+      <w:numFmt w:val="decimal"/>
+      <w:lvlText w:val="%1."/>
+      <w:lvlJc w:val="left"/>
+      <w:pPr>
+        <w:ind w:left="720" w:hanging="360"/>
+      </w:pPr>
+      <w:rPr>
+        <w:rFonts w:hint="default"/>
+      </w:rPr>
+    </w:lvl>
+    <w:lvl w:ilvl="1" w:tplc="080A0019" w:tentative="1">
+      <w:start w:val="1"/>
+      <w:numFmt w:val="lowerLetter"/>
+      <w:lvlText w:val="%2."/>
+      <w:lvlJc w:val="left"/>
+      <w:pPr>
+        <w:ind w:left="1440" w:hanging="360"/>
+      </w:pPr>
+    </w:lvl>
+    <w:lvl w:ilvl="2" w:tplc="080A001B" w:tentative="1">
+      <w:start w:val="1"/>
+      <w:numFmt w:val="lowerRoman"/>
+      <w:lvlText w:val="%3."/>
+      <w:lvlJc w:val="right"/>
+      <w:pPr>
+        <w:ind w:left="2160" w:hanging="180"/>
+      </w:pPr>
+    </w:lvl>
+    <w:lvl w:ilvl="3" w:tplc="080A000F" w:tentative="1">
+      <w:start w:val="1"/>
+      <w:numFmt w:val="decimal"/>
+      <w:lvlText w:val="%4."/>
+      <w:lvlJc w:val="left"/>
+      <w:pPr>
+        <w:ind w:left="2880" w:hanging="360"/>
+      </w:pPr>
+    </w:lvl>
+    <w:lvl w:ilvl="4" w:tplc="080A0019" w:tentative="1">
+      <w:start w:val="1"/>
+      <w:numFmt w:val="lowerLetter"/>
+      <w:lvlText w:val="%5."/>
+      <w:lvlJc w:val="left"/>
+      <w:pPr>
+        <w:ind w:left="3600" w:hanging="360"/>
+      </w:pPr>
+    </w:lvl>
+    <w:lvl w:ilvl="5" w:tplc="080A001B" w:tentative="1">
+      <w:start w:val="1"/>
+      <w:numFmt w:val="lowerRoman"/>
+      <w:lvlText w:val="%6."/>
+      <w:lvlJc w:val="right"/>
+      <w:pPr>
+        <w:ind w:left="4320" w:hanging="180"/>
+      </w:pPr>
+    </w:lvl>
+    <w:lvl w:ilvl="6" w:tplc="080A000F" w:tentative="1">
+      <w:start w:val="1"/>
+      <w:numFmt w:val="decimal"/>
+      <w:lvlText w:val="%7."/>
+      <w:lvlJc w:val="left"/>
+      <w:pPr>
+        <w:ind w:left="5040" w:hanging="360"/>
+      </w:pPr>
+    </w:lvl>
+    <w:lvl w:ilvl="7" w:tplc="080A0019" w:tentative="1">
+      <w:start w:val="1"/>
+      <w:numFmt w:val="lowerLetter"/>
+      <w:lvlText w:val="%8."/>
+      <w:lvlJc w:val="left"/>
+      <w:pPr>
+        <w:ind w:left="5760" w:hanging="360"/>
+      </w:pPr>
+    </w:lvl>
+    <w:lvl w:ilvl="8" w:tplc="080A001B" w:tentative="1">
+      <w:start w:val="1"/>
+      <w:numFmt w:val="lowerRoman"/>
+      <w:lvlText w:val="%9."/>
+      <w:lvlJc w:val="right"/>
+      <w:pPr>
+        <w:ind w:left="6480" w:hanging="180"/>
       </w:pPr>
     </w:lvl>
   </w:abstractNum>
@@ -3315,6 +3548,9 @@
   </w:num>
   <w:num w:numId="14" w16cid:durableId="1300722076">
     <w:abstractNumId w:val="9"/>
+  </w:num>
+  <w:num w:numId="15" w16cid:durableId="326979318">
+    <w:abstractNumId w:val="14"/>
   </w:num>
 </w:numbering>
 </file>
@@ -3923,7 +4159,6 @@
   <w:style w:type="character" w:default="1" w:styleId="Fuentedeprrafopredeter">
     <w:name w:val="Default Paragraph Font"/>
     <w:uiPriority w:val="1"/>
-    <w:semiHidden/>
     <w:unhideWhenUsed/>
   </w:style>
   <w:style w:type="table" w:default="1" w:styleId="Tablanormal">

</xml_diff>

<commit_message>
Se corrigió la descripción de los casos de uso 15 y 17
</commit_message>
<xml_diff>
--- a/Documentación/CU-15_RegistrarVenta/Descripción.docx
+++ b/Documentación/CU-15_RegistrarVenta/Descripción.docx
@@ -431,7 +431,19 @@
               <w:t xml:space="preserve"> </w:t>
             </w:r>
             <w:r>
-              <w:t>un campo cantidad desactivado</w:t>
+              <w:t xml:space="preserve">un campo </w:t>
+            </w:r>
+            <w:r>
+              <w:t>“C</w:t>
+            </w:r>
+            <w:r>
+              <w:t>antidad</w:t>
+            </w:r>
+            <w:r>
+              <w:t>”</w:t>
+            </w:r>
+            <w:r>
+              <w:t xml:space="preserve"> desactivado</w:t>
             </w:r>
             <w:r>
               <w:t xml:space="preserve">, </w:t>
@@ -605,7 +617,13 @@
               <w:t>.</w:t>
             </w:r>
             <w:r>
-              <w:t xml:space="preserve"> (EX01)</w:t>
+              <w:t xml:space="preserve"> (</w:t>
+            </w:r>
+            <w:r>
+              <w:t>EX-</w:t>
+            </w:r>
+            <w:r>
+              <w:t>01)</w:t>
             </w:r>
           </w:p>
           <w:p>
@@ -953,10 +971,7 @@
               <w:t>1</w:t>
             </w:r>
             <w:r>
-              <w:t xml:space="preserve">, FA-01, </w:t>
-            </w:r>
-            <w:r>
-              <w:t>FA-06</w:t>
+              <w:t>, FA-01, FA-06</w:t>
             </w:r>
             <w:r>
               <w:t>)</w:t>
@@ -1008,7 +1023,13 @@
               <w:t xml:space="preserve">a ventana </w:t>
             </w:r>
             <w:r>
+              <w:t>“</w:t>
+            </w:r>
+            <w:r>
               <w:t>InfoView</w:t>
+            </w:r>
+            <w:r>
+              <w:t>”</w:t>
             </w:r>
             <w:r>
               <w:t xml:space="preserve"> con el mensaje “</w:t>
@@ -1052,13 +1073,25 @@
               <w:t xml:space="preserve">El sistema cierra la ventana </w:t>
             </w:r>
             <w:r>
+              <w:t>“</w:t>
+            </w:r>
+            <w:r>
               <w:t>InfoView</w:t>
             </w:r>
             <w:r>
+              <w:t>”</w:t>
+            </w:r>
+            <w:r>
               <w:t xml:space="preserve"> y la ventana </w:t>
             </w:r>
             <w:r>
+              <w:t>“</w:t>
+            </w:r>
+            <w:r>
               <w:t>RegistrarVentaView</w:t>
+            </w:r>
+            <w:r>
+              <w:t>”</w:t>
             </w:r>
             <w:r>
               <w:t>.</w:t>
@@ -1148,7 +1181,19 @@
               <w:t>El sistema</w:t>
             </w:r>
             <w:r>
-              <w:t xml:space="preserve"> si hay al menos un producto agregado muestra la ventana ConfirmationView con el mensaje </w:t>
+              <w:t xml:space="preserve"> si hay al menos un producto agregado muestra la ventana </w:t>
+            </w:r>
+            <w:r>
+              <w:t>“</w:t>
+            </w:r>
+            <w:r>
+              <w:t>ConfirmationView</w:t>
+            </w:r>
+            <w:r>
+              <w:t>”</w:t>
+            </w:r>
+            <w:r>
+              <w:t xml:space="preserve"> con el mensaje </w:t>
             </w:r>
             <w:r>
               <w:t>“</w:t>
@@ -1210,7 +1255,19 @@
               <w:jc w:val="both"/>
             </w:pPr>
             <w:r>
-              <w:t>El sistema cierra la ventana ConfirmationView y regresa al flujo normal en el último paso.</w:t>
+              <w:t xml:space="preserve">El sistema cierra la ventana </w:t>
+            </w:r>
+            <w:r>
+              <w:t>“</w:t>
+            </w:r>
+            <w:r>
+              <w:t>ConfirmationView</w:t>
+            </w:r>
+            <w:r>
+              <w:t>”</w:t>
+            </w:r>
+            <w:r>
+              <w:t xml:space="preserve"> y regresa al flujo normal en el último paso.</w:t>
             </w:r>
           </w:p>
           <w:p>
@@ -1242,7 +1299,19 @@
               <w:jc w:val="both"/>
             </w:pPr>
             <w:r>
-              <w:t>El sistema cierra la ventana ConfirmationView y regresa al flujo normal en el paso 2.</w:t>
+              <w:t xml:space="preserve">El sistema cierra la ventana </w:t>
+            </w:r>
+            <w:r>
+              <w:t>“</w:t>
+            </w:r>
+            <w:r>
+              <w:t>ConfirmationView</w:t>
+            </w:r>
+            <w:r>
+              <w:t>”</w:t>
+            </w:r>
+            <w:r>
+              <w:t xml:space="preserve"> y regresa al flujo normal en el paso 2.</w:t>
             </w:r>
           </w:p>
           <w:p>
@@ -1367,10 +1436,19 @@
               <w:t xml:space="preserve">El sistema muestra una ventana </w:t>
             </w:r>
             <w:r>
+              <w:t>“</w:t>
+            </w:r>
+            <w:r>
               <w:t>Advertencia</w:t>
             </w:r>
             <w:r>
-              <w:t xml:space="preserve">View con el mensaje </w:t>
+              <w:t>View</w:t>
+            </w:r>
+            <w:r>
+              <w:t>”</w:t>
+            </w:r>
+            <w:r>
+              <w:t xml:space="preserve"> con el mensaje </w:t>
             </w:r>
             <w:r>
               <w:t>“</w:t>
@@ -1417,10 +1495,19 @@
               <w:t xml:space="preserve">El sistema vacía los campos producto y cantidad y cierra la ventana </w:t>
             </w:r>
             <w:r>
+              <w:t>“</w:t>
+            </w:r>
+            <w:r>
               <w:t>Advertencia</w:t>
             </w:r>
             <w:r>
-              <w:t>View.</w:t>
+              <w:t>View</w:t>
+            </w:r>
+            <w:r>
+              <w:t>”</w:t>
+            </w:r>
+            <w:r>
+              <w:t>.</w:t>
             </w:r>
           </w:p>
           <w:p>
@@ -1499,13 +1586,7 @@
               <w:jc w:val="both"/>
             </w:pPr>
             <w:r>
-              <w:t xml:space="preserve">El sistema muestra un campo “Pago </w:t>
-            </w:r>
-            <w:r>
-              <w:t>con Tarjeta</w:t>
-            </w:r>
-            <w:r>
-              <w:t>” con la cifra 0 por defecto</w:t>
+              <w:t>El sistema muestra un campo “Pago con Tarjeta” con la cifra 0 por defecto</w:t>
             </w:r>
             <w:r>
               <w:t>.</w:t>
@@ -1613,7 +1694,13 @@
               <w:t>“</w:t>
             </w:r>
             <w:r>
-              <w:t xml:space="preserve">Verficación” y un campo </w:t>
+              <w:t>Ver</w:t>
+            </w:r>
+            <w:r>
+              <w:t>i</w:t>
+            </w:r>
+            <w:r>
+              <w:t xml:space="preserve">ficación” y un campo </w:t>
             </w:r>
             <w:r>
               <w:t>“</w:t>
@@ -1802,10 +1889,19 @@
               <w:t xml:space="preserve">muestra la ventana </w:t>
             </w:r>
             <w:r>
+              <w:t>“</w:t>
+            </w:r>
+            <w:r>
               <w:t>Advertencia</w:t>
             </w:r>
             <w:r>
-              <w:t xml:space="preserve">View con el mensaje </w:t>
+              <w:t>View</w:t>
+            </w:r>
+            <w:r>
+              <w:t>”</w:t>
+            </w:r>
+            <w:r>
+              <w:t xml:space="preserve"> con el mensaje </w:t>
             </w:r>
             <w:r>
               <w:t>“</w:t>
@@ -1864,7 +1960,19 @@
               <w:jc w:val="both"/>
             </w:pPr>
             <w:r>
-              <w:t>El sistema cierra la ventana AdvertenciaView.</w:t>
+              <w:t xml:space="preserve">El sistema cierra la ventana </w:t>
+            </w:r>
+            <w:r>
+              <w:t>“</w:t>
+            </w:r>
+            <w:r>
+              <w:t>AdvertenciaView</w:t>
+            </w:r>
+            <w:r>
+              <w:t>”</w:t>
+            </w:r>
+            <w:r>
+              <w:t>.</w:t>
             </w:r>
           </w:p>
           <w:p>
@@ -1980,7 +2088,13 @@
               <w:t xml:space="preserve">El sistema muestra en pantalla la ventana </w:t>
             </w:r>
             <w:r>
+              <w:t>“</w:t>
+            </w:r>
+            <w:r>
               <w:t>ErrorView</w:t>
+            </w:r>
+            <w:r>
+              <w:t>”</w:t>
             </w:r>
             <w:r>
               <w:t xml:space="preserve"> con el mensaje “</w:t>
@@ -2022,13 +2136,25 @@
               <w:t xml:space="preserve">El sistema cierra las ventanas </w:t>
             </w:r>
             <w:r>
+              <w:t>“</w:t>
+            </w:r>
+            <w:r>
               <w:t>ErrorView</w:t>
             </w:r>
             <w:r>
+              <w:t>”</w:t>
+            </w:r>
+            <w:r>
               <w:t xml:space="preserve"> y </w:t>
             </w:r>
             <w:r>
+              <w:t>“</w:t>
+            </w:r>
+            <w:r>
               <w:t>RegistrarVentaView</w:t>
+            </w:r>
+            <w:r>
+              <w:t>”</w:t>
             </w:r>
             <w:r>
               <w:t xml:space="preserve">. </w:t>
@@ -4159,6 +4285,7 @@
   <w:style w:type="character" w:default="1" w:styleId="Fuentedeprrafopredeter">
     <w:name w:val="Default Paragraph Font"/>
     <w:uiPriority w:val="1"/>
+    <w:semiHidden/>
     <w:unhideWhenUsed/>
   </w:style>
   <w:style w:type="table" w:default="1" w:styleId="Tablanormal">

</xml_diff>

<commit_message>
Se corrigió la descripción del CU15 y su diagrama de robustez
</commit_message>
<xml_diff>
--- a/Documentación/CU-15_RegistrarVenta/Descripción.docx
+++ b/Documentación/CU-15_RegistrarVenta/Descripción.docx
@@ -1841,6 +1841,9 @@
               <w:t>”Pago con Monedero”</w:t>
             </w:r>
             <w:r>
+              <w:t xml:space="preserve"> y da clic en el símbolo de comprobación</w:t>
+            </w:r>
+            <w:r>
               <w:t>.</w:t>
             </w:r>
           </w:p>
@@ -1970,6 +1973,15 @@
             </w:r>
             <w:r>
               <w:t>”</w:t>
+            </w:r>
+            <w:r>
+              <w:t xml:space="preserve"> y pone el campo </w:t>
+            </w:r>
+            <w:r>
+              <w:t>“</w:t>
+            </w:r>
+            <w:r>
+              <w:t>Pago con Monedero” con la cantidad 0</w:t>
             </w:r>
             <w:r>
               <w:t>.</w:t>

</xml_diff>